<commit_message>
feat(Ajustes Finais): Falta pouco
adicionado a parte de aprendizado colaborativo do marcao, adicionado
graficos, arrumado o numero das imagens, (indices do sumario estao
errados e falta as legendas de palavras nas pages)
</commit_message>
<xml_diff>
--- a/TCC Com Pesquisa Adicionada.docx
+++ b/TCC Com Pesquisa Adicionada.docx
@@ -1,6 +1,6 @@
 
 <file path=word/document.xml><?xml version="1.0" encoding="utf-8"?>
-<w:document xmlns:wpc="http://schemas.microsoft.com/office/word/2010/wordprocessingCanvas" xmlns:cx="http://schemas.microsoft.com/office/drawing/2014/chartex" xmlns:mc="http://schemas.openxmlformats.org/markup-compatibility/2006" xmlns:o="urn:schemas-microsoft-com:office:office" xmlns:r="http://schemas.openxmlformats.org/officeDocument/2006/relationships" xmlns:m="http://schemas.openxmlformats.org/officeDocument/2006/math" xmlns:v="urn:schemas-microsoft-com:vml" xmlns:wp14="http://schemas.microsoft.com/office/word/2010/wordprocessingDrawing" xmlns:wp="http://schemas.openxmlformats.org/drawingml/2006/wordprocessingDrawing" xmlns:w10="urn:schemas-microsoft-com:office:word" xmlns:w="http://schemas.openxmlformats.org/wordprocessingml/2006/main" xmlns:w14="http://schemas.microsoft.com/office/word/2010/wordml" xmlns:w15="http://schemas.microsoft.com/office/word/2012/wordml" xmlns:w16se="http://schemas.microsoft.com/office/word/2015/wordml/symex" xmlns:wpg="http://schemas.microsoft.com/office/word/2010/wordprocessingGroup" xmlns:wpi="http://schemas.microsoft.com/office/word/2010/wordprocessingInk" xmlns:wne="http://schemas.microsoft.com/office/word/2006/wordml" xmlns:wps="http://schemas.microsoft.com/office/word/2010/wordprocessingShape" mc:Ignorable="w14 w15 w16se wp14">
+<w:document xmlns:wpc="http://schemas.microsoft.com/office/word/2010/wordprocessingCanvas" xmlns:cx="http://schemas.microsoft.com/office/drawing/2014/chartex" xmlns:cx1="http://schemas.microsoft.com/office/drawing/2015/9/8/chartex" xmlns:cx2="http://schemas.microsoft.com/office/drawing/2015/10/21/chartex" xmlns:cx3="http://schemas.microsoft.com/office/drawing/2016/5/9/chartex" xmlns:cx4="http://schemas.microsoft.com/office/drawing/2016/5/10/chartex" xmlns:cx5="http://schemas.microsoft.com/office/drawing/2016/5/11/chartex" xmlns:cx6="http://schemas.microsoft.com/office/drawing/2016/5/12/chartex" xmlns:cx7="http://schemas.microsoft.com/office/drawing/2016/5/13/chartex" xmlns:cx8="http://schemas.microsoft.com/office/drawing/2016/5/14/chartex" xmlns:mc="http://schemas.openxmlformats.org/markup-compatibility/2006" xmlns:aink="http://schemas.microsoft.com/office/drawing/2016/ink" xmlns:am3d="http://schemas.microsoft.com/office/drawing/2017/model3d" xmlns:o="urn:schemas-microsoft-com:office:office" xmlns:r="http://schemas.openxmlformats.org/officeDocument/2006/relationships" xmlns:m="http://schemas.openxmlformats.org/officeDocument/2006/math" xmlns:v="urn:schemas-microsoft-com:vml" xmlns:wp14="http://schemas.microsoft.com/office/word/2010/wordprocessingDrawing" xmlns:wp="http://schemas.openxmlformats.org/drawingml/2006/wordprocessingDrawing" xmlns:w10="urn:schemas-microsoft-com:office:word" xmlns:w="http://schemas.openxmlformats.org/wordprocessingml/2006/main" xmlns:w14="http://schemas.microsoft.com/office/word/2010/wordml" xmlns:w15="http://schemas.microsoft.com/office/word/2012/wordml" xmlns:w16cid="http://schemas.microsoft.com/office/word/2016/wordml/cid" xmlns:w16se="http://schemas.microsoft.com/office/word/2015/wordml/symex" xmlns:wpg="http://schemas.microsoft.com/office/word/2010/wordprocessingGroup" xmlns:wpi="http://schemas.microsoft.com/office/word/2010/wordprocessingInk" xmlns:wne="http://schemas.microsoft.com/office/word/2006/wordml" xmlns:wps="http://schemas.microsoft.com/office/word/2010/wordprocessingShape" mc:Ignorable="w14 w15 w16se w16cid wp14">
   <w:body>
     <w:p>
       <w:pPr>
@@ -1276,7 +1276,21 @@
             <w:rStyle w:val="Hyperlink"/>
             <w:noProof/>
           </w:rPr>
-          <w:t>Figura 8: Diagrama de Atividade: Fazer login</w:t>
+          <w:t>Figura 8: Diagram</w:t>
+        </w:r>
+        <w:r>
+          <w:rPr>
+            <w:rStyle w:val="Hyperlink"/>
+            <w:noProof/>
+          </w:rPr>
+          <w:t>a</w:t>
+        </w:r>
+        <w:r>
+          <w:rPr>
+            <w:rStyle w:val="Hyperlink"/>
+            <w:noProof/>
+          </w:rPr>
+          <w:t xml:space="preserve"> de Atividade: Fazer login</w:t>
         </w:r>
         <w:r>
           <w:rPr>
@@ -1921,7 +1935,6 @@
         <w:ind w:firstLine="0"/>
         <w:jc w:val="left"/>
       </w:pPr>
-      <w:bookmarkStart w:id="0" w:name="_Toc10040073"/>
       <w:r>
         <w:rPr>
           <w:b/>
@@ -2291,6 +2304,8 @@
           <w:t>22</w:t>
         </w:r>
       </w:hyperlink>
+      <w:bookmarkStart w:id="0" w:name="_GoBack"/>
+      <w:bookmarkEnd w:id="0"/>
     </w:p>
     <w:p>
       <w:pPr>
@@ -3266,7 +3281,7 @@
             </w:rPr>
             <w:fldChar w:fldCharType="separate"/>
           </w:r>
-          <w:hyperlink w:anchor="_Toc10040073" w:history="1">
+          <w:hyperlink w:anchor="_Toc24446079" w:history="1">
             <w:r>
               <w:rPr>
                 <w:rStyle w:val="Hyperlink"/>
@@ -3311,7 +3326,7 @@
                 <w:noProof/>
                 <w:webHidden/>
               </w:rPr>
-              <w:instrText xml:space="preserve"> PAGEREF _Toc10040073 \h </w:instrText>
+              <w:instrText xml:space="preserve"> PAGEREF _Toc24446079 \h </w:instrText>
             </w:r>
             <w:r>
               <w:rPr>
@@ -3331,7 +3346,7 @@
                 <w:noProof/>
                 <w:webHidden/>
               </w:rPr>
-              <w:t>3</w:t>
+              <w:t>7</w:t>
             </w:r>
             <w:r>
               <w:rPr>
@@ -3358,7 +3373,7 @@
               <w:lang w:eastAsia="pt-BR"/>
             </w:rPr>
           </w:pPr>
-          <w:hyperlink w:anchor="_Toc10040074" w:history="1">
+          <w:hyperlink w:anchor="_Toc24446080" w:history="1">
             <w:r>
               <w:rPr>
                 <w:rStyle w:val="Hyperlink"/>
@@ -3403,7 +3418,7 @@
                 <w:noProof/>
                 <w:webHidden/>
               </w:rPr>
-              <w:instrText xml:space="preserve"> PAGEREF _Toc10040074 \h </w:instrText>
+              <w:instrText xml:space="preserve"> PAGEREF _Toc24446080 \h </w:instrText>
             </w:r>
             <w:r>
               <w:rPr>
@@ -3423,7 +3438,7 @@
                 <w:noProof/>
                 <w:webHidden/>
               </w:rPr>
-              <w:t>4</w:t>
+              <w:t>8</w:t>
             </w:r>
             <w:r>
               <w:rPr>
@@ -3450,7 +3465,7 @@
               <w:lang w:eastAsia="pt-BR"/>
             </w:rPr>
           </w:pPr>
-          <w:hyperlink w:anchor="_Toc10040075" w:history="1">
+          <w:hyperlink w:anchor="_Toc24446081" w:history="1">
             <w:r>
               <w:rPr>
                 <w:rStyle w:val="Hyperlink"/>
@@ -3495,7 +3510,7 @@
                 <w:noProof/>
                 <w:webHidden/>
               </w:rPr>
-              <w:instrText xml:space="preserve"> PAGEREF _Toc10040075 \h </w:instrText>
+              <w:instrText xml:space="preserve"> PAGEREF _Toc24446081 \h </w:instrText>
             </w:r>
             <w:r>
               <w:rPr>
@@ -3515,7 +3530,7 @@
                 <w:noProof/>
                 <w:webHidden/>
               </w:rPr>
-              <w:t>4</w:t>
+              <w:t>8</w:t>
             </w:r>
             <w:r>
               <w:rPr>
@@ -3542,7 +3557,7 @@
               <w:lang w:eastAsia="pt-BR"/>
             </w:rPr>
           </w:pPr>
-          <w:hyperlink w:anchor="_Toc10040076" w:history="1">
+          <w:hyperlink w:anchor="_Toc24446082" w:history="1">
             <w:r>
               <w:rPr>
                 <w:rStyle w:val="Hyperlink"/>
@@ -3587,7 +3602,7 @@
                 <w:noProof/>
                 <w:webHidden/>
               </w:rPr>
-              <w:instrText xml:space="preserve"> PAGEREF _Toc10040076 \h </w:instrText>
+              <w:instrText xml:space="preserve"> PAGEREF _Toc24446082 \h </w:instrText>
             </w:r>
             <w:r>
               <w:rPr>
@@ -3607,7 +3622,7 @@
                 <w:noProof/>
                 <w:webHidden/>
               </w:rPr>
-              <w:t>5</w:t>
+              <w:t>10</w:t>
             </w:r>
             <w:r>
               <w:rPr>
@@ -3633,7 +3648,7 @@
               <w:lang w:eastAsia="pt-BR"/>
             </w:rPr>
           </w:pPr>
-          <w:hyperlink w:anchor="_Toc10040081" w:history="1">
+          <w:hyperlink w:anchor="_Toc24446087" w:history="1">
             <w:r>
               <w:rPr>
                 <w:rStyle w:val="Hyperlink"/>
@@ -3677,7 +3692,7 @@
                 <w:noProof/>
                 <w:webHidden/>
               </w:rPr>
-              <w:instrText xml:space="preserve"> PAGEREF _Toc10040081 \h </w:instrText>
+              <w:instrText xml:space="preserve"> PAGEREF _Toc24446087 \h </w:instrText>
             </w:r>
             <w:r>
               <w:rPr>
@@ -3697,7 +3712,7 @@
                 <w:noProof/>
                 <w:webHidden/>
               </w:rPr>
-              <w:t>5</w:t>
+              <w:t>10</w:t>
             </w:r>
             <w:r>
               <w:rPr>
@@ -3723,7 +3738,7 @@
               <w:lang w:eastAsia="pt-BR"/>
             </w:rPr>
           </w:pPr>
-          <w:hyperlink w:anchor="_Toc10040082" w:history="1">
+          <w:hyperlink w:anchor="_Toc24446088" w:history="1">
             <w:r>
               <w:rPr>
                 <w:rStyle w:val="Hyperlink"/>
@@ -3767,7 +3782,7 @@
                 <w:noProof/>
                 <w:webHidden/>
               </w:rPr>
-              <w:instrText xml:space="preserve"> PAGEREF _Toc10040082 \h </w:instrText>
+              <w:instrText xml:space="preserve"> PAGEREF _Toc24446088 \h </w:instrText>
             </w:r>
             <w:r>
               <w:rPr>
@@ -3787,7 +3802,7 @@
                 <w:noProof/>
                 <w:webHidden/>
               </w:rPr>
-              <w:t>5</w:t>
+              <w:t>10</w:t>
             </w:r>
             <w:r>
               <w:rPr>
@@ -3814,7 +3829,7 @@
               <w:lang w:eastAsia="pt-BR"/>
             </w:rPr>
           </w:pPr>
-          <w:hyperlink w:anchor="_Toc10040083" w:history="1">
+          <w:hyperlink w:anchor="_Toc24446089" w:history="1">
             <w:r>
               <w:rPr>
                 <w:rStyle w:val="Hyperlink"/>
@@ -3859,7 +3874,7 @@
                 <w:noProof/>
                 <w:webHidden/>
               </w:rPr>
-              <w:instrText xml:space="preserve"> PAGEREF _Toc10040083 \h </w:instrText>
+              <w:instrText xml:space="preserve"> PAGEREF _Toc24446089 \h </w:instrText>
             </w:r>
             <w:r>
               <w:rPr>
@@ -3879,7 +3894,7 @@
                 <w:noProof/>
                 <w:webHidden/>
               </w:rPr>
-              <w:t>6</w:t>
+              <w:t>11</w:t>
             </w:r>
             <w:r>
               <w:rPr>
@@ -3906,7 +3921,7 @@
               <w:lang w:eastAsia="pt-BR"/>
             </w:rPr>
           </w:pPr>
-          <w:hyperlink w:anchor="_Toc10040084" w:history="1">
+          <w:hyperlink w:anchor="_Toc24446090" w:history="1">
             <w:r>
               <w:rPr>
                 <w:rStyle w:val="Hyperlink"/>
@@ -3951,7 +3966,7 @@
                 <w:noProof/>
                 <w:webHidden/>
               </w:rPr>
-              <w:instrText xml:space="preserve"> PAGEREF _Toc10040084 \h </w:instrText>
+              <w:instrText xml:space="preserve"> PAGEREF _Toc24446090 \h </w:instrText>
             </w:r>
             <w:r>
               <w:rPr>
@@ -3971,7 +3986,7 @@
                 <w:noProof/>
                 <w:webHidden/>
               </w:rPr>
-              <w:t>6</w:t>
+              <w:t>13</w:t>
             </w:r>
             <w:r>
               <w:rPr>
@@ -3998,7 +4013,7 @@
               <w:lang w:eastAsia="pt-BR"/>
             </w:rPr>
           </w:pPr>
-          <w:hyperlink w:anchor="_Toc10040085" w:history="1">
+          <w:hyperlink w:anchor="_Toc24446091" w:history="1">
             <w:r>
               <w:rPr>
                 <w:rStyle w:val="Hyperlink"/>
@@ -4043,7 +4058,7 @@
                 <w:noProof/>
                 <w:webHidden/>
               </w:rPr>
-              <w:instrText xml:space="preserve"> PAGEREF _Toc10040085 \h </w:instrText>
+              <w:instrText xml:space="preserve"> PAGEREF _Toc24446091 \h </w:instrText>
             </w:r>
             <w:r>
               <w:rPr>
@@ -4063,7 +4078,7 @@
                 <w:noProof/>
                 <w:webHidden/>
               </w:rPr>
-              <w:t>6</w:t>
+              <w:t>14</w:t>
             </w:r>
             <w:r>
               <w:rPr>
@@ -4090,7 +4105,7 @@
               <w:lang w:eastAsia="pt-BR"/>
             </w:rPr>
           </w:pPr>
-          <w:hyperlink w:anchor="_Toc10040086" w:history="1">
+          <w:hyperlink w:anchor="_Toc24446092" w:history="1">
             <w:r>
               <w:rPr>
                 <w:rStyle w:val="Hyperlink"/>
@@ -4135,7 +4150,7 @@
                 <w:noProof/>
                 <w:webHidden/>
               </w:rPr>
-              <w:instrText xml:space="preserve"> PAGEREF _Toc10040086 \h </w:instrText>
+              <w:instrText xml:space="preserve"> PAGEREF _Toc24446092 \h </w:instrText>
             </w:r>
             <w:r>
               <w:rPr>
@@ -4155,7 +4170,7 @@
                 <w:noProof/>
                 <w:webHidden/>
               </w:rPr>
-              <w:t>7</w:t>
+              <w:t>15</w:t>
             </w:r>
             <w:r>
               <w:rPr>
@@ -4181,7 +4196,7 @@
               <w:lang w:eastAsia="pt-BR"/>
             </w:rPr>
           </w:pPr>
-          <w:hyperlink w:anchor="_Toc10040091" w:history="1">
+          <w:hyperlink w:anchor="_Toc24446097" w:history="1">
             <w:r>
               <w:rPr>
                 <w:rStyle w:val="Hyperlink"/>
@@ -4225,7 +4240,7 @@
                 <w:noProof/>
                 <w:webHidden/>
               </w:rPr>
-              <w:instrText xml:space="preserve"> PAGEREF _Toc10040091 \h </w:instrText>
+              <w:instrText xml:space="preserve"> PAGEREF _Toc24446097 \h </w:instrText>
             </w:r>
             <w:r>
               <w:rPr>
@@ -4245,7 +4260,7 @@
                 <w:noProof/>
                 <w:webHidden/>
               </w:rPr>
-              <w:t>7</w:t>
+              <w:t>15</w:t>
             </w:r>
             <w:r>
               <w:rPr>
@@ -4271,7 +4286,7 @@
               <w:lang w:eastAsia="pt-BR"/>
             </w:rPr>
           </w:pPr>
-          <w:hyperlink w:anchor="_Toc10040092" w:history="1">
+          <w:hyperlink w:anchor="_Toc24446098" w:history="1">
             <w:r>
               <w:rPr>
                 <w:rStyle w:val="Hyperlink"/>
@@ -4315,7 +4330,7 @@
                 <w:noProof/>
                 <w:webHidden/>
               </w:rPr>
-              <w:instrText xml:space="preserve"> PAGEREF _Toc10040092 \h </w:instrText>
+              <w:instrText xml:space="preserve"> PAGEREF _Toc24446098 \h </w:instrText>
             </w:r>
             <w:r>
               <w:rPr>
@@ -4335,7 +4350,7 @@
                 <w:noProof/>
                 <w:webHidden/>
               </w:rPr>
-              <w:t>8</w:t>
+              <w:t>16</w:t>
             </w:r>
             <w:r>
               <w:rPr>
@@ -4361,7 +4376,7 @@
               <w:lang w:eastAsia="pt-BR"/>
             </w:rPr>
           </w:pPr>
-          <w:hyperlink w:anchor="_Toc10040093" w:history="1">
+          <w:hyperlink w:anchor="_Toc24446099" w:history="1">
             <w:r>
               <w:rPr>
                 <w:rStyle w:val="Hyperlink"/>
@@ -4406,7 +4421,7 @@
                 <w:noProof/>
                 <w:webHidden/>
               </w:rPr>
-              <w:instrText xml:space="preserve"> PAGEREF _Toc10040093 \h </w:instrText>
+              <w:instrText xml:space="preserve"> PAGEREF _Toc24446099 \h </w:instrText>
             </w:r>
             <w:r>
               <w:rPr>
@@ -4426,7 +4441,7 @@
                 <w:noProof/>
                 <w:webHidden/>
               </w:rPr>
-              <w:t>9</w:t>
+              <w:t>17</w:t>
             </w:r>
             <w:r>
               <w:rPr>
@@ -4452,7 +4467,7 @@
               <w:lang w:eastAsia="pt-BR"/>
             </w:rPr>
           </w:pPr>
-          <w:hyperlink w:anchor="_Toc10040094" w:history="1">
+          <w:hyperlink w:anchor="_Toc24446100" w:history="1">
             <w:r>
               <w:rPr>
                 <w:rStyle w:val="Hyperlink"/>
@@ -4497,7 +4512,7 @@
                 <w:noProof/>
                 <w:webHidden/>
               </w:rPr>
-              <w:instrText xml:space="preserve"> PAGEREF _Toc10040094 \h </w:instrText>
+              <w:instrText xml:space="preserve"> PAGEREF _Toc24446100 \h </w:instrText>
             </w:r>
             <w:r>
               <w:rPr>
@@ -4517,7 +4532,7 @@
                 <w:noProof/>
                 <w:webHidden/>
               </w:rPr>
-              <w:t>11</w:t>
+              <w:t>19</w:t>
             </w:r>
             <w:r>
               <w:rPr>
@@ -4543,7 +4558,7 @@
               <w:lang w:eastAsia="pt-BR"/>
             </w:rPr>
           </w:pPr>
-          <w:hyperlink w:anchor="_Toc10040095" w:history="1">
+          <w:hyperlink w:anchor="_Toc24446101" w:history="1">
             <w:r>
               <w:rPr>
                 <w:rStyle w:val="Hyperlink"/>
@@ -4588,7 +4603,7 @@
                 <w:noProof/>
                 <w:webHidden/>
               </w:rPr>
-              <w:instrText xml:space="preserve"> PAGEREF _Toc10040095 \h </w:instrText>
+              <w:instrText xml:space="preserve"> PAGEREF _Toc24446101 \h </w:instrText>
             </w:r>
             <w:r>
               <w:rPr>
@@ -4608,7 +4623,7 @@
                 <w:noProof/>
                 <w:webHidden/>
               </w:rPr>
-              <w:t>12</w:t>
+              <w:t>20</w:t>
             </w:r>
             <w:r>
               <w:rPr>
@@ -4634,7 +4649,7 @@
               <w:lang w:eastAsia="pt-BR"/>
             </w:rPr>
           </w:pPr>
-          <w:hyperlink w:anchor="_Toc10040096" w:history="1">
+          <w:hyperlink w:anchor="_Toc24446102" w:history="1">
             <w:r>
               <w:rPr>
                 <w:rStyle w:val="Hyperlink"/>
@@ -4679,7 +4694,7 @@
                 <w:noProof/>
                 <w:webHidden/>
               </w:rPr>
-              <w:instrText xml:space="preserve"> PAGEREF _Toc10040096 \h </w:instrText>
+              <w:instrText xml:space="preserve"> PAGEREF _Toc24446102 \h </w:instrText>
             </w:r>
             <w:r>
               <w:rPr>
@@ -4699,7 +4714,7 @@
                 <w:noProof/>
                 <w:webHidden/>
               </w:rPr>
-              <w:t>12</w:t>
+              <w:t>21</w:t>
             </w:r>
             <w:r>
               <w:rPr>
@@ -4726,7 +4741,7 @@
               <w:lang w:eastAsia="pt-BR"/>
             </w:rPr>
           </w:pPr>
-          <w:hyperlink w:anchor="_Toc10040097" w:history="1">
+          <w:hyperlink w:anchor="_Toc24446103" w:history="1">
             <w:r>
               <w:rPr>
                 <w:rStyle w:val="Hyperlink"/>
@@ -4771,7 +4786,7 @@
                 <w:noProof/>
                 <w:webHidden/>
               </w:rPr>
-              <w:instrText xml:space="preserve"> PAGEREF _Toc10040097 \h </w:instrText>
+              <w:instrText xml:space="preserve"> PAGEREF _Toc24446103 \h </w:instrText>
             </w:r>
             <w:r>
               <w:rPr>
@@ -4791,7 +4806,7 @@
                 <w:noProof/>
                 <w:webHidden/>
               </w:rPr>
-              <w:t>14</w:t>
+              <w:t>23</w:t>
             </w:r>
             <w:r>
               <w:rPr>
@@ -4818,7 +4833,7 @@
               <w:lang w:eastAsia="pt-BR"/>
             </w:rPr>
           </w:pPr>
-          <w:hyperlink w:anchor="_Toc10040098" w:history="1">
+          <w:hyperlink w:anchor="_Toc24446104" w:history="1">
             <w:r>
               <w:rPr>
                 <w:rStyle w:val="Hyperlink"/>
@@ -4842,7 +4857,7 @@
                 <w:rStyle w:val="Hyperlink"/>
                 <w:noProof/>
               </w:rPr>
-              <w:t>desenvolvimento</w:t>
+              <w:t>RESULTADOS e DISCUSSÂO</w:t>
             </w:r>
             <w:r>
               <w:rPr>
@@ -4863,7 +4878,7 @@
                 <w:noProof/>
                 <w:webHidden/>
               </w:rPr>
-              <w:instrText xml:space="preserve"> PAGEREF _Toc10040098 \h </w:instrText>
+              <w:instrText xml:space="preserve"> PAGEREF _Toc24446104 \h </w:instrText>
             </w:r>
             <w:r>
               <w:rPr>
@@ -4883,7 +4898,7 @@
                 <w:noProof/>
                 <w:webHidden/>
               </w:rPr>
-              <w:t>15</w:t>
+              <w:t>24</w:t>
             </w:r>
             <w:r>
               <w:rPr>
@@ -4909,7 +4924,7 @@
               <w:lang w:eastAsia="pt-BR"/>
             </w:rPr>
           </w:pPr>
-          <w:hyperlink w:anchor="_Toc10040101" w:history="1">
+          <w:hyperlink w:anchor="_Toc24446107" w:history="1">
             <w:r>
               <w:rPr>
                 <w:rStyle w:val="Hyperlink"/>
@@ -4953,7 +4968,7 @@
                 <w:noProof/>
                 <w:webHidden/>
               </w:rPr>
-              <w:instrText xml:space="preserve"> PAGEREF _Toc10040101 \h </w:instrText>
+              <w:instrText xml:space="preserve"> PAGEREF _Toc24446107 \h </w:instrText>
             </w:r>
             <w:r>
               <w:rPr>
@@ -4973,7 +4988,7 @@
                 <w:noProof/>
                 <w:webHidden/>
               </w:rPr>
-              <w:t>15</w:t>
+              <w:t>24</w:t>
             </w:r>
             <w:r>
               <w:rPr>
@@ -4999,7 +5014,7 @@
               <w:lang w:eastAsia="pt-BR"/>
             </w:rPr>
           </w:pPr>
-          <w:hyperlink w:anchor="_Toc10040102" w:history="1">
+          <w:hyperlink w:anchor="_Toc24446108" w:history="1">
             <w:r>
               <w:rPr>
                 <w:rStyle w:val="Hyperlink"/>
@@ -5043,7 +5058,7 @@
                 <w:noProof/>
                 <w:webHidden/>
               </w:rPr>
-              <w:instrText xml:space="preserve"> PAGEREF _Toc10040102 \h </w:instrText>
+              <w:instrText xml:space="preserve"> PAGEREF _Toc24446108 \h </w:instrText>
             </w:r>
             <w:r>
               <w:rPr>
@@ -5063,7 +5078,7 @@
                 <w:noProof/>
                 <w:webHidden/>
               </w:rPr>
-              <w:t>22</w:t>
+              <w:t>31</w:t>
             </w:r>
             <w:r>
               <w:rPr>
@@ -5089,7 +5104,7 @@
               <w:lang w:eastAsia="pt-BR"/>
             </w:rPr>
           </w:pPr>
-          <w:hyperlink w:anchor="_Toc10040103" w:history="1">
+          <w:hyperlink w:anchor="_Toc24446109" w:history="1">
             <w:r>
               <w:rPr>
                 <w:rStyle w:val="Hyperlink"/>
@@ -5133,7 +5148,7 @@
                 <w:noProof/>
                 <w:webHidden/>
               </w:rPr>
-              <w:instrText xml:space="preserve"> PAGEREF _Toc10040103 \h </w:instrText>
+              <w:instrText xml:space="preserve"> PAGEREF _Toc24446109 \h </w:instrText>
             </w:r>
             <w:r>
               <w:rPr>
@@ -5153,7 +5168,7 @@
                 <w:noProof/>
                 <w:webHidden/>
               </w:rPr>
-              <w:t>26</w:t>
+              <w:t>34</w:t>
             </w:r>
             <w:r>
               <w:rPr>
@@ -5180,7 +5195,7 @@
               <w:lang w:eastAsia="pt-BR"/>
             </w:rPr>
           </w:pPr>
-          <w:hyperlink w:anchor="_Toc10040104" w:history="1">
+          <w:hyperlink w:anchor="_Toc24446110" w:history="1">
             <w:r>
               <w:rPr>
                 <w:rStyle w:val="Hyperlink"/>
@@ -5225,7 +5240,7 @@
                 <w:noProof/>
                 <w:webHidden/>
               </w:rPr>
-              <w:instrText xml:space="preserve"> PAGEREF _Toc10040104 \h </w:instrText>
+              <w:instrText xml:space="preserve"> PAGEREF _Toc24446110 \h </w:instrText>
             </w:r>
             <w:r>
               <w:rPr>
@@ -5245,7 +5260,7 @@
                 <w:noProof/>
                 <w:webHidden/>
               </w:rPr>
-              <w:t>36</w:t>
+              <w:t>46</w:t>
             </w:r>
             <w:r>
               <w:rPr>
@@ -5271,7 +5286,7 @@
               <w:lang w:eastAsia="pt-BR"/>
             </w:rPr>
           </w:pPr>
-          <w:hyperlink w:anchor="_Toc10040105" w:history="1">
+          <w:hyperlink w:anchor="_Toc24446111" w:history="1">
             <w:r>
               <w:rPr>
                 <w:rStyle w:val="Hyperlink"/>
@@ -5298,7 +5313,7 @@
                 <w:noProof/>
                 <w:webHidden/>
               </w:rPr>
-              <w:instrText xml:space="preserve"> PAGEREF _Toc10040105 \h </w:instrText>
+              <w:instrText xml:space="preserve"> PAGEREF _Toc24446111 \h </w:instrText>
             </w:r>
             <w:r>
               <w:rPr>
@@ -5318,7 +5333,7 @@
                 <w:noProof/>
                 <w:webHidden/>
               </w:rPr>
-              <w:t>37</w:t>
+              <w:t>47</w:t>
             </w:r>
             <w:r>
               <w:rPr>
@@ -5363,11 +5378,12 @@
       <w:pPr>
         <w:pStyle w:val="Heading1"/>
       </w:pPr>
+      <w:bookmarkStart w:id="1" w:name="_Toc24446079"/>
       <w:r>
         <w:lastRenderedPageBreak/>
         <w:t>Introdução</w:t>
       </w:r>
-      <w:bookmarkEnd w:id="0"/>
+      <w:bookmarkEnd w:id="1"/>
     </w:p>
     <w:p/>
     <w:p>
@@ -5748,12 +5764,12 @@
       <w:pPr>
         <w:pStyle w:val="Heading1"/>
       </w:pPr>
-      <w:bookmarkStart w:id="1" w:name="_Toc10040074"/>
+      <w:bookmarkStart w:id="2" w:name="_Toc24446080"/>
       <w:r>
         <w:lastRenderedPageBreak/>
         <w:t>delimitação do tema</w:t>
       </w:r>
-      <w:bookmarkEnd w:id="1"/>
+      <w:bookmarkEnd w:id="2"/>
     </w:p>
     <w:p/>
     <w:p/>
@@ -5795,11 +5811,11 @@
       <w:pPr>
         <w:pStyle w:val="Heading1"/>
       </w:pPr>
-      <w:bookmarkStart w:id="2" w:name="_Toc10040075"/>
+      <w:bookmarkStart w:id="3" w:name="_Toc24446081"/>
       <w:r>
         <w:t>justificativa</w:t>
       </w:r>
-      <w:bookmarkEnd w:id="2"/>
+      <w:bookmarkEnd w:id="3"/>
     </w:p>
     <w:p>
       <w:pPr>
@@ -6230,12 +6246,12 @@
       <w:pPr>
         <w:pStyle w:val="Heading1"/>
       </w:pPr>
-      <w:bookmarkStart w:id="3" w:name="_Toc10040076"/>
+      <w:bookmarkStart w:id="4" w:name="_Toc24446082"/>
       <w:r>
         <w:lastRenderedPageBreak/>
         <w:t>Objetivos</w:t>
       </w:r>
-      <w:bookmarkEnd w:id="3"/>
+      <w:bookmarkEnd w:id="4"/>
     </w:p>
     <w:p/>
     <w:p/>
@@ -6258,16 +6274,18 @@
           <w:szCs w:val="26"/>
         </w:rPr>
       </w:pPr>
-      <w:bookmarkStart w:id="4" w:name="_Toc10039840"/>
-      <w:bookmarkStart w:id="5" w:name="_Toc10039921"/>
-      <w:bookmarkStart w:id="6" w:name="_Toc10039975"/>
-      <w:bookmarkStart w:id="7" w:name="_Toc10040023"/>
-      <w:bookmarkStart w:id="8" w:name="_Toc10040077"/>
-      <w:bookmarkEnd w:id="4"/>
+      <w:bookmarkStart w:id="5" w:name="_Toc10039840"/>
+      <w:bookmarkStart w:id="6" w:name="_Toc10039921"/>
+      <w:bookmarkStart w:id="7" w:name="_Toc10039975"/>
+      <w:bookmarkStart w:id="8" w:name="_Toc10040023"/>
+      <w:bookmarkStart w:id="9" w:name="_Toc10040077"/>
+      <w:bookmarkStart w:id="10" w:name="_Toc24446083"/>
       <w:bookmarkEnd w:id="5"/>
       <w:bookmarkEnd w:id="6"/>
       <w:bookmarkEnd w:id="7"/>
       <w:bookmarkEnd w:id="8"/>
+      <w:bookmarkEnd w:id="9"/>
+      <w:bookmarkEnd w:id="10"/>
     </w:p>
     <w:p>
       <w:pPr>
@@ -6288,16 +6306,18 @@
           <w:szCs w:val="26"/>
         </w:rPr>
       </w:pPr>
-      <w:bookmarkStart w:id="9" w:name="_Toc10039841"/>
-      <w:bookmarkStart w:id="10" w:name="_Toc10039922"/>
-      <w:bookmarkStart w:id="11" w:name="_Toc10039976"/>
-      <w:bookmarkStart w:id="12" w:name="_Toc10040024"/>
-      <w:bookmarkStart w:id="13" w:name="_Toc10040078"/>
-      <w:bookmarkEnd w:id="9"/>
-      <w:bookmarkEnd w:id="10"/>
+      <w:bookmarkStart w:id="11" w:name="_Toc10039841"/>
+      <w:bookmarkStart w:id="12" w:name="_Toc10039922"/>
+      <w:bookmarkStart w:id="13" w:name="_Toc10039976"/>
+      <w:bookmarkStart w:id="14" w:name="_Toc10040024"/>
+      <w:bookmarkStart w:id="15" w:name="_Toc10040078"/>
+      <w:bookmarkStart w:id="16" w:name="_Toc24446084"/>
       <w:bookmarkEnd w:id="11"/>
       <w:bookmarkEnd w:id="12"/>
       <w:bookmarkEnd w:id="13"/>
+      <w:bookmarkEnd w:id="14"/>
+      <w:bookmarkEnd w:id="15"/>
+      <w:bookmarkEnd w:id="16"/>
     </w:p>
     <w:p>
       <w:pPr>
@@ -6318,16 +6338,18 @@
           <w:szCs w:val="26"/>
         </w:rPr>
       </w:pPr>
-      <w:bookmarkStart w:id="14" w:name="_Toc10039842"/>
-      <w:bookmarkStart w:id="15" w:name="_Toc10039923"/>
-      <w:bookmarkStart w:id="16" w:name="_Toc10039977"/>
-      <w:bookmarkStart w:id="17" w:name="_Toc10040025"/>
-      <w:bookmarkStart w:id="18" w:name="_Toc10040079"/>
-      <w:bookmarkEnd w:id="14"/>
-      <w:bookmarkEnd w:id="15"/>
-      <w:bookmarkEnd w:id="16"/>
+      <w:bookmarkStart w:id="17" w:name="_Toc10039842"/>
+      <w:bookmarkStart w:id="18" w:name="_Toc10039923"/>
+      <w:bookmarkStart w:id="19" w:name="_Toc10039977"/>
+      <w:bookmarkStart w:id="20" w:name="_Toc10040025"/>
+      <w:bookmarkStart w:id="21" w:name="_Toc10040079"/>
+      <w:bookmarkStart w:id="22" w:name="_Toc24446085"/>
       <w:bookmarkEnd w:id="17"/>
       <w:bookmarkEnd w:id="18"/>
+      <w:bookmarkEnd w:id="19"/>
+      <w:bookmarkEnd w:id="20"/>
+      <w:bookmarkEnd w:id="21"/>
+      <w:bookmarkEnd w:id="22"/>
     </w:p>
     <w:p>
       <w:pPr>
@@ -6348,26 +6370,28 @@
           <w:szCs w:val="26"/>
         </w:rPr>
       </w:pPr>
-      <w:bookmarkStart w:id="19" w:name="_Toc10039843"/>
-      <w:bookmarkStart w:id="20" w:name="_Toc10039924"/>
-      <w:bookmarkStart w:id="21" w:name="_Toc10039978"/>
-      <w:bookmarkStart w:id="22" w:name="_Toc10040026"/>
-      <w:bookmarkStart w:id="23" w:name="_Toc10040080"/>
-      <w:bookmarkEnd w:id="19"/>
-      <w:bookmarkEnd w:id="20"/>
-      <w:bookmarkEnd w:id="21"/>
-      <w:bookmarkEnd w:id="22"/>
+      <w:bookmarkStart w:id="23" w:name="_Toc10039843"/>
+      <w:bookmarkStart w:id="24" w:name="_Toc10039924"/>
+      <w:bookmarkStart w:id="25" w:name="_Toc10039978"/>
+      <w:bookmarkStart w:id="26" w:name="_Toc10040026"/>
+      <w:bookmarkStart w:id="27" w:name="_Toc10040080"/>
+      <w:bookmarkStart w:id="28" w:name="_Toc24446086"/>
       <w:bookmarkEnd w:id="23"/>
+      <w:bookmarkEnd w:id="24"/>
+      <w:bookmarkEnd w:id="25"/>
+      <w:bookmarkEnd w:id="26"/>
+      <w:bookmarkEnd w:id="27"/>
+      <w:bookmarkEnd w:id="28"/>
     </w:p>
     <w:p>
       <w:pPr>
         <w:pStyle w:val="Heading2"/>
       </w:pPr>
-      <w:bookmarkStart w:id="24" w:name="_Toc10040081"/>
+      <w:bookmarkStart w:id="29" w:name="_Toc24446087"/>
       <w:r>
         <w:t>Objetivo geral</w:t>
       </w:r>
-      <w:bookmarkEnd w:id="24"/>
+      <w:bookmarkEnd w:id="29"/>
     </w:p>
     <w:p/>
     <w:p/>
@@ -6412,11 +6436,11 @@
       <w:pPr>
         <w:pStyle w:val="Heading2"/>
       </w:pPr>
-      <w:bookmarkStart w:id="25" w:name="_Toc10040082"/>
+      <w:bookmarkStart w:id="30" w:name="_Toc24446088"/>
       <w:r>
         <w:t>objetivos específicos</w:t>
       </w:r>
-      <w:bookmarkEnd w:id="25"/>
+      <w:bookmarkEnd w:id="30"/>
     </w:p>
     <w:p/>
     <w:p/>
@@ -6533,12 +6557,12 @@
       <w:pPr>
         <w:pStyle w:val="Heading1"/>
       </w:pPr>
-      <w:bookmarkStart w:id="26" w:name="_Toc10040083"/>
+      <w:bookmarkStart w:id="31" w:name="_Toc24446089"/>
       <w:r>
         <w:lastRenderedPageBreak/>
         <w:t>problematização</w:t>
       </w:r>
-      <w:bookmarkEnd w:id="26"/>
+      <w:bookmarkEnd w:id="31"/>
     </w:p>
     <w:p/>
     <w:p/>
@@ -6556,27 +6580,387 @@
         <w:t xml:space="preserve"> 91,2% dos alunos da fatec tem algum tipo de dificuldade com as matérias da f</w:t>
       </w:r>
       <w:r>
-        <w:t>atec,</w:t>
-      </w:r>
-      <w:r>
-        <w:t xml:space="preserve"> para sanar essa dificuldade 62% dos alunos recorrem a seus colegas, 22,7% recorrem a professores e apenas 3,7% recorrem a monitores sendo que mais de 50% dos participantes da pesquisa não conhecem os monitores da Fatec em que estudam e por fim foi constatado que 54% dos alunos nunca tem tempo para comparecer no horário de monitora e 41,14% tem tempo as vezes sobrando apenas 4,7% de alunos quem sempre tem tempo para frequêntar.</w:t>
-      </w:r>
-      <w:r>
+        <w:t>atec</w:t>
+      </w:r>
+      <w:r>
+        <w:t>.</w:t>
+      </w:r>
+    </w:p>
+    <w:p/>
+    <w:p>
+      <w:r>
+        <w:t xml:space="preserve">Figura 1: Gráfico com o questionamento: </w:t>
+      </w:r>
+      <w:r>
+        <w:t>Você tem dificuldade com os conteudos da faculdade?</w:t>
+      </w:r>
+    </w:p>
+    <w:p>
+      <w:pPr>
+        <w:jc w:val="center"/>
+      </w:pPr>
+      <w:r>
+        <w:rPr>
+          <w:noProof/>
+        </w:rPr>
+        <w:drawing>
+          <wp:inline distT="0" distB="0" distL="0" distR="0" wp14:anchorId="37498E24" wp14:editId="38A83076">
+            <wp:extent cx="3400425" cy="2001728"/>
+            <wp:effectExtent l="0" t="0" r="0" b="0"/>
+            <wp:docPr id="21" name="Picture 21"/>
+            <wp:cNvGraphicFramePr>
+              <a:graphicFrameLocks xmlns:a="http://schemas.openxmlformats.org/drawingml/2006/main" noChangeAspect="1"/>
+            </wp:cNvGraphicFramePr>
+            <a:graphic xmlns:a="http://schemas.openxmlformats.org/drawingml/2006/main">
+              <a:graphicData uri="http://schemas.openxmlformats.org/drawingml/2006/picture">
+                <pic:pic xmlns:pic="http://schemas.openxmlformats.org/drawingml/2006/picture">
+                  <pic:nvPicPr>
+                    <pic:cNvPr id="1" name=""/>
+                    <pic:cNvPicPr/>
+                  </pic:nvPicPr>
+                  <pic:blipFill>
+                    <a:blip r:embed="rId11"/>
+                    <a:stretch>
+                      <a:fillRect/>
+                    </a:stretch>
+                  </pic:blipFill>
+                  <pic:spPr>
+                    <a:xfrm>
+                      <a:off x="0" y="0"/>
+                      <a:ext cx="3413955" cy="2009693"/>
+                    </a:xfrm>
+                    <a:prstGeom prst="rect">
+                      <a:avLst/>
+                    </a:prstGeom>
+                  </pic:spPr>
+                </pic:pic>
+              </a:graphicData>
+            </a:graphic>
+          </wp:inline>
+        </w:drawing>
+      </w:r>
+    </w:p>
+    <w:p>
+      <w:pPr>
+        <w:pStyle w:val="Caption"/>
+        <w:jc w:val="center"/>
+        <w:rPr>
+          <w:rFonts w:cs="Arial"/>
+          <w:color w:val="000000"/>
+        </w:rPr>
+      </w:pPr>
+      <w:r>
+        <w:t xml:space="preserve">Fonte: </w:t>
+      </w:r>
+      <w:proofErr w:type="spellStart"/>
+      <w:r>
+        <w:rPr>
+          <w:lang w:val="en-US"/>
+        </w:rPr>
+        <w:t>Elaborado</w:t>
+      </w:r>
+      <w:proofErr w:type="spellEnd"/>
+      <w:r>
+        <w:rPr>
+          <w:lang w:val="en-US"/>
+        </w:rPr>
         <w:t xml:space="preserve"> </w:t>
       </w:r>
+      <w:proofErr w:type="spellStart"/>
+      <w:r>
+        <w:rPr>
+          <w:lang w:val="en-US"/>
+        </w:rPr>
+        <w:t>pelos</w:t>
+      </w:r>
+      <w:proofErr w:type="spellEnd"/>
+      <w:r>
+        <w:rPr>
+          <w:lang w:val="en-US"/>
+        </w:rPr>
+        <w:t xml:space="preserve"> </w:t>
+      </w:r>
+      <w:proofErr w:type="spellStart"/>
+      <w:r>
+        <w:rPr>
+          <w:lang w:val="en-US"/>
+        </w:rPr>
+        <w:t>autores</w:t>
+      </w:r>
+      <w:proofErr w:type="spellEnd"/>
+    </w:p>
+    <w:p/>
+    <w:p>
+      <w:r>
+        <w:t>P</w:t>
+      </w:r>
+      <w:r>
+        <w:t>ara sanar essa dificuldade 62% dos alunos recorrem a seus colegas, 22,7% recorrem a professores e apenas 3,7% recorrem a monitores sendo que mais de 50% dos participantes da pesquisa não conhecem os monitores da Fatec em que estudam</w:t>
+      </w:r>
+      <w:r>
+        <w:t>.</w:t>
+      </w:r>
+      <w:r>
+        <w:t xml:space="preserve"> </w:t>
+      </w:r>
+    </w:p>
+    <w:p/>
+    <w:p>
+      <w:r>
+        <w:t xml:space="preserve">Figura 2: Gráfico com o questionamento: </w:t>
+      </w:r>
+      <w:r>
+        <w:t>Pra quem você pede ajuda quando está com dificuldades em alguma matéria?</w:t>
+      </w:r>
+    </w:p>
+    <w:p>
+      <w:pPr>
+        <w:ind w:firstLine="0"/>
+        <w:jc w:val="center"/>
+      </w:pPr>
+      <w:r>
+        <w:rPr>
+          <w:noProof/>
+        </w:rPr>
+        <w:drawing>
+          <wp:inline distT="0" distB="0" distL="0" distR="0" wp14:anchorId="5E2DD0BD" wp14:editId="5D919FA0">
+            <wp:extent cx="4238625" cy="1968500"/>
+            <wp:effectExtent l="0" t="0" r="9525" b="0"/>
+            <wp:docPr id="23" name="Picture 23"/>
+            <wp:cNvGraphicFramePr>
+              <a:graphicFrameLocks xmlns:a="http://schemas.openxmlformats.org/drawingml/2006/main" noChangeAspect="1"/>
+            </wp:cNvGraphicFramePr>
+            <a:graphic xmlns:a="http://schemas.openxmlformats.org/drawingml/2006/main">
+              <a:graphicData uri="http://schemas.openxmlformats.org/drawingml/2006/picture">
+                <pic:pic xmlns:pic="http://schemas.openxmlformats.org/drawingml/2006/picture">
+                  <pic:nvPicPr>
+                    <pic:cNvPr id="1" name=""/>
+                    <pic:cNvPicPr/>
+                  </pic:nvPicPr>
+                  <pic:blipFill>
+                    <a:blip r:embed="rId12"/>
+                    <a:stretch>
+                      <a:fillRect/>
+                    </a:stretch>
+                  </pic:blipFill>
+                  <pic:spPr>
+                    <a:xfrm>
+                      <a:off x="0" y="0"/>
+                      <a:ext cx="4259529" cy="1978208"/>
+                    </a:xfrm>
+                    <a:prstGeom prst="rect">
+                      <a:avLst/>
+                    </a:prstGeom>
+                  </pic:spPr>
+                </pic:pic>
+              </a:graphicData>
+            </a:graphic>
+          </wp:inline>
+        </w:drawing>
+      </w:r>
+    </w:p>
+    <w:p>
+      <w:pPr>
+        <w:pStyle w:val="Caption"/>
+        <w:jc w:val="center"/>
+      </w:pPr>
+      <w:r>
+        <w:t xml:space="preserve">Fonte: </w:t>
+      </w:r>
+      <w:proofErr w:type="spellStart"/>
+      <w:r>
+        <w:rPr>
+          <w:lang w:val="en-US"/>
+        </w:rPr>
+        <w:t>Elaborado</w:t>
+      </w:r>
+      <w:proofErr w:type="spellEnd"/>
+      <w:r>
+        <w:rPr>
+          <w:lang w:val="en-US"/>
+        </w:rPr>
+        <w:t xml:space="preserve"> </w:t>
+      </w:r>
+      <w:proofErr w:type="spellStart"/>
+      <w:r>
+        <w:rPr>
+          <w:lang w:val="en-US"/>
+        </w:rPr>
+        <w:t>pelos</w:t>
+      </w:r>
+      <w:proofErr w:type="spellEnd"/>
+      <w:r>
+        <w:rPr>
+          <w:lang w:val="en-US"/>
+        </w:rPr>
+        <w:t xml:space="preserve"> </w:t>
+      </w:r>
+      <w:proofErr w:type="spellStart"/>
+      <w:r>
+        <w:rPr>
+          <w:lang w:val="en-US"/>
+        </w:rPr>
+        <w:t>autores</w:t>
+      </w:r>
+      <w:proofErr w:type="spellEnd"/>
+    </w:p>
+    <w:p>
+      <w:pPr>
+        <w:ind w:firstLine="708"/>
+      </w:pPr>
+      <w:r>
+        <w:lastRenderedPageBreak/>
+        <w:t>Finalizando a pesquisa f</w:t>
+      </w:r>
+      <w:r>
+        <w:t>oi constatado que 54% dos alunos nunca tem tempo para comparecer no horário de monitora e 41,14% tem tempo as vezes sobrando apenas 4,7% de alunos quem sempre tem tempo para frequêntar.</w:t>
+      </w:r>
+      <w:r>
+        <w:t xml:space="preserve"> </w:t>
+      </w:r>
+    </w:p>
+    <w:p/>
+    <w:p>
+      <w:r>
+        <w:t>Figura 3: Gráfico com o questionamento:</w:t>
+      </w:r>
+      <w:r>
+        <w:rPr>
+          <w:rStyle w:val="CommentReference"/>
+          <w:rFonts w:ascii="Roboto" w:hAnsi="Roboto"/>
+          <w:color w:val="000000"/>
+          <w:sz w:val="30"/>
+          <w:szCs w:val="30"/>
+          <w:shd w:val="clear" w:color="auto" w:fill="FFFFFF"/>
+        </w:rPr>
+        <w:t xml:space="preserve"> </w:t>
+      </w:r>
+      <w:r>
+        <w:t>Você tem tempo para ir nas monitorias disponibilizadas pela Fatec?</w:t>
+      </w:r>
+    </w:p>
+    <w:p>
+      <w:pPr>
+        <w:jc w:val="center"/>
+      </w:pPr>
+      <w:r>
+        <w:rPr>
+          <w:noProof/>
+        </w:rPr>
+        <w:drawing>
+          <wp:inline distT="0" distB="0" distL="0" distR="0" wp14:anchorId="706E484A" wp14:editId="618C4890">
+            <wp:extent cx="3505200" cy="2041214"/>
+            <wp:effectExtent l="0" t="0" r="0" b="0"/>
+            <wp:docPr id="26" name="Picture 26"/>
+            <wp:cNvGraphicFramePr>
+              <a:graphicFrameLocks xmlns:a="http://schemas.openxmlformats.org/drawingml/2006/main" noChangeAspect="1"/>
+            </wp:cNvGraphicFramePr>
+            <a:graphic xmlns:a="http://schemas.openxmlformats.org/drawingml/2006/main">
+              <a:graphicData uri="http://schemas.openxmlformats.org/drawingml/2006/picture">
+                <pic:pic xmlns:pic="http://schemas.openxmlformats.org/drawingml/2006/picture">
+                  <pic:nvPicPr>
+                    <pic:cNvPr id="1" name=""/>
+                    <pic:cNvPicPr/>
+                  </pic:nvPicPr>
+                  <pic:blipFill>
+                    <a:blip r:embed="rId13"/>
+                    <a:stretch>
+                      <a:fillRect/>
+                    </a:stretch>
+                  </pic:blipFill>
+                  <pic:spPr>
+                    <a:xfrm>
+                      <a:off x="0" y="0"/>
+                      <a:ext cx="3512142" cy="2045257"/>
+                    </a:xfrm>
+                    <a:prstGeom prst="rect">
+                      <a:avLst/>
+                    </a:prstGeom>
+                  </pic:spPr>
+                </pic:pic>
+              </a:graphicData>
+            </a:graphic>
+          </wp:inline>
+        </w:drawing>
+      </w:r>
+    </w:p>
+    <w:p>
+      <w:pPr>
+        <w:pStyle w:val="Caption"/>
+        <w:jc w:val="center"/>
+        <w:rPr>
+          <w:rFonts w:cs="Arial"/>
+          <w:color w:val="000000"/>
+        </w:rPr>
+      </w:pPr>
+      <w:r>
+        <w:t xml:space="preserve">Fonte: </w:t>
+      </w:r>
+      <w:proofErr w:type="spellStart"/>
+      <w:r>
+        <w:rPr>
+          <w:lang w:val="en-US"/>
+        </w:rPr>
+        <w:t>Elaborado</w:t>
+      </w:r>
+      <w:proofErr w:type="spellEnd"/>
+      <w:r>
+        <w:rPr>
+          <w:lang w:val="en-US"/>
+        </w:rPr>
+        <w:t xml:space="preserve"> </w:t>
+      </w:r>
+      <w:proofErr w:type="spellStart"/>
+      <w:r>
+        <w:rPr>
+          <w:lang w:val="en-US"/>
+        </w:rPr>
+        <w:t>pelos</w:t>
+      </w:r>
+      <w:proofErr w:type="spellEnd"/>
+      <w:r>
+        <w:rPr>
+          <w:lang w:val="en-US"/>
+        </w:rPr>
+        <w:t xml:space="preserve"> </w:t>
+      </w:r>
+      <w:proofErr w:type="spellStart"/>
+      <w:r>
+        <w:rPr>
+          <w:lang w:val="en-US"/>
+        </w:rPr>
+        <w:t>autores</w:t>
+      </w:r>
+      <w:proofErr w:type="spellEnd"/>
     </w:p>
     <w:p/>
     <w:p/>
     <w:p/>
+    <w:p/>
+    <w:p/>
+    <w:p/>
+    <w:p/>
+    <w:p/>
+    <w:p/>
+    <w:p/>
+    <w:p/>
+    <w:p/>
+    <w:p/>
+    <w:p/>
+    <w:p/>
+    <w:p/>
+    <w:p/>
+    <w:p/>
     <w:p>
       <w:pPr>
         <w:pStyle w:val="Heading1"/>
       </w:pPr>
-      <w:bookmarkStart w:id="27" w:name="_Toc10040084"/>
-      <w:r>
+      <w:bookmarkStart w:id="32" w:name="_Toc24446090"/>
+      <w:r>
+        <w:lastRenderedPageBreak/>
         <w:t>Hipóteses</w:t>
       </w:r>
-      <w:bookmarkEnd w:id="27"/>
+      <w:bookmarkEnd w:id="32"/>
     </w:p>
     <w:p/>
     <w:p>
@@ -6611,12 +6995,12 @@
       <w:pPr>
         <w:pStyle w:val="Heading1"/>
       </w:pPr>
-      <w:bookmarkStart w:id="28" w:name="_Toc10040085"/>
+      <w:bookmarkStart w:id="33" w:name="_Toc24446091"/>
       <w:r>
         <w:lastRenderedPageBreak/>
         <w:t>metodologia</w:t>
       </w:r>
-      <w:bookmarkEnd w:id="28"/>
+      <w:bookmarkEnd w:id="33"/>
     </w:p>
     <w:p/>
     <w:p/>
@@ -6722,14 +7106,14 @@
       <w:r>
         <w:t xml:space="preserve"> serão utilizados a linguagem de programação </w:t>
       </w:r>
-      <w:bookmarkStart w:id="29" w:name="_Hlk10037151"/>
+      <w:bookmarkStart w:id="34" w:name="_Hlk10037151"/>
       <w:r>
         <w:t>JavaScript</w:t>
       </w:r>
       <w:r>
         <w:t xml:space="preserve"> </w:t>
       </w:r>
-      <w:bookmarkEnd w:id="29"/>
+      <w:bookmarkEnd w:id="34"/>
       <w:r>
         <w:t xml:space="preserve">com a biblioteca </w:t>
       </w:r>
@@ -6991,12 +7375,12 @@
       <w:pPr>
         <w:pStyle w:val="Heading1"/>
       </w:pPr>
-      <w:bookmarkStart w:id="30" w:name="_Toc10040086"/>
+      <w:bookmarkStart w:id="35" w:name="_Toc24446092"/>
       <w:r>
         <w:lastRenderedPageBreak/>
         <w:t>Revisão da literatura</w:t>
       </w:r>
-      <w:bookmarkEnd w:id="30"/>
+      <w:bookmarkEnd w:id="35"/>
     </w:p>
     <w:p/>
     <w:p/>
@@ -7019,22 +7403,24 @@
           <w:szCs w:val="26"/>
         </w:rPr>
       </w:pPr>
-      <w:bookmarkStart w:id="31" w:name="_Toc9210101"/>
-      <w:bookmarkStart w:id="32" w:name="_Toc9943851"/>
-      <w:bookmarkStart w:id="33" w:name="_Toc9943902"/>
-      <w:bookmarkStart w:id="34" w:name="_Toc10039850"/>
-      <w:bookmarkStart w:id="35" w:name="_Toc10039931"/>
-      <w:bookmarkStart w:id="36" w:name="_Toc10039985"/>
-      <w:bookmarkStart w:id="37" w:name="_Toc10040033"/>
-      <w:bookmarkStart w:id="38" w:name="_Toc10040087"/>
-      <w:bookmarkEnd w:id="31"/>
-      <w:bookmarkEnd w:id="32"/>
-      <w:bookmarkEnd w:id="33"/>
-      <w:bookmarkEnd w:id="34"/>
-      <w:bookmarkEnd w:id="35"/>
+      <w:bookmarkStart w:id="36" w:name="_Toc9210101"/>
+      <w:bookmarkStart w:id="37" w:name="_Toc9943851"/>
+      <w:bookmarkStart w:id="38" w:name="_Toc9943902"/>
+      <w:bookmarkStart w:id="39" w:name="_Toc10039850"/>
+      <w:bookmarkStart w:id="40" w:name="_Toc10039931"/>
+      <w:bookmarkStart w:id="41" w:name="_Toc10039985"/>
+      <w:bookmarkStart w:id="42" w:name="_Toc10040033"/>
+      <w:bookmarkStart w:id="43" w:name="_Toc10040087"/>
+      <w:bookmarkStart w:id="44" w:name="_Toc24446093"/>
       <w:bookmarkEnd w:id="36"/>
       <w:bookmarkEnd w:id="37"/>
       <w:bookmarkEnd w:id="38"/>
+      <w:bookmarkEnd w:id="39"/>
+      <w:bookmarkEnd w:id="40"/>
+      <w:bookmarkEnd w:id="41"/>
+      <w:bookmarkEnd w:id="42"/>
+      <w:bookmarkEnd w:id="43"/>
+      <w:bookmarkEnd w:id="44"/>
     </w:p>
     <w:p>
       <w:pPr>
@@ -7055,16 +7441,18 @@
           <w:szCs w:val="26"/>
         </w:rPr>
       </w:pPr>
-      <w:bookmarkStart w:id="39" w:name="_Toc10039851"/>
-      <w:bookmarkStart w:id="40" w:name="_Toc10039932"/>
-      <w:bookmarkStart w:id="41" w:name="_Toc10039986"/>
-      <w:bookmarkStart w:id="42" w:name="_Toc10040034"/>
-      <w:bookmarkStart w:id="43" w:name="_Toc10040088"/>
-      <w:bookmarkEnd w:id="39"/>
-      <w:bookmarkEnd w:id="40"/>
-      <w:bookmarkEnd w:id="41"/>
-      <w:bookmarkEnd w:id="42"/>
-      <w:bookmarkEnd w:id="43"/>
+      <w:bookmarkStart w:id="45" w:name="_Toc10039851"/>
+      <w:bookmarkStart w:id="46" w:name="_Toc10039932"/>
+      <w:bookmarkStart w:id="47" w:name="_Toc10039986"/>
+      <w:bookmarkStart w:id="48" w:name="_Toc10040034"/>
+      <w:bookmarkStart w:id="49" w:name="_Toc10040088"/>
+      <w:bookmarkStart w:id="50" w:name="_Toc24446094"/>
+      <w:bookmarkEnd w:id="45"/>
+      <w:bookmarkEnd w:id="46"/>
+      <w:bookmarkEnd w:id="47"/>
+      <w:bookmarkEnd w:id="48"/>
+      <w:bookmarkEnd w:id="49"/>
+      <w:bookmarkEnd w:id="50"/>
     </w:p>
     <w:p>
       <w:pPr>
@@ -7085,16 +7473,18 @@
           <w:szCs w:val="26"/>
         </w:rPr>
       </w:pPr>
-      <w:bookmarkStart w:id="44" w:name="_Toc10039852"/>
-      <w:bookmarkStart w:id="45" w:name="_Toc10039933"/>
-      <w:bookmarkStart w:id="46" w:name="_Toc10039987"/>
-      <w:bookmarkStart w:id="47" w:name="_Toc10040035"/>
-      <w:bookmarkStart w:id="48" w:name="_Toc10040089"/>
-      <w:bookmarkEnd w:id="44"/>
-      <w:bookmarkEnd w:id="45"/>
-      <w:bookmarkEnd w:id="46"/>
-      <w:bookmarkEnd w:id="47"/>
-      <w:bookmarkEnd w:id="48"/>
+      <w:bookmarkStart w:id="51" w:name="_Toc10039852"/>
+      <w:bookmarkStart w:id="52" w:name="_Toc10039933"/>
+      <w:bookmarkStart w:id="53" w:name="_Toc10039987"/>
+      <w:bookmarkStart w:id="54" w:name="_Toc10040035"/>
+      <w:bookmarkStart w:id="55" w:name="_Toc10040089"/>
+      <w:bookmarkStart w:id="56" w:name="_Toc24446095"/>
+      <w:bookmarkEnd w:id="51"/>
+      <w:bookmarkEnd w:id="52"/>
+      <w:bookmarkEnd w:id="53"/>
+      <w:bookmarkEnd w:id="54"/>
+      <w:bookmarkEnd w:id="55"/>
+      <w:bookmarkEnd w:id="56"/>
     </w:p>
     <w:p>
       <w:pPr>
@@ -7115,29 +7505,31 @@
           <w:szCs w:val="26"/>
         </w:rPr>
       </w:pPr>
-      <w:bookmarkStart w:id="49" w:name="_Toc10039853"/>
-      <w:bookmarkStart w:id="50" w:name="_Toc10039934"/>
-      <w:bookmarkStart w:id="51" w:name="_Toc10039988"/>
-      <w:bookmarkStart w:id="52" w:name="_Toc10040036"/>
-      <w:bookmarkStart w:id="53" w:name="_Toc10040090"/>
-      <w:bookmarkEnd w:id="49"/>
-      <w:bookmarkEnd w:id="50"/>
-      <w:bookmarkEnd w:id="51"/>
-      <w:bookmarkEnd w:id="52"/>
-      <w:bookmarkEnd w:id="53"/>
+      <w:bookmarkStart w:id="57" w:name="_Toc10039853"/>
+      <w:bookmarkStart w:id="58" w:name="_Toc10039934"/>
+      <w:bookmarkStart w:id="59" w:name="_Toc10039988"/>
+      <w:bookmarkStart w:id="60" w:name="_Toc10040036"/>
+      <w:bookmarkStart w:id="61" w:name="_Toc10040090"/>
+      <w:bookmarkStart w:id="62" w:name="_Toc24446096"/>
+      <w:bookmarkEnd w:id="57"/>
+      <w:bookmarkEnd w:id="58"/>
+      <w:bookmarkEnd w:id="59"/>
+      <w:bookmarkEnd w:id="60"/>
+      <w:bookmarkEnd w:id="61"/>
+      <w:bookmarkEnd w:id="62"/>
     </w:p>
     <w:p>
       <w:pPr>
         <w:pStyle w:val="Heading2"/>
       </w:pPr>
-      <w:bookmarkStart w:id="54" w:name="_Toc10040091"/>
+      <w:bookmarkStart w:id="63" w:name="_Toc24446097"/>
       <w:r>
         <w:t>Aprend</w:t>
       </w:r>
       <w:r>
         <w:t>izagem colaborativa e a abordagem social</w:t>
       </w:r>
-      <w:bookmarkEnd w:id="54"/>
+      <w:bookmarkEnd w:id="63"/>
     </w:p>
     <w:p/>
     <w:p/>
@@ -7295,17 +7687,39 @@
         <w:t xml:space="preserve"> promover ações educativas que instigam o educando a ver o mundo além da sala de aula, respeitando os pensamentos e princípios do outro.</w:t>
       </w:r>
     </w:p>
+    <w:p>
+      <w:pPr>
+        <w:spacing w:before="240"/>
+        <w:ind w:firstLine="720"/>
+      </w:pPr>
+      <w:r>
+        <w:t>Vale ressaltar, a principal responsável pelas TIC de Aprendizado Colaborativo é a Web 2.0, representada pela segunda geração de serviços na internet que atende pela capacidade de potencializar os métodos de publicação, compartilhamento, organização de informações e espaços para a interação entre os participantes do processo (Roesler, 2012).</w:t>
+      </w:r>
+    </w:p>
+    <w:p>
+      <w:pPr>
+        <w:spacing w:before="240"/>
+        <w:ind w:firstLine="720"/>
+      </w:pPr>
+      <w:r>
+        <w:t xml:space="preserve">Com a ascensão da Web 2.0, plataformas de Aprendizado Colaborativo ou também denominados de Ambientes Virtuais de Aprendizagem (AVA), permitiu a </w:t>
+      </w:r>
+      <w:r>
+        <w:lastRenderedPageBreak/>
+        <w:t>colaboração entre os alunos em locais remotos de um espaço educacional físico, permitindo através de sites, hipertextuais potencializar a comunicação síncrona (chat em tempo real) e assíncrona (arquivos de texto, imagens, pdf compartilhados entre os alunos)(TORRES; SOARES, 2014).</w:t>
+      </w:r>
+    </w:p>
     <w:p/>
     <w:p/>
     <w:p>
       <w:pPr>
         <w:pStyle w:val="Heading2"/>
       </w:pPr>
-      <w:bookmarkStart w:id="55" w:name="_Toc10040092"/>
+      <w:bookmarkStart w:id="64" w:name="_Toc24446098"/>
       <w:r>
         <w:t>As tecnologias e o desenvolvimento de software</w:t>
       </w:r>
-      <w:bookmarkEnd w:id="55"/>
+      <w:bookmarkEnd w:id="64"/>
     </w:p>
     <w:p/>
     <w:p/>
@@ -7343,11 +7757,7 @@
         <w:t>, sendo “</w:t>
       </w:r>
       <w:r>
-        <w:t xml:space="preserve">uma linguagem leve, interpretada e baseada em objetos com </w:t>
-      </w:r>
-      <w:r>
-        <w:lastRenderedPageBreak/>
-        <w:t>funções de primeira classe, mais conhecida como a linguagem de script para páginas Web, mas usada também em vários outros ambientes sem browser, tais como node.j</w:t>
+        <w:t>uma linguagem leve, interpretada e baseada em objetos com funções de primeira classe, mais conhecida como a linguagem de script para páginas Web, mas usada também em vários outros ambientes sem browser, tais como node.j</w:t>
       </w:r>
       <w:r>
         <w:t xml:space="preserve">s” </w:t>
@@ -7960,6 +8370,7 @@
           <w:rFonts w:cs="Arial"/>
           <w:color w:val="000000"/>
         </w:rPr>
+        <w:lastRenderedPageBreak/>
         <w:t>T</w:t>
       </w:r>
       <w:r>
@@ -8467,15 +8878,7 @@
           <w:rFonts w:cs="Arial"/>
           <w:color w:val="000000"/>
         </w:rPr>
-        <w:t xml:space="preserve"> </w:t>
-      </w:r>
-      <w:r>
-        <w:rPr>
-          <w:rFonts w:cs="Arial"/>
-          <w:color w:val="000000"/>
-        </w:rPr>
-        <w:lastRenderedPageBreak/>
-        <w:t>O</w:t>
+        <w:t xml:space="preserve"> O</w:t>
       </w:r>
       <w:r>
         <w:rPr>
@@ -8601,11 +9004,11 @@
           <w:color w:val="000000"/>
         </w:rPr>
       </w:pPr>
-      <w:bookmarkStart w:id="56" w:name="_Toc10040093"/>
+      <w:bookmarkStart w:id="65" w:name="_Toc24446099"/>
       <w:r>
         <w:t>As tecnologias de versionamento de código</w:t>
       </w:r>
-      <w:bookmarkEnd w:id="56"/>
+      <w:bookmarkEnd w:id="65"/>
     </w:p>
     <w:p>
       <w:pPr>
@@ -9046,28 +9449,40 @@
     </w:p>
     <w:p>
       <w:pPr>
+        <w:rPr>
+          <w:rFonts w:cs="Arial"/>
+          <w:color w:val="000000"/>
+        </w:rPr>
+      </w:pPr>
+    </w:p>
+    <w:p>
+      <w:pPr>
+        <w:rPr>
+          <w:rFonts w:cs="Arial"/>
+          <w:color w:val="000000"/>
+        </w:rPr>
+      </w:pPr>
+    </w:p>
+    <w:p>
+      <w:pPr>
         <w:jc w:val="center"/>
         <w:rPr>
           <w:rFonts w:cs="Arial"/>
           <w:color w:val="000000"/>
         </w:rPr>
       </w:pPr>
-      <w:bookmarkStart w:id="57" w:name="_Toc10041115"/>
-      <w:r>
+      <w:bookmarkStart w:id="66" w:name="_Toc10041115"/>
+      <w:r>
+        <w:lastRenderedPageBreak/>
         <w:t xml:space="preserve">Figura </w:t>
       </w:r>
-      <w:fldSimple w:instr=" SEQ Figura \* ARABIC ">
-        <w:r>
-          <w:rPr>
-            <w:noProof/>
-          </w:rPr>
-          <w:t>1</w:t>
-        </w:r>
-      </w:fldSimple>
+      <w:r>
+        <w:t>4</w:t>
+      </w:r>
       <w:r>
         <w:t>:</w:t>
       </w:r>
-      <w:bookmarkEnd w:id="57"/>
+      <w:bookmarkEnd w:id="66"/>
       <w:r>
         <w:t xml:space="preserve"> Fluxo de desenvolvimento</w:t>
       </w:r>
@@ -9105,7 +9520,7 @@
                     </pic:cNvPicPr>
                   </pic:nvPicPr>
                   <pic:blipFill rotWithShape="1">
-                    <a:blip r:embed="rId11">
+                    <a:blip r:embed="rId14">
                       <a:extLst>
                         <a:ext uri="{28A0092B-C50C-407E-A947-70E740481C1C}">
                           <a14:useLocalDpi xmlns:a14="http://schemas.microsoft.com/office/drawing/2010/main" val="0"/>
@@ -9194,7 +9609,6 @@
           <w:iCs/>
           <w:color w:val="000000"/>
         </w:rPr>
-        <w:lastRenderedPageBreak/>
         <w:t>feature</w:t>
       </w:r>
       <w:r>
@@ -9652,7 +10066,15 @@
           <w:rFonts w:cs="Arial"/>
           <w:color w:val="000000"/>
         </w:rPr>
-        <w:t>a técnica que define que as versões devem seguir o padrão x.y.z, onde x é uma versão principal, y são segundas implementações de uma versão, como melhorias, e z são correções</w:t>
+        <w:t xml:space="preserve">a técnica que define que as versões devem seguir o padrão x.y.z, onde x </w:t>
+      </w:r>
+      <w:r>
+        <w:rPr>
+          <w:rFonts w:cs="Arial"/>
+          <w:color w:val="000000"/>
+        </w:rPr>
+        <w:lastRenderedPageBreak/>
+        <w:t>é uma versão principal, y são segundas implementações de uma versão, como melhorias, e z são correções</w:t>
       </w:r>
       <w:r>
         <w:rPr>
@@ -9823,12 +10245,11 @@
           <w:color w:val="000000"/>
         </w:rPr>
       </w:pPr>
-      <w:bookmarkStart w:id="58" w:name="_Toc10040094"/>
-      <w:r>
-        <w:lastRenderedPageBreak/>
+      <w:bookmarkStart w:id="67" w:name="_Toc24446100"/>
+      <w:r>
         <w:t>a experiência do usuário e a interface do sistema</w:t>
       </w:r>
-      <w:bookmarkEnd w:id="58"/>
+      <w:bookmarkEnd w:id="67"/>
     </w:p>
     <w:p>
       <w:pPr>
@@ -9884,7 +10305,7 @@
         </w:rPr>
         <w:t xml:space="preserve"> entender como as respostas e percepções de uma pessoa que resulta da utilização de um produto (</w:t>
       </w:r>
-      <w:bookmarkStart w:id="59" w:name="_Hlk24203467"/>
+      <w:bookmarkStart w:id="68" w:name="_Hlk24203467"/>
       <w:r>
         <w:rPr>
           <w:rFonts w:cs="Arial"/>
@@ -9892,7 +10313,7 @@
         </w:rPr>
         <w:t>CAELUM, 2019</w:t>
       </w:r>
-      <w:bookmarkEnd w:id="59"/>
+      <w:bookmarkEnd w:id="68"/>
       <w:r>
         <w:rPr>
           <w:rFonts w:cs="Arial"/>
@@ -10125,6 +10546,7 @@
           <w:rFonts w:cs="Arial"/>
           <w:color w:val="000000"/>
         </w:rPr>
+        <w:lastRenderedPageBreak/>
         <w:t xml:space="preserve">Vale ressaltar a importância da linguagem utilizada e interpretada gerada pelas experiências planejadas ou não para o usuário, a linguagem pode variar de público para público (TEIXEIRA, 2019), </w:t>
       </w:r>
       <w:r>
@@ -10196,11 +10618,11 @@
           <w:color w:val="000000"/>
         </w:rPr>
       </w:pPr>
-      <w:bookmarkStart w:id="60" w:name="_Toc10040095"/>
+      <w:bookmarkStart w:id="69" w:name="_Toc24446101"/>
       <w:r>
         <w:t>o proceso de documentação de software</w:t>
       </w:r>
-      <w:bookmarkEnd w:id="60"/>
+      <w:bookmarkEnd w:id="69"/>
     </w:p>
     <w:p>
       <w:pPr>
@@ -10267,15 +10689,7 @@
           <w:rFonts w:cs="Arial"/>
           <w:color w:val="000000"/>
         </w:rPr>
-        <w:t xml:space="preserve">de requisitos, diagramação de </w:t>
-      </w:r>
-      <w:r>
-        <w:rPr>
-          <w:rFonts w:cs="Arial"/>
-          <w:color w:val="000000"/>
-        </w:rPr>
-        <w:lastRenderedPageBreak/>
-        <w:t>comportamentos e modelagem de estruturas no desenvolvimento de software (</w:t>
+        <w:t>de requisitos, diagramação de comportamentos e modelagem de estruturas no desenvolvimento de software (</w:t>
       </w:r>
       <w:r>
         <w:rPr>
@@ -10494,102 +10908,7 @@
     </w:p>
     <w:p>
       <w:pPr>
-        <w:rPr>
-          <w:rFonts w:cs="Arial"/>
-          <w:color w:val="000000"/>
-        </w:rPr>
-      </w:pPr>
-    </w:p>
-    <w:p>
-      <w:pPr>
-        <w:rPr>
-          <w:rFonts w:cs="Arial"/>
-          <w:color w:val="000000"/>
-        </w:rPr>
-      </w:pPr>
-    </w:p>
-    <w:p>
-      <w:pPr>
-        <w:rPr>
-          <w:rFonts w:cs="Arial"/>
-          <w:color w:val="000000"/>
-        </w:rPr>
-      </w:pPr>
-    </w:p>
-    <w:p>
-      <w:pPr>
-        <w:rPr>
-          <w:rFonts w:cs="Arial"/>
-          <w:color w:val="000000"/>
-        </w:rPr>
-      </w:pPr>
-    </w:p>
-    <w:p>
-      <w:pPr>
-        <w:rPr>
-          <w:rFonts w:cs="Arial"/>
-          <w:color w:val="000000"/>
-        </w:rPr>
-      </w:pPr>
-    </w:p>
-    <w:p>
-      <w:pPr>
-        <w:rPr>
-          <w:rFonts w:cs="Arial"/>
-          <w:color w:val="000000"/>
-        </w:rPr>
-      </w:pPr>
-    </w:p>
-    <w:p>
-      <w:pPr>
-        <w:rPr>
-          <w:rFonts w:cs="Arial"/>
-          <w:color w:val="000000"/>
-        </w:rPr>
-      </w:pPr>
-    </w:p>
-    <w:p>
-      <w:pPr>
-        <w:rPr>
-          <w:rFonts w:cs="Arial"/>
-          <w:color w:val="000000"/>
-        </w:rPr>
-      </w:pPr>
-    </w:p>
-    <w:p>
-      <w:pPr>
-        <w:rPr>
-          <w:rFonts w:cs="Arial"/>
-          <w:color w:val="000000"/>
-        </w:rPr>
-      </w:pPr>
-    </w:p>
-    <w:p>
-      <w:pPr>
-        <w:rPr>
-          <w:rFonts w:cs="Arial"/>
-          <w:color w:val="000000"/>
-        </w:rPr>
-      </w:pPr>
-    </w:p>
-    <w:p>
-      <w:pPr>
-        <w:rPr>
-          <w:rFonts w:cs="Arial"/>
-          <w:color w:val="000000"/>
-        </w:rPr>
-      </w:pPr>
-    </w:p>
-    <w:p>
-      <w:pPr>
-        <w:rPr>
-          <w:rFonts w:cs="Arial"/>
-          <w:color w:val="000000"/>
-        </w:rPr>
-      </w:pPr>
-    </w:p>
-    <w:p>
-      <w:pPr>
+        <w:ind w:firstLine="0"/>
         <w:rPr>
           <w:rFonts w:cs="Arial"/>
           <w:color w:val="000000"/>
@@ -10620,12 +10939,12 @@
           <w:color w:val="000000"/>
         </w:rPr>
       </w:pPr>
-      <w:bookmarkStart w:id="61" w:name="_Toc10040096"/>
+      <w:bookmarkStart w:id="70" w:name="_Toc24446102"/>
       <w:r>
         <w:lastRenderedPageBreak/>
         <w:t>a gestão de projeto</w:t>
       </w:r>
-      <w:bookmarkEnd w:id="61"/>
+      <w:bookmarkEnd w:id="70"/>
     </w:p>
     <w:p>
       <w:pPr>
@@ -10683,16 +11002,7 @@
           <w:rFonts w:cs="Arial"/>
           <w:color w:val="000000"/>
         </w:rPr>
-        <w:t xml:space="preserve"> partes, </w:t>
-      </w:r>
-      <w:bookmarkStart w:id="62" w:name="_GoBack"/>
-      <w:bookmarkEnd w:id="62"/>
-      <w:r>
-        <w:rPr>
-          <w:rFonts w:cs="Arial"/>
-          <w:color w:val="000000"/>
-        </w:rPr>
-        <w:t>denominadas</w:t>
+        <w:t xml:space="preserve"> partes, denominadas</w:t>
       </w:r>
       <w:r>
         <w:rPr>
@@ -10824,7 +11134,21 @@
           <w:rFonts w:cs="Arial"/>
           <w:color w:val="000000"/>
         </w:rPr>
-        <w:t xml:space="preserve">Figura 2: </w:t>
+        <w:t xml:space="preserve">Figura </w:t>
+      </w:r>
+      <w:r>
+        <w:rPr>
+          <w:rFonts w:cs="Arial"/>
+          <w:color w:val="000000"/>
+        </w:rPr>
+        <w:t>5</w:t>
+      </w:r>
+      <w:r>
+        <w:rPr>
+          <w:rFonts w:cs="Arial"/>
+          <w:color w:val="000000"/>
+        </w:rPr>
+        <w:t xml:space="preserve">: </w:t>
       </w:r>
       <w:r>
         <w:t>Exemplo do fluxo de desenvolvimento com SCRUM</w:t>
@@ -10860,7 +11184,7 @@
                     </pic:cNvPicPr>
                   </pic:nvPicPr>
                   <pic:blipFill rotWithShape="1">
-                    <a:blip r:embed="rId12">
+                    <a:blip r:embed="rId15">
                       <a:extLst>
                         <a:ext uri="{28A0092B-C50C-407E-A947-70E740481C1C}">
                           <a14:useLocalDpi xmlns:a14="http://schemas.microsoft.com/office/drawing/2010/main" val="0"/>
@@ -10941,7 +11265,21 @@
           <w:rFonts w:cs="Arial"/>
           <w:color w:val="000000"/>
         </w:rPr>
-        <w:t>, representado na Figura 2,</w:t>
+        <w:t xml:space="preserve">, representado na Figura </w:t>
+      </w:r>
+      <w:r>
+        <w:rPr>
+          <w:rFonts w:cs="Arial"/>
+          <w:color w:val="000000"/>
+        </w:rPr>
+        <w:t>5</w:t>
+      </w:r>
+      <w:r>
+        <w:rPr>
+          <w:rFonts w:cs="Arial"/>
+          <w:color w:val="000000"/>
+        </w:rPr>
+        <w:t>,</w:t>
       </w:r>
       <w:r>
         <w:rPr>
@@ -11482,12 +11820,12 @@
       <w:pPr>
         <w:pStyle w:val="Heading1"/>
       </w:pPr>
-      <w:bookmarkStart w:id="63" w:name="_Toc10040097"/>
+      <w:bookmarkStart w:id="71" w:name="_Toc24446103"/>
       <w:r>
         <w:lastRenderedPageBreak/>
         <w:t>cronograma</w:t>
       </w:r>
-      <w:bookmarkEnd w:id="63"/>
+      <w:bookmarkEnd w:id="71"/>
     </w:p>
     <w:p/>
     <w:tbl>
@@ -14132,10 +14470,12 @@
       <w:r>
         <w:br w:type="page"/>
       </w:r>
+      <w:bookmarkStart w:id="72" w:name="_Toc24446104"/>
       <w:r>
         <w:lastRenderedPageBreak/>
         <w:t>RESULTADOS e DISCUSSÂO</w:t>
       </w:r>
+      <w:bookmarkEnd w:id="72"/>
     </w:p>
     <w:p/>
     <w:p/>
@@ -14175,20 +14515,22 @@
           <w:szCs w:val="26"/>
         </w:rPr>
       </w:pPr>
-      <w:bookmarkStart w:id="64" w:name="_Toc9943864"/>
-      <w:bookmarkStart w:id="65" w:name="_Toc9943915"/>
-      <w:bookmarkStart w:id="66" w:name="_Toc10039862"/>
-      <w:bookmarkStart w:id="67" w:name="_Toc10039943"/>
-      <w:bookmarkStart w:id="68" w:name="_Toc10039997"/>
-      <w:bookmarkStart w:id="69" w:name="_Toc10040045"/>
-      <w:bookmarkStart w:id="70" w:name="_Toc10040099"/>
-      <w:bookmarkEnd w:id="64"/>
-      <w:bookmarkEnd w:id="65"/>
-      <w:bookmarkEnd w:id="66"/>
-      <w:bookmarkEnd w:id="67"/>
-      <w:bookmarkEnd w:id="68"/>
-      <w:bookmarkEnd w:id="69"/>
-      <w:bookmarkEnd w:id="70"/>
+      <w:bookmarkStart w:id="73" w:name="_Toc9943864"/>
+      <w:bookmarkStart w:id="74" w:name="_Toc9943915"/>
+      <w:bookmarkStart w:id="75" w:name="_Toc10039862"/>
+      <w:bookmarkStart w:id="76" w:name="_Toc10039943"/>
+      <w:bookmarkStart w:id="77" w:name="_Toc10039997"/>
+      <w:bookmarkStart w:id="78" w:name="_Toc10040045"/>
+      <w:bookmarkStart w:id="79" w:name="_Toc10040099"/>
+      <w:bookmarkStart w:id="80" w:name="_Toc24446105"/>
+      <w:bookmarkEnd w:id="73"/>
+      <w:bookmarkEnd w:id="74"/>
+      <w:bookmarkEnd w:id="75"/>
+      <w:bookmarkEnd w:id="76"/>
+      <w:bookmarkEnd w:id="77"/>
+      <w:bookmarkEnd w:id="78"/>
+      <w:bookmarkEnd w:id="79"/>
+      <w:bookmarkEnd w:id="80"/>
     </w:p>
     <w:p>
       <w:pPr>
@@ -14209,27 +14551,29 @@
           <w:szCs w:val="26"/>
         </w:rPr>
       </w:pPr>
-      <w:bookmarkStart w:id="71" w:name="_Toc10039863"/>
-      <w:bookmarkStart w:id="72" w:name="_Toc10039944"/>
-      <w:bookmarkStart w:id="73" w:name="_Toc10039998"/>
-      <w:bookmarkStart w:id="74" w:name="_Toc10040046"/>
-      <w:bookmarkStart w:id="75" w:name="_Toc10040100"/>
-      <w:bookmarkEnd w:id="71"/>
-      <w:bookmarkEnd w:id="72"/>
-      <w:bookmarkEnd w:id="73"/>
-      <w:bookmarkEnd w:id="74"/>
-      <w:bookmarkEnd w:id="75"/>
+      <w:bookmarkStart w:id="81" w:name="_Toc10039863"/>
+      <w:bookmarkStart w:id="82" w:name="_Toc10039944"/>
+      <w:bookmarkStart w:id="83" w:name="_Toc10039998"/>
+      <w:bookmarkStart w:id="84" w:name="_Toc10040046"/>
+      <w:bookmarkStart w:id="85" w:name="_Toc10040100"/>
+      <w:bookmarkStart w:id="86" w:name="_Toc24446106"/>
+      <w:bookmarkEnd w:id="81"/>
+      <w:bookmarkEnd w:id="82"/>
+      <w:bookmarkEnd w:id="83"/>
+      <w:bookmarkEnd w:id="84"/>
+      <w:bookmarkEnd w:id="85"/>
+      <w:bookmarkEnd w:id="86"/>
     </w:p>
     <w:p>
       <w:pPr>
         <w:pStyle w:val="Heading2"/>
         <w:ind w:left="993" w:hanging="633"/>
       </w:pPr>
-      <w:bookmarkStart w:id="76" w:name="_Toc10040101"/>
+      <w:bookmarkStart w:id="87" w:name="_Toc24446107"/>
       <w:r>
         <w:t>LEVANTAMENTO DE REQUISITOS</w:t>
       </w:r>
-      <w:bookmarkEnd w:id="76"/>
+      <w:bookmarkEnd w:id="87"/>
     </w:p>
     <w:p>
       <w:pPr>
@@ -27204,12 +27548,12 @@
         <w:pStyle w:val="Heading2"/>
         <w:ind w:left="993" w:hanging="633"/>
       </w:pPr>
-      <w:bookmarkStart w:id="77" w:name="_Toc10040102"/>
+      <w:bookmarkStart w:id="88" w:name="_Toc24446108"/>
       <w:r>
         <w:lastRenderedPageBreak/>
         <w:t>Os diagramas da uml</w:t>
       </w:r>
-      <w:bookmarkEnd w:id="77"/>
+      <w:bookmarkEnd w:id="88"/>
     </w:p>
     <w:p>
       <w:pPr>
@@ -27222,7 +27566,13 @@
         <w:jc w:val="center"/>
       </w:pPr>
       <w:r>
-        <w:t>Figura 3: Diagrama de componentes: Componentes gerais do aplicativo</w:t>
+        <w:t xml:space="preserve">Figura </w:t>
+      </w:r>
+      <w:r>
+        <w:t>6</w:t>
+      </w:r>
+      <w:r>
+        <w:t>: Diagrama de componentes: Componentes gerais do aplicativo</w:t>
       </w:r>
     </w:p>
     <w:p>
@@ -27253,7 +27603,7 @@
                     </pic:cNvPicPr>
                   </pic:nvPicPr>
                   <pic:blipFill rotWithShape="1">
-                    <a:blip r:embed="rId13">
+                    <a:blip r:embed="rId16">
                       <a:extLst>
                         <a:ext uri="{28A0092B-C50C-407E-A947-70E740481C1C}">
                           <a14:useLocalDpi xmlns:a14="http://schemas.microsoft.com/office/drawing/2010/main" val="0"/>
@@ -27293,14 +27643,14 @@
         <w:pStyle w:val="Caption"/>
         <w:jc w:val="center"/>
       </w:pPr>
-      <w:bookmarkStart w:id="78" w:name="_Toc10041118"/>
+      <w:bookmarkStart w:id="89" w:name="_Toc10041118"/>
       <w:r>
         <w:t>Fonte</w:t>
       </w:r>
       <w:r>
         <w:t xml:space="preserve">: </w:t>
       </w:r>
-      <w:bookmarkEnd w:id="78"/>
+      <w:bookmarkEnd w:id="89"/>
       <w:r>
         <w:t>Elaborado pelos autores</w:t>
       </w:r>
@@ -27360,7 +27710,10 @@
         <w:t xml:space="preserve">da UML, representado na </w:t>
       </w:r>
       <w:r>
-        <w:t>Figura 3</w:t>
+        <w:t xml:space="preserve">Figura </w:t>
+      </w:r>
+      <w:r>
+        <w:t>6</w:t>
       </w:r>
       <w:r>
         <w:t>, facilitando a compreensão pelos desenvolvedores acerca das dependências entre cada componente e servindo como um mapa de ativos para reaproveitamento de código futuramente.</w:t>
@@ -27377,7 +27730,7 @@
         <w:t xml:space="preserve">Figura </w:t>
       </w:r>
       <w:r>
-        <w:t>3</w:t>
+        <w:t>6</w:t>
       </w:r>
       <w:r>
         <w:t>)</w:t>
@@ -27631,7 +27984,7 @@
         <w:t xml:space="preserve">Figura </w:t>
       </w:r>
       <w:r>
-        <w:t>4</w:t>
+        <w:t>7</w:t>
       </w:r>
       <w:r>
         <w:t xml:space="preserve"> os casos de uso do módulo de fórum para os </w:t>
@@ -27668,7 +28021,7 @@
         <w:pStyle w:val="Caption"/>
         <w:jc w:val="center"/>
       </w:pPr>
-      <w:bookmarkStart w:id="79" w:name="_Toc10041117"/>
+      <w:bookmarkStart w:id="90" w:name="_Toc10041117"/>
       <w:r>
         <w:rPr>
           <w:noProof/>
@@ -27700,7 +28053,7 @@
                     </pic:cNvPicPr>
                   </pic:nvPicPr>
                   <pic:blipFill rotWithShape="1">
-                    <a:blip r:embed="rId14">
+                    <a:blip r:embed="rId17">
                       <a:extLst>
                         <a:ext uri="{28A0092B-C50C-407E-A947-70E740481C1C}">
                           <a14:useLocalDpi xmlns:a14="http://schemas.microsoft.com/office/drawing/2010/main" val="0"/>
@@ -27744,12 +28097,12 @@
         <w:t xml:space="preserve">Figura </w:t>
       </w:r>
       <w:r>
-        <w:t>4</w:t>
+        <w:t>7</w:t>
       </w:r>
       <w:r>
         <w:t>: Diagrama de caso de uso: Casos de uso gerais do aplicativo</w:t>
       </w:r>
-      <w:bookmarkEnd w:id="79"/>
+      <w:bookmarkEnd w:id="90"/>
     </w:p>
     <w:p/>
     <w:p>
@@ -27782,14 +28135,14 @@
       <w:pPr>
         <w:pStyle w:val="Heading2"/>
       </w:pPr>
-      <w:bookmarkStart w:id="80" w:name="_Toc10040103"/>
       <w:r>
         <w:t xml:space="preserve">  </w:t>
       </w:r>
+      <w:bookmarkStart w:id="91" w:name="_Toc24446109"/>
       <w:r>
         <w:t>prototipagem do aplicativo</w:t>
       </w:r>
-      <w:bookmarkEnd w:id="80"/>
+      <w:bookmarkEnd w:id="91"/>
     </w:p>
     <w:p/>
     <w:p/>
@@ -27806,16 +28159,14 @@
         <w:jc w:val="center"/>
       </w:pPr>
       <w:r>
-        <w:t xml:space="preserve">Figura </w:t>
-      </w:r>
-      <w:fldSimple w:instr=" SEQ Figura \* ARABIC ">
-        <w:r>
-          <w:rPr>
-            <w:noProof/>
-          </w:rPr>
-          <w:t>5</w:t>
-        </w:r>
-      </w:fldSimple>
+        <w:t>Figura</w:t>
+      </w:r>
+      <w:r>
+        <w:t xml:space="preserve"> </w:t>
+      </w:r>
+      <w:r>
+        <w:t>8</w:t>
+      </w:r>
       <w:r>
         <w:t>: Tela de cadastro</w:t>
       </w:r>
@@ -27854,7 +28205,7 @@
                     </pic:cNvPicPr>
                   </pic:nvPicPr>
                   <pic:blipFill>
-                    <a:blip r:embed="rId15">
+                    <a:blip r:embed="rId18">
                       <a:extLst>
                         <a:ext uri="{28A0092B-C50C-407E-A947-70E740481C1C}">
                           <a14:useLocalDpi xmlns:a14="http://schemas.microsoft.com/office/drawing/2010/main" val="0"/>
@@ -27891,7 +28242,7 @@
         <w:pStyle w:val="Caption"/>
         <w:jc w:val="center"/>
       </w:pPr>
-      <w:bookmarkStart w:id="81" w:name="_Toc10041119"/>
+      <w:bookmarkStart w:id="92" w:name="_Toc10041119"/>
       <w:r>
         <w:t>Fonte</w:t>
       </w:r>
@@ -27901,7 +28252,7 @@
       <w:r>
         <w:t xml:space="preserve"> </w:t>
       </w:r>
-      <w:bookmarkEnd w:id="81"/>
+      <w:bookmarkEnd w:id="92"/>
       <w:r>
         <w:t>Elaborado pelos autores</w:t>
       </w:r>
@@ -27917,13 +28268,13 @@
         <w:t xml:space="preserve"> (Figura </w:t>
       </w:r>
       <w:r>
-        <w:t>5</w:t>
+        <w:t>8</w:t>
       </w:r>
       <w:r>
         <w:t xml:space="preserve">), de acordo com o diagrama de atividade “Registrar-se” (Figura </w:t>
       </w:r>
       <w:r>
-        <w:t>6</w:t>
+        <w:t>9</w:t>
       </w:r>
       <w:r>
         <w:t>),</w:t>
@@ -28075,14 +28426,9 @@
       <w:r>
         <w:t xml:space="preserve">Figura </w:t>
       </w:r>
-      <w:fldSimple w:instr=" SEQ Figura \* ARABIC ">
-        <w:r>
-          <w:rPr>
-            <w:noProof/>
-          </w:rPr>
-          <w:t>6</w:t>
-        </w:r>
-      </w:fldSimple>
+      <w:r>
+        <w:t>9</w:t>
+      </w:r>
       <w:r>
         <w:t>: Diagrama de Atividade: Registrar-se</w:t>
       </w:r>
@@ -28115,7 +28461,7 @@
                     </pic:cNvPicPr>
                   </pic:nvPicPr>
                   <pic:blipFill rotWithShape="1">
-                    <a:blip r:embed="rId16">
+                    <a:blip r:embed="rId19">
                       <a:extLst>
                         <a:ext uri="{28A0092B-C50C-407E-A947-70E740481C1C}">
                           <a14:useLocalDpi xmlns:a14="http://schemas.microsoft.com/office/drawing/2010/main" val="0"/>
@@ -28155,14 +28501,14 @@
         <w:pStyle w:val="Caption"/>
         <w:jc w:val="center"/>
       </w:pPr>
-      <w:bookmarkStart w:id="82" w:name="_Toc10041120"/>
+      <w:bookmarkStart w:id="93" w:name="_Toc10041120"/>
       <w:r>
         <w:t>Fonte</w:t>
       </w:r>
       <w:r>
         <w:t xml:space="preserve">: </w:t>
       </w:r>
-      <w:bookmarkEnd w:id="82"/>
+      <w:bookmarkEnd w:id="93"/>
       <w:r>
         <w:t>Elaborado pelos autores</w:t>
       </w:r>
@@ -28191,14 +28537,9 @@
         <w:lastRenderedPageBreak/>
         <w:t xml:space="preserve">Figura </w:t>
       </w:r>
-      <w:fldSimple w:instr=" SEQ Figura \* ARABIC ">
-        <w:r>
-          <w:rPr>
-            <w:noProof/>
-          </w:rPr>
-          <w:t>7</w:t>
-        </w:r>
-      </w:fldSimple>
+      <w:r>
+        <w:t>10</w:t>
+      </w:r>
       <w:r>
         <w:t>: Tela de login</w:t>
       </w:r>
@@ -28238,7 +28579,7 @@
                     </pic:cNvPicPr>
                   </pic:nvPicPr>
                   <pic:blipFill>
-                    <a:blip r:embed="rId17">
+                    <a:blip r:embed="rId20">
                       <a:extLst>
                         <a:ext uri="{28A0092B-C50C-407E-A947-70E740481C1C}">
                           <a14:useLocalDpi xmlns:a14="http://schemas.microsoft.com/office/drawing/2010/main" val="0"/>
@@ -28275,7 +28616,7 @@
         <w:pStyle w:val="Caption"/>
         <w:jc w:val="center"/>
       </w:pPr>
-      <w:bookmarkStart w:id="83" w:name="_Toc10041121"/>
+      <w:bookmarkStart w:id="94" w:name="_Toc10041121"/>
       <w:r>
         <w:t>Fonte</w:t>
       </w:r>
@@ -28285,7 +28626,7 @@
       <w:r>
         <w:t xml:space="preserve"> </w:t>
       </w:r>
-      <w:bookmarkEnd w:id="83"/>
+      <w:bookmarkEnd w:id="94"/>
       <w:r>
         <w:t>Elaborado pelos autores</w:t>
       </w:r>
@@ -28301,7 +28642,7 @@
         <w:t xml:space="preserve"> (Figura </w:t>
       </w:r>
       <w:r>
-        <w:t>7</w:t>
+        <w:t>10</w:t>
       </w:r>
       <w:r>
         <w:t>)</w:t>
@@ -28327,7 +28668,13 @@
     </w:p>
     <w:p>
       <w:r>
-        <w:t>Conforme o diagrama de atividades “Fazer login” (Figura 8)</w:t>
+        <w:t xml:space="preserve">Conforme o diagrama de atividades “Fazer login” (Figura </w:t>
+      </w:r>
+      <w:r>
+        <w:t>11</w:t>
+      </w:r>
+      <w:r>
+        <w:t>)</w:t>
       </w:r>
       <w:r>
         <w:t>.</w:t>
@@ -28473,14 +28820,9 @@
         <w:lastRenderedPageBreak/>
         <w:t xml:space="preserve">Figura </w:t>
       </w:r>
-      <w:fldSimple w:instr=" SEQ Figura \* ARABIC ">
-        <w:r>
-          <w:rPr>
-            <w:noProof/>
-          </w:rPr>
-          <w:t>8</w:t>
-        </w:r>
-      </w:fldSimple>
+      <w:r>
+        <w:t>11</w:t>
+      </w:r>
       <w:r>
         <w:t>: Diagrama de Atividade: Fazer login</w:t>
       </w:r>
@@ -28513,7 +28855,7 @@
                     </pic:cNvPicPr>
                   </pic:nvPicPr>
                   <pic:blipFill rotWithShape="1">
-                    <a:blip r:embed="rId18">
+                    <a:blip r:embed="rId21">
                       <a:extLst>
                         <a:ext uri="{28A0092B-C50C-407E-A947-70E740481C1C}">
                           <a14:useLocalDpi xmlns:a14="http://schemas.microsoft.com/office/drawing/2010/main" val="0"/>
@@ -28553,14 +28895,14 @@
         <w:pStyle w:val="Caption"/>
         <w:jc w:val="center"/>
       </w:pPr>
-      <w:bookmarkStart w:id="84" w:name="_Toc10041122"/>
+      <w:bookmarkStart w:id="95" w:name="_Toc10041122"/>
       <w:r>
         <w:t>Fonte</w:t>
       </w:r>
       <w:r>
         <w:t xml:space="preserve">: </w:t>
       </w:r>
-      <w:bookmarkEnd w:id="84"/>
+      <w:bookmarkEnd w:id="95"/>
       <w:r>
         <w:t>Elaborado pelos autores</w:t>
       </w:r>
@@ -28587,7 +28929,7 @@
         <w:t xml:space="preserve"> (Figura </w:t>
       </w:r>
       <w:r>
-        <w:t>9</w:t>
+        <w:t>12</w:t>
       </w:r>
       <w:r>
         <w:t>)</w:t>
@@ -28754,14 +29096,9 @@
       <w:r>
         <w:t xml:space="preserve">                        Figura </w:t>
       </w:r>
-      <w:fldSimple w:instr=" SEQ Figura \* ARABIC ">
-        <w:r>
-          <w:rPr>
-            <w:noProof/>
-          </w:rPr>
-          <w:t>9</w:t>
-        </w:r>
-      </w:fldSimple>
+      <w:r>
+        <w:t>12</w:t>
+      </w:r>
       <w:r>
         <w:t>: Tela principal e tela de listagem de conhecimentos</w:t>
       </w:r>
@@ -28796,7 +29133,7 @@
                     </pic:cNvPicPr>
                   </pic:nvPicPr>
                   <pic:blipFill>
-                    <a:blip r:embed="rId19">
+                    <a:blip r:embed="rId22">
                       <a:extLst>
                         <a:ext uri="{28A0092B-C50C-407E-A947-70E740481C1C}">
                           <a14:useLocalDpi xmlns:a14="http://schemas.microsoft.com/office/drawing/2010/main" val="0"/>
@@ -28852,7 +29189,7 @@
                     </pic:cNvPicPr>
                   </pic:nvPicPr>
                   <pic:blipFill>
-                    <a:blip r:embed="rId20">
+                    <a:blip r:embed="rId23">
                       <a:extLst>
                         <a:ext uri="{28A0092B-C50C-407E-A947-70E740481C1C}">
                           <a14:useLocalDpi xmlns:a14="http://schemas.microsoft.com/office/drawing/2010/main" val="0"/>
@@ -28889,7 +29226,7 @@
         <w:pStyle w:val="Caption"/>
         <w:jc w:val="center"/>
       </w:pPr>
-      <w:bookmarkStart w:id="85" w:name="_Toc10041123"/>
+      <w:bookmarkStart w:id="96" w:name="_Toc10041123"/>
       <w:r>
         <w:t>Fonte</w:t>
       </w:r>
@@ -28899,7 +29236,7 @@
       <w:r>
         <w:t xml:space="preserve"> </w:t>
       </w:r>
-      <w:bookmarkEnd w:id="85"/>
+      <w:bookmarkEnd w:id="96"/>
       <w:r>
         <w:t>Elaborado pelos autores</w:t>
       </w:r>
@@ -29007,7 +29344,13 @@
         <w:t>Na tela de configurações</w:t>
       </w:r>
       <w:r>
-        <w:t xml:space="preserve"> (Figura 10),</w:t>
+        <w:t xml:space="preserve"> (Figura </w:t>
+      </w:r>
+      <w:r>
+        <w:t>13</w:t>
+      </w:r>
+      <w:r>
+        <w:t>),</w:t>
       </w:r>
       <w:r>
         <w:t xml:space="preserve"> o usuário poderá completar seu perfil preenchendo dados pessoais como curso, redes sociais, foto de perfil e seus conhecimentos</w:t>
@@ -29076,14 +29419,9 @@
       <w:r>
         <w:t xml:space="preserve">Figura </w:t>
       </w:r>
-      <w:fldSimple w:instr=" SEQ Figura \* ARABIC ">
-        <w:r>
-          <w:rPr>
-            <w:noProof/>
-          </w:rPr>
-          <w:t>10</w:t>
-        </w:r>
-      </w:fldSimple>
+      <w:r>
+        <w:t>13</w:t>
+      </w:r>
       <w:r>
         <w:t>: Tela de Configurações e tela de cadastro de conhecimento</w:t>
       </w:r>
@@ -29125,7 +29463,7 @@
                     </pic:cNvPicPr>
                   </pic:nvPicPr>
                   <pic:blipFill>
-                    <a:blip r:embed="rId21">
+                    <a:blip r:embed="rId24">
                       <a:extLst>
                         <a:ext uri="{28A0092B-C50C-407E-A947-70E740481C1C}">
                           <a14:useLocalDpi xmlns:a14="http://schemas.microsoft.com/office/drawing/2010/main" val="0"/>
@@ -29185,7 +29523,7 @@
                     </pic:cNvPicPr>
                   </pic:nvPicPr>
                   <pic:blipFill>
-                    <a:blip r:embed="rId22">
+                    <a:blip r:embed="rId25">
                       <a:extLst>
                         <a:ext uri="{28A0092B-C50C-407E-A947-70E740481C1C}">
                           <a14:useLocalDpi xmlns:a14="http://schemas.microsoft.com/office/drawing/2010/main" val="0"/>
@@ -29222,14 +29560,14 @@
         <w:pStyle w:val="Caption"/>
         <w:jc w:val="center"/>
       </w:pPr>
-      <w:bookmarkStart w:id="86" w:name="_Toc10041124"/>
+      <w:bookmarkStart w:id="97" w:name="_Toc10041124"/>
       <w:r>
         <w:t>Fonte</w:t>
       </w:r>
       <w:r>
         <w:t xml:space="preserve">: </w:t>
       </w:r>
-      <w:bookmarkEnd w:id="86"/>
+      <w:bookmarkEnd w:id="97"/>
       <w:r>
         <w:t>Elaborado pelos autores</w:t>
       </w:r>
@@ -29252,7 +29590,13 @@
         <w:t>”</w:t>
       </w:r>
       <w:r>
-        <w:t xml:space="preserve"> (Figura 11)</w:t>
+        <w:t xml:space="preserve"> (Figura </w:t>
+      </w:r>
+      <w:r>
+        <w:t>14</w:t>
+      </w:r>
+      <w:r>
+        <w:t>)</w:t>
       </w:r>
       <w:r>
         <w:t xml:space="preserve"> </w:t>
@@ -29325,14 +29669,9 @@
       <w:r>
         <w:t xml:space="preserve">Figura </w:t>
       </w:r>
-      <w:fldSimple w:instr=" SEQ Figura \* ARABIC ">
-        <w:r>
-          <w:rPr>
-            <w:noProof/>
-          </w:rPr>
-          <w:t>11</w:t>
-        </w:r>
-      </w:fldSimple>
+      <w:r>
+        <w:t>14</w:t>
+      </w:r>
       <w:r>
         <w:t xml:space="preserve">: </w:t>
       </w:r>
@@ -29374,7 +29713,7 @@
                     </pic:cNvPicPr>
                   </pic:nvPicPr>
                   <pic:blipFill>
-                    <a:blip r:embed="rId23">
+                    <a:blip r:embed="rId26">
                       <a:extLst>
                         <a:ext uri="{28A0092B-C50C-407E-A947-70E740481C1C}">
                           <a14:useLocalDpi xmlns:a14="http://schemas.microsoft.com/office/drawing/2010/main" val="0"/>
@@ -29434,7 +29773,7 @@
                     </pic:cNvPicPr>
                   </pic:nvPicPr>
                   <pic:blipFill>
-                    <a:blip r:embed="rId24">
+                    <a:blip r:embed="rId27">
                       <a:extLst>
                         <a:ext uri="{28A0092B-C50C-407E-A947-70E740481C1C}">
                           <a14:useLocalDpi xmlns:a14="http://schemas.microsoft.com/office/drawing/2010/main" val="0"/>
@@ -29471,14 +29810,14 @@
         <w:pStyle w:val="Caption"/>
         <w:jc w:val="center"/>
       </w:pPr>
-      <w:bookmarkStart w:id="87" w:name="_Toc10041125"/>
+      <w:bookmarkStart w:id="98" w:name="_Toc10041125"/>
       <w:r>
         <w:t>Fonte</w:t>
       </w:r>
       <w:r>
         <w:t xml:space="preserve">: </w:t>
       </w:r>
-      <w:bookmarkEnd w:id="87"/>
+      <w:bookmarkEnd w:id="98"/>
       <w:r>
         <w:t>Elaborado pelos autores</w:t>
       </w:r>
@@ -29555,16 +29894,14 @@
       </w:pPr>
       <w:r>
         <w:lastRenderedPageBreak/>
-        <w:t xml:space="preserve">Figura </w:t>
-      </w:r>
-      <w:fldSimple w:instr=" SEQ Figura \* ARABIC ">
-        <w:r>
-          <w:rPr>
-            <w:noProof/>
-          </w:rPr>
-          <w:t>12</w:t>
-        </w:r>
-      </w:fldSimple>
+        <w:t>Figura</w:t>
+      </w:r>
+      <w:r>
+        <w:t xml:space="preserve"> </w:t>
+      </w:r>
+      <w:r>
+        <w:t>15</w:t>
+      </w:r>
       <w:r>
         <w:t>: Diagrama de Atividade: Responder pergunta</w:t>
       </w:r>
@@ -29597,7 +29934,7 @@
                     </pic:cNvPicPr>
                   </pic:nvPicPr>
                   <pic:blipFill rotWithShape="1">
-                    <a:blip r:embed="rId25">
+                    <a:blip r:embed="rId28">
                       <a:extLst>
                         <a:ext uri="{28A0092B-C50C-407E-A947-70E740481C1C}">
                           <a14:useLocalDpi xmlns:a14="http://schemas.microsoft.com/office/drawing/2010/main" val="0"/>
@@ -29637,14 +29974,14 @@
         <w:pStyle w:val="Caption"/>
         <w:jc w:val="center"/>
       </w:pPr>
-      <w:bookmarkStart w:id="88" w:name="_Toc10041126"/>
+      <w:bookmarkStart w:id="99" w:name="_Toc10041126"/>
       <w:r>
         <w:t>Fonte</w:t>
       </w:r>
       <w:r>
         <w:t xml:space="preserve">: </w:t>
       </w:r>
-      <w:bookmarkEnd w:id="88"/>
+      <w:bookmarkEnd w:id="99"/>
       <w:r>
         <w:t>Elaborado pelos autores</w:t>
       </w:r>
@@ -29672,7 +30009,7 @@
         <w:t xml:space="preserve">Figura </w:t>
       </w:r>
       <w:r>
-        <w:t>12</w:t>
+        <w:t>15</w:t>
       </w:r>
       <w:r>
         <w:t>,</w:t>
@@ -29758,7 +30095,13 @@
         <w:t xml:space="preserve"> postagem</w:t>
       </w:r>
       <w:r>
-        <w:t xml:space="preserve"> (Figura 13)</w:t>
+        <w:t xml:space="preserve"> (Figura </w:t>
+      </w:r>
+      <w:r>
+        <w:t>16</w:t>
+      </w:r>
+      <w:r>
+        <w:t>)</w:t>
       </w:r>
       <w:r>
         <w:t xml:space="preserve"> </w:t>
@@ -29824,14 +30167,9 @@
         <w:lastRenderedPageBreak/>
         <w:t xml:space="preserve">Figura </w:t>
       </w:r>
-      <w:fldSimple w:instr=" SEQ Figura \* ARABIC ">
-        <w:r>
-          <w:rPr>
-            <w:noProof/>
-          </w:rPr>
-          <w:t>13</w:t>
-        </w:r>
-      </w:fldSimple>
+      <w:r>
+        <w:t>16</w:t>
+      </w:r>
       <w:r>
         <w:t>: Tela de visualização de postagem e escrevendo uma resposta</w:t>
       </w:r>
@@ -29866,7 +30204,7 @@
                     </pic:cNvPicPr>
                   </pic:nvPicPr>
                   <pic:blipFill>
-                    <a:blip r:embed="rId26">
+                    <a:blip r:embed="rId29">
                       <a:extLst>
                         <a:ext uri="{28A0092B-C50C-407E-A947-70E740481C1C}">
                           <a14:useLocalDpi xmlns:a14="http://schemas.microsoft.com/office/drawing/2010/main" val="0"/>
@@ -29917,372 +30255,6 @@
                 <pic:pic xmlns:pic="http://schemas.openxmlformats.org/drawingml/2006/picture">
                   <pic:nvPicPr>
                     <pic:cNvPr id="0" name="Picture 19" descr="https://lh6.googleusercontent.com/VJd83aD6n-GNiM9uL1CyrcPu2M7MQd90AL0gVb1-R63C0KIBCk1oT1zPiMiqQyPvzz6qCwXvjobQhhEgyvSFnMKfd_pZ2amEZGuj9wCPNroD8x978vcjOKppZ-8N0z0NVoP8NfQt"/>
-                    <pic:cNvPicPr>
-                      <a:picLocks noChangeAspect="1" noChangeArrowheads="1"/>
-                    </pic:cNvPicPr>
-                  </pic:nvPicPr>
-                  <pic:blipFill>
-                    <a:blip r:embed="rId27">
-                      <a:extLst>
-                        <a:ext uri="{28A0092B-C50C-407E-A947-70E740481C1C}">
-                          <a14:useLocalDpi xmlns:a14="http://schemas.microsoft.com/office/drawing/2010/main" val="0"/>
-                        </a:ext>
-                      </a:extLst>
-                    </a:blip>
-                    <a:srcRect/>
-                    <a:stretch>
-                      <a:fillRect/>
-                    </a:stretch>
-                  </pic:blipFill>
-                  <pic:spPr bwMode="auto">
-                    <a:xfrm>
-                      <a:off x="0" y="0"/>
-                      <a:ext cx="2162175" cy="3810000"/>
-                    </a:xfrm>
-                    <a:prstGeom prst="rect">
-                      <a:avLst/>
-                    </a:prstGeom>
-                    <a:noFill/>
-                    <a:ln>
-                      <a:noFill/>
-                    </a:ln>
-                  </pic:spPr>
-                </pic:pic>
-              </a:graphicData>
-            </a:graphic>
-          </wp:inline>
-        </w:drawing>
-      </w:r>
-    </w:p>
-    <w:p>
-      <w:pPr>
-        <w:pStyle w:val="Caption"/>
-        <w:jc w:val="center"/>
-      </w:pPr>
-      <w:bookmarkStart w:id="89" w:name="_Toc10041127"/>
-      <w:r>
-        <w:t>Fonte</w:t>
-      </w:r>
-      <w:r>
-        <w:t xml:space="preserve">: </w:t>
-      </w:r>
-      <w:bookmarkEnd w:id="89"/>
-      <w:r>
-        <w:t>Elaborado pelos autores</w:t>
-      </w:r>
-    </w:p>
-    <w:p>
-      <w:r>
-        <w:t xml:space="preserve">Na tela de pergunta o usuário escolhe uma categoria para sua dúvida e o ícone de criação de postagem no menu </w:t>
-      </w:r>
-      <w:r>
-        <w:t xml:space="preserve">torna-se </w:t>
-      </w:r>
-      <w:r>
-        <w:t>um botão com gradiente voltado para roxo e vermelho</w:t>
-      </w:r>
-      <w:r>
-        <w:t>,</w:t>
-      </w:r>
-      <w:r>
-        <w:t xml:space="preserve"> com a intenção de cancelar a criação.</w:t>
-      </w:r>
-    </w:p>
-    <w:p/>
-    <w:p/>
-    <w:p/>
-    <w:p/>
-    <w:p/>
-    <w:p/>
-    <w:p/>
-    <w:p/>
-    <w:p/>
-    <w:p/>
-    <w:p/>
-    <w:p/>
-    <w:p/>
-    <w:p>
-      <w:pPr>
-        <w:pStyle w:val="Caption"/>
-        <w:jc w:val="center"/>
-      </w:pPr>
-    </w:p>
-    <w:p>
-      <w:pPr>
-        <w:pStyle w:val="Caption"/>
-        <w:jc w:val="center"/>
-      </w:pPr>
-      <w:r>
-        <w:lastRenderedPageBreak/>
-        <w:t xml:space="preserve">Figura </w:t>
-      </w:r>
-      <w:fldSimple w:instr=" SEQ Figura \* ARABIC ">
-        <w:r>
-          <w:rPr>
-            <w:noProof/>
-          </w:rPr>
-          <w:t>14</w:t>
-        </w:r>
-      </w:fldSimple>
-      <w:r>
-        <w:t>: Tela de perguntar: seleção de categoria</w:t>
-      </w:r>
-    </w:p>
-    <w:p>
-      <w:pPr>
-        <w:keepNext/>
-        <w:jc w:val="center"/>
-      </w:pPr>
-      <w:r>
-        <w:rPr>
-          <w:rFonts w:cs="Arial"/>
-          <w:noProof/>
-          <w:color w:val="000000"/>
-          <w:lang w:val="en-US"/>
-        </w:rPr>
-        <w:drawing>
-          <wp:inline distT="0" distB="0" distL="0" distR="0" wp14:anchorId="7E4489FD" wp14:editId="14D01E13">
-            <wp:extent cx="1872691" cy="3329229"/>
-            <wp:effectExtent l="0" t="0" r="0" b="5080"/>
-            <wp:docPr id="13" name="Imagem 13" descr="https://lh6.googleusercontent.com/qTdEmDt9hBazocWpBX74iu_ivApr4gMWLMIe-4tEbJjkimAntYF4qiSMPt24J0T_3XnrSa0XG2SQKTz4dzNPQ3C4-VmE5oeVirQQCkG4ukBMfk4i7Byyibd52inT93d19rLTdSoA"/>
-            <wp:cNvGraphicFramePr>
-              <a:graphicFrameLocks xmlns:a="http://schemas.openxmlformats.org/drawingml/2006/main" noChangeAspect="1"/>
-            </wp:cNvGraphicFramePr>
-            <a:graphic xmlns:a="http://schemas.openxmlformats.org/drawingml/2006/main">
-              <a:graphicData uri="http://schemas.openxmlformats.org/drawingml/2006/picture">
-                <pic:pic xmlns:pic="http://schemas.openxmlformats.org/drawingml/2006/picture">
-                  <pic:nvPicPr>
-                    <pic:cNvPr id="0" name="Picture 21" descr="https://lh6.googleusercontent.com/qTdEmDt9hBazocWpBX74iu_ivApr4gMWLMIe-4tEbJjkimAntYF4qiSMPt24J0T_3XnrSa0XG2SQKTz4dzNPQ3C4-VmE5oeVirQQCkG4ukBMfk4i7Byyibd52inT93d19rLTdSoA"/>
-                    <pic:cNvPicPr>
-                      <a:picLocks noChangeAspect="1" noChangeArrowheads="1"/>
-                    </pic:cNvPicPr>
-                  </pic:nvPicPr>
-                  <pic:blipFill>
-                    <a:blip r:embed="rId28">
-                      <a:extLst>
-                        <a:ext uri="{28A0092B-C50C-407E-A947-70E740481C1C}">
-                          <a14:useLocalDpi xmlns:a14="http://schemas.microsoft.com/office/drawing/2010/main" val="0"/>
-                        </a:ext>
-                      </a:extLst>
-                    </a:blip>
-                    <a:srcRect/>
-                    <a:stretch>
-                      <a:fillRect/>
-                    </a:stretch>
-                  </pic:blipFill>
-                  <pic:spPr bwMode="auto">
-                    <a:xfrm>
-                      <a:off x="0" y="0"/>
-                      <a:ext cx="1914718" cy="3403945"/>
-                    </a:xfrm>
-                    <a:prstGeom prst="rect">
-                      <a:avLst/>
-                    </a:prstGeom>
-                    <a:noFill/>
-                    <a:ln>
-                      <a:noFill/>
-                    </a:ln>
-                  </pic:spPr>
-                </pic:pic>
-              </a:graphicData>
-            </a:graphic>
-          </wp:inline>
-        </w:drawing>
-      </w:r>
-    </w:p>
-    <w:p>
-      <w:pPr>
-        <w:pStyle w:val="Caption"/>
-        <w:jc w:val="center"/>
-      </w:pPr>
-      <w:bookmarkStart w:id="90" w:name="_Toc10041128"/>
-      <w:r>
-        <w:t>Fonte</w:t>
-      </w:r>
-      <w:r>
-        <w:t xml:space="preserve">: </w:t>
-      </w:r>
-      <w:bookmarkEnd w:id="90"/>
-      <w:r>
-        <w:t>Elaborado pelos autores</w:t>
-      </w:r>
-    </w:p>
-    <w:p>
-      <w:pPr>
-        <w:pStyle w:val="Caption"/>
-        <w:jc w:val="center"/>
-      </w:pPr>
-    </w:p>
-    <w:p>
-      <w:r>
-        <w:t xml:space="preserve">Ao avançar na criação da dúvida é apresentada ao usuário a tela </w:t>
-      </w:r>
-      <w:r>
-        <w:t xml:space="preserve">de cadastro de dúvida (Figura 15), </w:t>
-      </w:r>
-      <w:r>
-        <w:t>onde ele poderá inserir um título</w:t>
-      </w:r>
-      <w:r>
-        <w:t>,</w:t>
-      </w:r>
-      <w:r>
-        <w:t xml:space="preserve"> uma descrição e anexar arquivos e fotos para uma melhor descrição de sua dúvida</w:t>
-      </w:r>
-      <w:r>
-        <w:t>.</w:t>
-      </w:r>
-      <w:r>
-        <w:t xml:space="preserve"> </w:t>
-      </w:r>
-      <w:r>
-        <w:t>A</w:t>
-      </w:r>
-      <w:r>
-        <w:t>o salvar a postagem</w:t>
-      </w:r>
-      <w:r>
-        <w:t>,</w:t>
-      </w:r>
-      <w:r>
-        <w:t xml:space="preserve"> o usuário recebe</w:t>
-      </w:r>
-      <w:r>
-        <w:t>rá</w:t>
-      </w:r>
-      <w:r>
-        <w:t xml:space="preserve"> a tela de sucesso com</w:t>
-      </w:r>
-      <w:r>
-        <w:t xml:space="preserve">o resposta de </w:t>
-      </w:r>
-      <w:r>
-        <w:t xml:space="preserve">que a </w:t>
-      </w:r>
-      <w:r>
-        <w:t xml:space="preserve">sua </w:t>
-      </w:r>
-      <w:r>
-        <w:t xml:space="preserve">dúvida foi postada com sucesso no fórum. </w:t>
-      </w:r>
-    </w:p>
-    <w:p/>
-    <w:p/>
-    <w:p/>
-    <w:p/>
-    <w:p/>
-    <w:p/>
-    <w:p/>
-    <w:p/>
-    <w:p/>
-    <w:p/>
-    <w:p/>
-    <w:p/>
-    <w:p>
-      <w:pPr>
-        <w:pStyle w:val="Caption"/>
-        <w:jc w:val="center"/>
-      </w:pPr>
-      <w:r>
-        <w:lastRenderedPageBreak/>
-        <w:t xml:space="preserve">Figura </w:t>
-      </w:r>
-      <w:fldSimple w:instr=" SEQ Figura \* ARABIC ">
-        <w:r>
-          <w:rPr>
-            <w:noProof/>
-          </w:rPr>
-          <w:t>15</w:t>
-        </w:r>
-      </w:fldSimple>
-      <w:r>
-        <w:t xml:space="preserve">: </w:t>
-      </w:r>
-      <w:r>
-        <w:t>Tela de criação de dúvida e tela de confirmação de cadastro</w:t>
-      </w:r>
-    </w:p>
-    <w:p>
-      <w:pPr>
-        <w:keepNext/>
-        <w:jc w:val="center"/>
-      </w:pPr>
-      <w:r>
-        <w:rPr>
-          <w:rFonts w:cs="Arial"/>
-          <w:noProof/>
-          <w:color w:val="000000"/>
-          <w:lang w:val="en-US"/>
-        </w:rPr>
-        <w:drawing>
-          <wp:inline distT="0" distB="0" distL="0" distR="0" wp14:anchorId="5F8862ED" wp14:editId="09EF2705">
-            <wp:extent cx="2152650" cy="3810000"/>
-            <wp:effectExtent l="0" t="0" r="0" b="0"/>
-            <wp:docPr id="14" name="Imagem 14" descr="https://lh6.googleusercontent.com/K2fPrmrGW-lLTdTLl95adyui5dOt2gMrqE3NDmy1YRslgFB8SiKJzPDE8lX90Z34LysqpXmChRYXUxf1Ekia2262ZAX8-XhO2t5ozWlutYon9bW4eJTmEQE859EdLOpM9dn9HYpU"/>
-            <wp:cNvGraphicFramePr>
-              <a:graphicFrameLocks xmlns:a="http://schemas.openxmlformats.org/drawingml/2006/main" noChangeAspect="1"/>
-            </wp:cNvGraphicFramePr>
-            <a:graphic xmlns:a="http://schemas.openxmlformats.org/drawingml/2006/main">
-              <a:graphicData uri="http://schemas.openxmlformats.org/drawingml/2006/picture">
-                <pic:pic xmlns:pic="http://schemas.openxmlformats.org/drawingml/2006/picture">
-                  <pic:nvPicPr>
-                    <pic:cNvPr id="0" name="Picture 23" descr="https://lh6.googleusercontent.com/K2fPrmrGW-lLTdTLl95adyui5dOt2gMrqE3NDmy1YRslgFB8SiKJzPDE8lX90Z34LysqpXmChRYXUxf1Ekia2262ZAX8-XhO2t5ozWlutYon9bW4eJTmEQE859EdLOpM9dn9HYpU"/>
-                    <pic:cNvPicPr>
-                      <a:picLocks noChangeAspect="1" noChangeArrowheads="1"/>
-                    </pic:cNvPicPr>
-                  </pic:nvPicPr>
-                  <pic:blipFill>
-                    <a:blip r:embed="rId29">
-                      <a:extLst>
-                        <a:ext uri="{28A0092B-C50C-407E-A947-70E740481C1C}">
-                          <a14:useLocalDpi xmlns:a14="http://schemas.microsoft.com/office/drawing/2010/main" val="0"/>
-                        </a:ext>
-                      </a:extLst>
-                    </a:blip>
-                    <a:srcRect/>
-                    <a:stretch>
-                      <a:fillRect/>
-                    </a:stretch>
-                  </pic:blipFill>
-                  <pic:spPr bwMode="auto">
-                    <a:xfrm>
-                      <a:off x="0" y="0"/>
-                      <a:ext cx="2152650" cy="3810000"/>
-                    </a:xfrm>
-                    <a:prstGeom prst="rect">
-                      <a:avLst/>
-                    </a:prstGeom>
-                    <a:noFill/>
-                    <a:ln>
-                      <a:noFill/>
-                    </a:ln>
-                  </pic:spPr>
-                </pic:pic>
-              </a:graphicData>
-            </a:graphic>
-          </wp:inline>
-        </w:drawing>
-      </w:r>
-      <w:r>
-        <w:rPr>
-          <w:rFonts w:cs="Arial"/>
-          <w:noProof/>
-          <w:color w:val="000000"/>
-          <w:lang w:val="en-US"/>
-        </w:rPr>
-        <w:drawing>
-          <wp:inline distT="0" distB="0" distL="0" distR="0" wp14:anchorId="3E3AB47B" wp14:editId="6D2AB729">
-            <wp:extent cx="2162175" cy="3810000"/>
-            <wp:effectExtent l="0" t="0" r="9525" b="0"/>
-            <wp:docPr id="15" name="Imagem 15" descr="https://lh5.googleusercontent.com/8EkdYZ-ugJ9jVkEevJh-bqHx1oqpCoo3cgFzsuT5GKdzKzWzSHAdeRnct8o-MNZ2twveR9NY-YKmaYL5VecMQ3wlj1R-Ez1oR4zOBItnFbtPg1rogUqrTgS1yprw3o-BnDMueCjg"/>
-            <wp:cNvGraphicFramePr>
-              <a:graphicFrameLocks xmlns:a="http://schemas.openxmlformats.org/drawingml/2006/main" noChangeAspect="1"/>
-            </wp:cNvGraphicFramePr>
-            <a:graphic xmlns:a="http://schemas.openxmlformats.org/drawingml/2006/main">
-              <a:graphicData uri="http://schemas.openxmlformats.org/drawingml/2006/picture">
-                <pic:pic xmlns:pic="http://schemas.openxmlformats.org/drawingml/2006/picture">
-                  <pic:nvPicPr>
-                    <pic:cNvPr id="0" name="Picture 25" descr="https://lh5.googleusercontent.com/8EkdYZ-ugJ9jVkEevJh-bqHx1oqpCoo3cgFzsuT5GKdzKzWzSHAdeRnct8o-MNZ2twveR9NY-YKmaYL5VecMQ3wlj1R-Ez1oR4zOBItnFbtPg1rogUqrTgS1yprw3o-BnDMueCjg"/>
                     <pic:cNvPicPr>
                       <a:picLocks noChangeAspect="1" noChangeArrowheads="1"/>
                     </pic:cNvPicPr>
@@ -30325,100 +30297,72 @@
         <w:pStyle w:val="Caption"/>
         <w:jc w:val="center"/>
       </w:pPr>
-      <w:bookmarkStart w:id="91" w:name="_Toc10041129"/>
+      <w:bookmarkStart w:id="100" w:name="_Toc10041127"/>
       <w:r>
         <w:t>Fonte</w:t>
       </w:r>
       <w:r>
         <w:t xml:space="preserve">: </w:t>
       </w:r>
-      <w:bookmarkEnd w:id="91"/>
+      <w:bookmarkEnd w:id="100"/>
       <w:r>
         <w:t>Elaborado pelos autores</w:t>
       </w:r>
     </w:p>
+    <w:p>
+      <w:r>
+        <w:t xml:space="preserve">Na tela de pergunta o usuário escolhe uma categoria para sua dúvida e o ícone de criação de postagem no menu </w:t>
+      </w:r>
+      <w:r>
+        <w:t xml:space="preserve">torna-se </w:t>
+      </w:r>
+      <w:r>
+        <w:t>um botão com gradiente voltado para roxo e vermelho</w:t>
+      </w:r>
+      <w:r>
+        <w:t>,</w:t>
+      </w:r>
+      <w:r>
+        <w:t xml:space="preserve"> com a intenção de cancelar a criação.</w:t>
+      </w:r>
+    </w:p>
     <w:p/>
-    <w:p>
-      <w:pPr>
-        <w:spacing w:after="160" w:line="259" w:lineRule="auto"/>
+    <w:p/>
+    <w:p/>
+    <w:p/>
+    <w:p/>
+    <w:p/>
+    <w:p/>
+    <w:p/>
+    <w:p/>
+    <w:p/>
+    <w:p/>
+    <w:p/>
+    <w:p>
+      <w:pPr>
         <w:ind w:firstLine="0"/>
-        <w:jc w:val="left"/>
-      </w:pPr>
-      <w:r>
-        <w:br w:type="page"/>
-      </w:r>
-    </w:p>
-    <w:p>
-      <w:r>
-        <w:lastRenderedPageBreak/>
-        <w:t xml:space="preserve">Nas telas do </w:t>
-      </w:r>
-      <w:r>
-        <w:rPr>
-          <w:i/>
-          <w:iCs/>
-        </w:rPr>
-        <w:t>chat</w:t>
-      </w:r>
-      <w:r>
-        <w:t xml:space="preserve"> </w:t>
-      </w:r>
-      <w:r>
-        <w:t xml:space="preserve">(Figura 16), </w:t>
-      </w:r>
-      <w:r>
-        <w:t xml:space="preserve">primeiramente existe a listagem de usuários com um campo de busca </w:t>
-      </w:r>
-      <w:r>
-        <w:t xml:space="preserve">onde </w:t>
-      </w:r>
-      <w:r>
-        <w:t>o usuário pode filtrar pelo nome, curso ou algum conhecimento</w:t>
-      </w:r>
-      <w:r>
-        <w:t>.</w:t>
-      </w:r>
-      <w:r>
-        <w:t xml:space="preserve"> </w:t>
-      </w:r>
-      <w:r>
-        <w:t>E</w:t>
-      </w:r>
-      <w:r>
-        <w:t xml:space="preserve">ntão </w:t>
-      </w:r>
-      <w:r>
-        <w:t xml:space="preserve">será exibido </w:t>
-      </w:r>
-      <w:r>
-        <w:t>apenas os usuários que cumprirem com os requisitos do filtro. Ao clicar em algum usuário</w:t>
-      </w:r>
-      <w:r>
-        <w:t>,</w:t>
-      </w:r>
-      <w:r>
-        <w:t xml:space="preserve"> a tela de chat é iniciada onde a interação em tempo real irá acontecer, por meio de um campo para a escrita das mensagens.</w:t>
-      </w:r>
-    </w:p>
-    <w:p/>
+      </w:pPr>
+    </w:p>
     <w:p>
       <w:pPr>
         <w:pStyle w:val="Caption"/>
         <w:jc w:val="center"/>
       </w:pPr>
-      <w:r>
+    </w:p>
+    <w:p>
+      <w:pPr>
+        <w:pStyle w:val="Caption"/>
+        <w:jc w:val="center"/>
+      </w:pPr>
+      <w:r>
+        <w:lastRenderedPageBreak/>
         <w:t xml:space="preserve">Figura </w:t>
       </w:r>
-      <w:fldSimple w:instr=" SEQ Figura \* ARABIC ">
-        <w:r>
-          <w:rPr>
-            <w:noProof/>
-          </w:rPr>
-          <w:t>16</w:t>
-        </w:r>
-      </w:fldSimple>
-      <w:r>
-        <w:t>: Tela de chat ou bate-papo e tela de conversação</w:t>
+      <w:r>
+        <w:t>17</w:t>
+      </w:r>
+      <w:r>
+        <w:t>: Tela de perguntar: seleção de categoria</w:t>
       </w:r>
     </w:p>
     <w:p>
@@ -30434,10 +30378,10 @@
           <w:lang w:val="en-US"/>
         </w:rPr>
         <w:drawing>
-          <wp:inline distT="0" distB="0" distL="0" distR="0" wp14:anchorId="690004B5" wp14:editId="4C7D4380">
-            <wp:extent cx="2152650" cy="3810000"/>
-            <wp:effectExtent l="0" t="0" r="0" b="0"/>
-            <wp:docPr id="16" name="Imagem 16" descr="https://lh6.googleusercontent.com/hx_yDjqKQT2pvTvlej2fQdwBFPee5YVw55BCIec3N_2shLEmt6WPW_LNkBT4u705-qCbZmThVsMENbvdtM9ACQqHXbVpgWnD1cbetHkuHAX18s52zCTPu_IqHHPYrHq28pVBwKqu"/>
+          <wp:inline distT="0" distB="0" distL="0" distR="0" wp14:anchorId="7E4489FD" wp14:editId="14D01E13">
+            <wp:extent cx="1872691" cy="3329229"/>
+            <wp:effectExtent l="0" t="0" r="0" b="5080"/>
+            <wp:docPr id="13" name="Imagem 13" descr="https://lh6.googleusercontent.com/qTdEmDt9hBazocWpBX74iu_ivApr4gMWLMIe-4tEbJjkimAntYF4qiSMPt24J0T_3XnrSa0XG2SQKTz4dzNPQ3C4-VmE5oeVirQQCkG4ukBMfk4i7Byyibd52inT93d19rLTdSoA"/>
             <wp:cNvGraphicFramePr>
               <a:graphicFrameLocks xmlns:a="http://schemas.openxmlformats.org/drawingml/2006/main" noChangeAspect="1"/>
             </wp:cNvGraphicFramePr>
@@ -30445,7 +30389,7 @@
               <a:graphicData uri="http://schemas.openxmlformats.org/drawingml/2006/picture">
                 <pic:pic xmlns:pic="http://schemas.openxmlformats.org/drawingml/2006/picture">
                   <pic:nvPicPr>
-                    <pic:cNvPr id="0" name="Picture 27" descr="https://lh6.googleusercontent.com/hx_yDjqKQT2pvTvlej2fQdwBFPee5YVw55BCIec3N_2shLEmt6WPW_LNkBT4u705-qCbZmThVsMENbvdtM9ACQqHXbVpgWnD1cbetHkuHAX18s52zCTPu_IqHHPYrHq28pVBwKqu"/>
+                    <pic:cNvPr id="0" name="Picture 21" descr="https://lh6.googleusercontent.com/qTdEmDt9hBazocWpBX74iu_ivApr4gMWLMIe-4tEbJjkimAntYF4qiSMPt24J0T_3XnrSa0XG2SQKTz4dzNPQ3C4-VmE5oeVirQQCkG4ukBMfk4i7Byyibd52inT93d19rLTdSoA"/>
                     <pic:cNvPicPr>
                       <a:picLocks noChangeAspect="1" noChangeArrowheads="1"/>
                     </pic:cNvPicPr>
@@ -30466,7 +30410,7 @@
                   <pic:spPr bwMode="auto">
                     <a:xfrm>
                       <a:off x="0" y="0"/>
-                      <a:ext cx="2152650" cy="3810000"/>
+                      <a:ext cx="1914718" cy="3403945"/>
                     </a:xfrm>
                     <a:prstGeom prst="rect">
                       <a:avLst/>
@@ -30482,6 +30426,128 @@
           </wp:inline>
         </w:drawing>
       </w:r>
+    </w:p>
+    <w:p>
+      <w:pPr>
+        <w:pStyle w:val="Caption"/>
+        <w:jc w:val="center"/>
+      </w:pPr>
+      <w:bookmarkStart w:id="101" w:name="_Toc10041128"/>
+      <w:r>
+        <w:t>Fonte</w:t>
+      </w:r>
+      <w:r>
+        <w:t xml:space="preserve">: </w:t>
+      </w:r>
+      <w:bookmarkEnd w:id="101"/>
+      <w:r>
+        <w:t>Elaborado pelos autores</w:t>
+      </w:r>
+    </w:p>
+    <w:p>
+      <w:pPr>
+        <w:pStyle w:val="Caption"/>
+        <w:jc w:val="center"/>
+      </w:pPr>
+    </w:p>
+    <w:p>
+      <w:r>
+        <w:t xml:space="preserve">Ao avançar na criação da dúvida é apresentada ao usuário a tela </w:t>
+      </w:r>
+      <w:r>
+        <w:t xml:space="preserve">de cadastro de dúvida (Figura </w:t>
+      </w:r>
+      <w:r>
+        <w:t>18</w:t>
+      </w:r>
+      <w:r>
+        <w:t xml:space="preserve">), </w:t>
+      </w:r>
+      <w:r>
+        <w:t>onde ele poderá inserir um título</w:t>
+      </w:r>
+      <w:r>
+        <w:t>,</w:t>
+      </w:r>
+      <w:r>
+        <w:t xml:space="preserve"> uma descrição e anexar arquivos e fotos para uma melhor descrição de sua dúvida</w:t>
+      </w:r>
+      <w:r>
+        <w:t>.</w:t>
+      </w:r>
+      <w:r>
+        <w:t xml:space="preserve"> </w:t>
+      </w:r>
+      <w:r>
+        <w:t>A</w:t>
+      </w:r>
+      <w:r>
+        <w:t>o salvar a postagem</w:t>
+      </w:r>
+      <w:r>
+        <w:t>,</w:t>
+      </w:r>
+      <w:r>
+        <w:t xml:space="preserve"> o usuário recebe</w:t>
+      </w:r>
+      <w:r>
+        <w:t>rá</w:t>
+      </w:r>
+      <w:r>
+        <w:t xml:space="preserve"> a tela de sucesso com</w:t>
+      </w:r>
+      <w:r>
+        <w:t xml:space="preserve">o resposta de </w:t>
+      </w:r>
+      <w:r>
+        <w:t xml:space="preserve">que a </w:t>
+      </w:r>
+      <w:r>
+        <w:t xml:space="preserve">sua </w:t>
+      </w:r>
+      <w:r>
+        <w:t xml:space="preserve">dúvida foi postada com sucesso no fórum. </w:t>
+      </w:r>
+    </w:p>
+    <w:p/>
+    <w:p/>
+    <w:p/>
+    <w:p/>
+    <w:p/>
+    <w:p/>
+    <w:p/>
+    <w:p/>
+    <w:p/>
+    <w:p/>
+    <w:p/>
+    <w:p/>
+    <w:p>
+      <w:pPr>
+        <w:pStyle w:val="Caption"/>
+        <w:jc w:val="center"/>
+      </w:pPr>
+      <w:r>
+        <w:lastRenderedPageBreak/>
+        <w:t>Figura</w:t>
+      </w:r>
+      <w:r>
+        <w:t xml:space="preserve"> </w:t>
+      </w:r>
+      <w:r>
+        <w:t>18</w:t>
+      </w:r>
+      <w:r>
+        <w:t xml:space="preserve">: </w:t>
+      </w:r>
+      <w:r>
+        <w:t>Tela de criação de dúvida e tela de confirmação de cadastro</w:t>
+      </w:r>
+    </w:p>
+    <w:p>
+      <w:pPr>
+        <w:keepNext/>
+        <w:jc w:val="center"/>
+      </w:pPr>
       <w:r>
         <w:rPr>
           <w:rFonts w:cs="Arial"/>
@@ -30490,10 +30556,10 @@
           <w:lang w:val="en-US"/>
         </w:rPr>
         <w:drawing>
-          <wp:inline distT="0" distB="0" distL="0" distR="0" wp14:anchorId="7400BD68" wp14:editId="5B6F2F2C">
+          <wp:inline distT="0" distB="0" distL="0" distR="0" wp14:anchorId="5F8862ED" wp14:editId="2B236F83">
             <wp:extent cx="2152650" cy="3810000"/>
             <wp:effectExtent l="0" t="0" r="0" b="0"/>
-            <wp:docPr id="17" name="Imagem 17" descr="https://lh3.googleusercontent.com/tfRgrx-42xFZ1J3VTH_92tpLEhiIfG33nOKN_oL_yKJioSlIunIhwwTHRFCBTFqQzYjAbKhTyORXERbplEJ24nxUQS5YhN-Jj8ASSxsmY7_mVZ7ZJU5iDNcWOUpWQF0GRrzGXb9B"/>
+            <wp:docPr id="14" name="Imagem 14" descr="https://lh6.googleusercontent.com/K2fPrmrGW-lLTdTLl95adyui5dOt2gMrqE3NDmy1YRslgFB8SiKJzPDE8lX90Z34LysqpXmChRYXUxf1Ekia2262ZAX8-XhO2t5ozWlutYon9bW4eJTmEQE859EdLOpM9dn9HYpU"/>
             <wp:cNvGraphicFramePr>
               <a:graphicFrameLocks xmlns:a="http://schemas.openxmlformats.org/drawingml/2006/main" noChangeAspect="1"/>
             </wp:cNvGraphicFramePr>
@@ -30501,7 +30567,7 @@
               <a:graphicData uri="http://schemas.openxmlformats.org/drawingml/2006/picture">
                 <pic:pic xmlns:pic="http://schemas.openxmlformats.org/drawingml/2006/picture">
                   <pic:nvPicPr>
-                    <pic:cNvPr id="0" name="Picture 29" descr="https://lh3.googleusercontent.com/tfRgrx-42xFZ1J3VTH_92tpLEhiIfG33nOKN_oL_yKJioSlIunIhwwTHRFCBTFqQzYjAbKhTyORXERbplEJ24nxUQS5YhN-Jj8ASSxsmY7_mVZ7ZJU5iDNcWOUpWQF0GRrzGXb9B"/>
+                    <pic:cNvPr id="0" name="Picture 23" descr="https://lh6.googleusercontent.com/K2fPrmrGW-lLTdTLl95adyui5dOt2gMrqE3NDmy1YRslgFB8SiKJzPDE8lX90Z34LysqpXmChRYXUxf1Ekia2262ZAX8-XhO2t5ozWlutYon9bW4eJTmEQE859EdLOpM9dn9HYpU"/>
                     <pic:cNvPicPr>
                       <a:picLocks noChangeAspect="1" noChangeArrowheads="1"/>
                     </pic:cNvPicPr>
@@ -30538,20 +30604,296 @@
           </wp:inline>
         </w:drawing>
       </w:r>
+      <w:r>
+        <w:rPr>
+          <w:rFonts w:cs="Arial"/>
+          <w:noProof/>
+          <w:color w:val="000000"/>
+          <w:lang w:val="en-US"/>
+        </w:rPr>
+        <w:drawing>
+          <wp:inline distT="0" distB="0" distL="0" distR="0" wp14:anchorId="3E3AB47B" wp14:editId="1D0A31C1">
+            <wp:extent cx="2162175" cy="3810000"/>
+            <wp:effectExtent l="0" t="0" r="9525" b="0"/>
+            <wp:docPr id="15" name="Imagem 15" descr="https://lh5.googleusercontent.com/8EkdYZ-ugJ9jVkEevJh-bqHx1oqpCoo3cgFzsuT5GKdzKzWzSHAdeRnct8o-MNZ2twveR9NY-YKmaYL5VecMQ3wlj1R-Ez1oR4zOBItnFbtPg1rogUqrTgS1yprw3o-BnDMueCjg"/>
+            <wp:cNvGraphicFramePr>
+              <a:graphicFrameLocks xmlns:a="http://schemas.openxmlformats.org/drawingml/2006/main" noChangeAspect="1"/>
+            </wp:cNvGraphicFramePr>
+            <a:graphic xmlns:a="http://schemas.openxmlformats.org/drawingml/2006/main">
+              <a:graphicData uri="http://schemas.openxmlformats.org/drawingml/2006/picture">
+                <pic:pic xmlns:pic="http://schemas.openxmlformats.org/drawingml/2006/picture">
+                  <pic:nvPicPr>
+                    <pic:cNvPr id="0" name="Picture 25" descr="https://lh5.googleusercontent.com/8EkdYZ-ugJ9jVkEevJh-bqHx1oqpCoo3cgFzsuT5GKdzKzWzSHAdeRnct8o-MNZ2twveR9NY-YKmaYL5VecMQ3wlj1R-Ez1oR4zOBItnFbtPg1rogUqrTgS1yprw3o-BnDMueCjg"/>
+                    <pic:cNvPicPr>
+                      <a:picLocks noChangeAspect="1" noChangeArrowheads="1"/>
+                    </pic:cNvPicPr>
+                  </pic:nvPicPr>
+                  <pic:blipFill>
+                    <a:blip r:embed="rId33">
+                      <a:extLst>
+                        <a:ext uri="{28A0092B-C50C-407E-A947-70E740481C1C}">
+                          <a14:useLocalDpi xmlns:a14="http://schemas.microsoft.com/office/drawing/2010/main" val="0"/>
+                        </a:ext>
+                      </a:extLst>
+                    </a:blip>
+                    <a:srcRect/>
+                    <a:stretch>
+                      <a:fillRect/>
+                    </a:stretch>
+                  </pic:blipFill>
+                  <pic:spPr bwMode="auto">
+                    <a:xfrm>
+                      <a:off x="0" y="0"/>
+                      <a:ext cx="2162175" cy="3810000"/>
+                    </a:xfrm>
+                    <a:prstGeom prst="rect">
+                      <a:avLst/>
+                    </a:prstGeom>
+                    <a:noFill/>
+                    <a:ln>
+                      <a:noFill/>
+                    </a:ln>
+                  </pic:spPr>
+                </pic:pic>
+              </a:graphicData>
+            </a:graphic>
+          </wp:inline>
+        </w:drawing>
+      </w:r>
     </w:p>
     <w:p>
       <w:pPr>
         <w:pStyle w:val="Caption"/>
         <w:jc w:val="center"/>
       </w:pPr>
-      <w:bookmarkStart w:id="92" w:name="_Toc10041130"/>
+      <w:bookmarkStart w:id="102" w:name="_Toc10041129"/>
       <w:r>
         <w:t>Fonte</w:t>
       </w:r>
       <w:r>
         <w:t xml:space="preserve">: </w:t>
       </w:r>
-      <w:bookmarkEnd w:id="92"/>
+      <w:bookmarkEnd w:id="102"/>
+      <w:r>
+        <w:t>Elaborado pelos autores</w:t>
+      </w:r>
+    </w:p>
+    <w:p/>
+    <w:p>
+      <w:pPr>
+        <w:spacing w:after="160" w:line="259" w:lineRule="auto"/>
+        <w:ind w:firstLine="0"/>
+        <w:jc w:val="left"/>
+      </w:pPr>
+      <w:r>
+        <w:br w:type="page"/>
+      </w:r>
+    </w:p>
+    <w:p>
+      <w:r>
+        <w:lastRenderedPageBreak/>
+        <w:t xml:space="preserve">Nas telas do </w:t>
+      </w:r>
+      <w:r>
+        <w:rPr>
+          <w:i/>
+          <w:iCs/>
+        </w:rPr>
+        <w:t>chat</w:t>
+      </w:r>
+      <w:r>
+        <w:t xml:space="preserve"> </w:t>
+      </w:r>
+      <w:r>
+        <w:t xml:space="preserve">(Figura </w:t>
+      </w:r>
+      <w:r>
+        <w:t>19</w:t>
+      </w:r>
+      <w:r>
+        <w:t xml:space="preserve">), </w:t>
+      </w:r>
+      <w:r>
+        <w:t xml:space="preserve">primeiramente existe a listagem de usuários com um campo de busca </w:t>
+      </w:r>
+      <w:r>
+        <w:t xml:space="preserve">onde </w:t>
+      </w:r>
+      <w:r>
+        <w:t>o usuário pode filtrar pelo nome, curso ou algum conhecimento</w:t>
+      </w:r>
+      <w:r>
+        <w:t>.</w:t>
+      </w:r>
+      <w:r>
+        <w:t xml:space="preserve"> </w:t>
+      </w:r>
+      <w:r>
+        <w:t>E</w:t>
+      </w:r>
+      <w:r>
+        <w:t xml:space="preserve">ntão </w:t>
+      </w:r>
+      <w:r>
+        <w:t xml:space="preserve">será exibido </w:t>
+      </w:r>
+      <w:r>
+        <w:t>apenas os usuários que cumprirem com os requisitos do filtro. Ao clicar em algum usuário</w:t>
+      </w:r>
+      <w:r>
+        <w:t>,</w:t>
+      </w:r>
+      <w:r>
+        <w:t xml:space="preserve"> a tela de chat é iniciada onde a interação em tempo real irá acontecer, por meio de um campo para a escrita das mensagens.</w:t>
+      </w:r>
+    </w:p>
+    <w:p/>
+    <w:p>
+      <w:pPr>
+        <w:pStyle w:val="Caption"/>
+        <w:jc w:val="center"/>
+      </w:pPr>
+      <w:r>
+        <w:t xml:space="preserve">Figura </w:t>
+      </w:r>
+      <w:r>
+        <w:t>19</w:t>
+      </w:r>
+      <w:r>
+        <w:t>: Tela de chat ou bate-papo e tela de conversação</w:t>
+      </w:r>
+    </w:p>
+    <w:p>
+      <w:pPr>
+        <w:keepNext/>
+        <w:jc w:val="center"/>
+      </w:pPr>
+      <w:r>
+        <w:rPr>
+          <w:rFonts w:cs="Arial"/>
+          <w:noProof/>
+          <w:color w:val="000000"/>
+          <w:lang w:val="en-US"/>
+        </w:rPr>
+        <w:drawing>
+          <wp:inline distT="0" distB="0" distL="0" distR="0" wp14:anchorId="690004B5" wp14:editId="4C7D4380">
+            <wp:extent cx="2152650" cy="3810000"/>
+            <wp:effectExtent l="0" t="0" r="0" b="0"/>
+            <wp:docPr id="16" name="Imagem 16" descr="https://lh6.googleusercontent.com/hx_yDjqKQT2pvTvlej2fQdwBFPee5YVw55BCIec3N_2shLEmt6WPW_LNkBT4u705-qCbZmThVsMENbvdtM9ACQqHXbVpgWnD1cbetHkuHAX18s52zCTPu_IqHHPYrHq28pVBwKqu"/>
+            <wp:cNvGraphicFramePr>
+              <a:graphicFrameLocks xmlns:a="http://schemas.openxmlformats.org/drawingml/2006/main" noChangeAspect="1"/>
+            </wp:cNvGraphicFramePr>
+            <a:graphic xmlns:a="http://schemas.openxmlformats.org/drawingml/2006/main">
+              <a:graphicData uri="http://schemas.openxmlformats.org/drawingml/2006/picture">
+                <pic:pic xmlns:pic="http://schemas.openxmlformats.org/drawingml/2006/picture">
+                  <pic:nvPicPr>
+                    <pic:cNvPr id="0" name="Picture 27" descr="https://lh6.googleusercontent.com/hx_yDjqKQT2pvTvlej2fQdwBFPee5YVw55BCIec3N_2shLEmt6WPW_LNkBT4u705-qCbZmThVsMENbvdtM9ACQqHXbVpgWnD1cbetHkuHAX18s52zCTPu_IqHHPYrHq28pVBwKqu"/>
+                    <pic:cNvPicPr>
+                      <a:picLocks noChangeAspect="1" noChangeArrowheads="1"/>
+                    </pic:cNvPicPr>
+                  </pic:nvPicPr>
+                  <pic:blipFill>
+                    <a:blip r:embed="rId34">
+                      <a:extLst>
+                        <a:ext uri="{28A0092B-C50C-407E-A947-70E740481C1C}">
+                          <a14:useLocalDpi xmlns:a14="http://schemas.microsoft.com/office/drawing/2010/main" val="0"/>
+                        </a:ext>
+                      </a:extLst>
+                    </a:blip>
+                    <a:srcRect/>
+                    <a:stretch>
+                      <a:fillRect/>
+                    </a:stretch>
+                  </pic:blipFill>
+                  <pic:spPr bwMode="auto">
+                    <a:xfrm>
+                      <a:off x="0" y="0"/>
+                      <a:ext cx="2152650" cy="3810000"/>
+                    </a:xfrm>
+                    <a:prstGeom prst="rect">
+                      <a:avLst/>
+                    </a:prstGeom>
+                    <a:noFill/>
+                    <a:ln>
+                      <a:noFill/>
+                    </a:ln>
+                  </pic:spPr>
+                </pic:pic>
+              </a:graphicData>
+            </a:graphic>
+          </wp:inline>
+        </w:drawing>
+      </w:r>
+      <w:r>
+        <w:rPr>
+          <w:rFonts w:cs="Arial"/>
+          <w:noProof/>
+          <w:color w:val="000000"/>
+          <w:lang w:val="en-US"/>
+        </w:rPr>
+        <w:drawing>
+          <wp:inline distT="0" distB="0" distL="0" distR="0" wp14:anchorId="7400BD68" wp14:editId="5B6F2F2C">
+            <wp:extent cx="2152650" cy="3810000"/>
+            <wp:effectExtent l="0" t="0" r="0" b="0"/>
+            <wp:docPr id="17" name="Imagem 17" descr="https://lh3.googleusercontent.com/tfRgrx-42xFZ1J3VTH_92tpLEhiIfG33nOKN_oL_yKJioSlIunIhwwTHRFCBTFqQzYjAbKhTyORXERbplEJ24nxUQS5YhN-Jj8ASSxsmY7_mVZ7ZJU5iDNcWOUpWQF0GRrzGXb9B"/>
+            <wp:cNvGraphicFramePr>
+              <a:graphicFrameLocks xmlns:a="http://schemas.openxmlformats.org/drawingml/2006/main" noChangeAspect="1"/>
+            </wp:cNvGraphicFramePr>
+            <a:graphic xmlns:a="http://schemas.openxmlformats.org/drawingml/2006/main">
+              <a:graphicData uri="http://schemas.openxmlformats.org/drawingml/2006/picture">
+                <pic:pic xmlns:pic="http://schemas.openxmlformats.org/drawingml/2006/picture">
+                  <pic:nvPicPr>
+                    <pic:cNvPr id="0" name="Picture 29" descr="https://lh3.googleusercontent.com/tfRgrx-42xFZ1J3VTH_92tpLEhiIfG33nOKN_oL_yKJioSlIunIhwwTHRFCBTFqQzYjAbKhTyORXERbplEJ24nxUQS5YhN-Jj8ASSxsmY7_mVZ7ZJU5iDNcWOUpWQF0GRrzGXb9B"/>
+                    <pic:cNvPicPr>
+                      <a:picLocks noChangeAspect="1" noChangeArrowheads="1"/>
+                    </pic:cNvPicPr>
+                  </pic:nvPicPr>
+                  <pic:blipFill>
+                    <a:blip r:embed="rId35">
+                      <a:extLst>
+                        <a:ext uri="{28A0092B-C50C-407E-A947-70E740481C1C}">
+                          <a14:useLocalDpi xmlns:a14="http://schemas.microsoft.com/office/drawing/2010/main" val="0"/>
+                        </a:ext>
+                      </a:extLst>
+                    </a:blip>
+                    <a:srcRect/>
+                    <a:stretch>
+                      <a:fillRect/>
+                    </a:stretch>
+                  </pic:blipFill>
+                  <pic:spPr bwMode="auto">
+                    <a:xfrm>
+                      <a:off x="0" y="0"/>
+                      <a:ext cx="2152650" cy="3810000"/>
+                    </a:xfrm>
+                    <a:prstGeom prst="rect">
+                      <a:avLst/>
+                    </a:prstGeom>
+                    <a:noFill/>
+                    <a:ln>
+                      <a:noFill/>
+                    </a:ln>
+                  </pic:spPr>
+                </pic:pic>
+              </a:graphicData>
+            </a:graphic>
+          </wp:inline>
+        </w:drawing>
+      </w:r>
+    </w:p>
+    <w:p>
+      <w:pPr>
+        <w:pStyle w:val="Caption"/>
+        <w:jc w:val="center"/>
+      </w:pPr>
+      <w:bookmarkStart w:id="103" w:name="_Toc10041130"/>
+      <w:r>
+        <w:t>Fonte</w:t>
+      </w:r>
+      <w:r>
+        <w:t xml:space="preserve">: </w:t>
+      </w:r>
+      <w:bookmarkEnd w:id="103"/>
       <w:r>
         <w:t>Elaborado pelos autores</w:t>
       </w:r>
@@ -30570,11 +30912,11 @@
       <w:pPr>
         <w:pStyle w:val="Heading1"/>
       </w:pPr>
-      <w:bookmarkStart w:id="93" w:name="_Toc10040104"/>
+      <w:bookmarkStart w:id="104" w:name="_Toc24446110"/>
       <w:r>
         <w:t>considerações finais</w:t>
       </w:r>
-      <w:bookmarkEnd w:id="93"/>
+      <w:bookmarkEnd w:id="104"/>
     </w:p>
     <w:p/>
     <w:p/>
@@ -30794,12 +31136,12 @@
           <w:numId w:val="0"/>
         </w:numPr>
       </w:pPr>
-      <w:bookmarkStart w:id="94" w:name="_Toc10040105"/>
+      <w:bookmarkStart w:id="105" w:name="_Toc24446111"/>
       <w:r>
         <w:lastRenderedPageBreak/>
         <w:t>referências</w:t>
       </w:r>
-      <w:bookmarkEnd w:id="94"/>
+      <w:bookmarkEnd w:id="105"/>
     </w:p>
     <w:p>
       <w:pPr>
@@ -30979,11 +31321,47 @@
       <w:r>
         <w:t xml:space="preserve">&gt;. </w:t>
       </w:r>
+      <w:proofErr w:type="spellStart"/>
       <w:r>
         <w:rPr>
           <w:lang w:val="en-US"/>
         </w:rPr>
-        <w:t>Acesso em 20 mai. 2019.</w:t>
+        <w:t>Acesso</w:t>
+      </w:r>
+      <w:proofErr w:type="spellEnd"/>
+      <w:r>
+        <w:rPr>
+          <w:lang w:val="en-US"/>
+        </w:rPr>
+        <w:t xml:space="preserve"> </w:t>
+      </w:r>
+      <w:proofErr w:type="spellStart"/>
+      <w:r>
+        <w:rPr>
+          <w:lang w:val="en-US"/>
+        </w:rPr>
+        <w:t>em</w:t>
+      </w:r>
+      <w:proofErr w:type="spellEnd"/>
+      <w:r>
+        <w:rPr>
+          <w:lang w:val="en-US"/>
+        </w:rPr>
+        <w:t xml:space="preserve"> 20 </w:t>
+      </w:r>
+      <w:proofErr w:type="spellStart"/>
+      <w:r>
+        <w:rPr>
+          <w:lang w:val="en-US"/>
+        </w:rPr>
+        <w:t>mai</w:t>
+      </w:r>
+      <w:proofErr w:type="spellEnd"/>
+      <w:r>
+        <w:rPr>
+          <w:lang w:val="en-US"/>
+        </w:rPr>
+        <w:t>. 2019.</w:t>
       </w:r>
     </w:p>
     <w:p>
@@ -31301,12 +31679,37 @@
         </w:rPr>
         <w:t xml:space="preserve">, v. 5, n. 2, p. 1836-1851, 2019. </w:t>
       </w:r>
+      <w:proofErr w:type="spellStart"/>
       <w:r>
         <w:rPr>
           <w:rFonts w:cs="Arial"/>
           <w:lang w:val="en-US"/>
         </w:rPr>
-        <w:t xml:space="preserve">Disponível em: &lt;http://www.brjd.com.br/index.php/BRJD/article/view/1186&gt;. </w:t>
+        <w:t>Disponível</w:t>
+      </w:r>
+      <w:proofErr w:type="spellEnd"/>
+      <w:r>
+        <w:rPr>
+          <w:rFonts w:cs="Arial"/>
+          <w:lang w:val="en-US"/>
+        </w:rPr>
+        <w:t xml:space="preserve"> </w:t>
+      </w:r>
+      <w:proofErr w:type="spellStart"/>
+      <w:r>
+        <w:rPr>
+          <w:rFonts w:cs="Arial"/>
+          <w:lang w:val="en-US"/>
+        </w:rPr>
+        <w:t>em</w:t>
+      </w:r>
+      <w:proofErr w:type="spellEnd"/>
+      <w:r>
+        <w:rPr>
+          <w:rFonts w:cs="Arial"/>
+          <w:lang w:val="en-US"/>
+        </w:rPr>
+        <w:t xml:space="preserve">: &lt;http://www.brjd.com.br/index.php/BRJD/article/view/1186&gt;. </w:t>
       </w:r>
       <w:r>
         <w:rPr>
@@ -31482,11 +31885,21 @@
         </w:rPr>
         <w:t>Disponível em: &lt;</w:t>
       </w:r>
-      <w:hyperlink r:id="rId33" w:history="1">
-        <w:r>
-          <w:t>https://nodejs.org/</w:t>
-        </w:r>
-      </w:hyperlink>
+      <w:r>
+        <w:fldChar w:fldCharType="begin"/>
+      </w:r>
+      <w:r>
+        <w:instrText xml:space="preserve"> HYPERLINK "https://nodejs.org/en/" </w:instrText>
+      </w:r>
+      <w:r>
+        <w:fldChar w:fldCharType="separate"/>
+      </w:r>
+      <w:r>
+        <w:t>https://nodejs.org/</w:t>
+      </w:r>
+      <w:r>
+        <w:fldChar w:fldCharType="end"/>
+      </w:r>
       <w:r>
         <w:rPr>
           <w:rFonts w:cs="Arial"/>
@@ -31929,11 +32342,47 @@
         <w:lastRenderedPageBreak/>
         <w:t xml:space="preserve">ZAGUINI L. F. Perguntas e respostas sobre React Native. 11 fev. 2018. Disponível em: &lt;https://medium.com/reactbrasil/perguntas-e-respostas-sobre-react-native-c56c4d8dff8&gt;. </w:t>
       </w:r>
+      <w:proofErr w:type="spellStart"/>
       <w:r>
         <w:rPr>
           <w:lang w:val="en-US"/>
         </w:rPr>
-        <w:t>Acesso em: 13 mai. 2019.</w:t>
+        <w:t>Acesso</w:t>
+      </w:r>
+      <w:proofErr w:type="spellEnd"/>
+      <w:r>
+        <w:rPr>
+          <w:lang w:val="en-US"/>
+        </w:rPr>
+        <w:t xml:space="preserve"> </w:t>
+      </w:r>
+      <w:proofErr w:type="spellStart"/>
+      <w:r>
+        <w:rPr>
+          <w:lang w:val="en-US"/>
+        </w:rPr>
+        <w:t>em</w:t>
+      </w:r>
+      <w:proofErr w:type="spellEnd"/>
+      <w:r>
+        <w:rPr>
+          <w:lang w:val="en-US"/>
+        </w:rPr>
+        <w:t xml:space="preserve">: 13 </w:t>
+      </w:r>
+      <w:proofErr w:type="spellStart"/>
+      <w:r>
+        <w:rPr>
+          <w:lang w:val="en-US"/>
+        </w:rPr>
+        <w:t>mai</w:t>
+      </w:r>
+      <w:proofErr w:type="spellEnd"/>
+      <w:r>
+        <w:rPr>
+          <w:lang w:val="en-US"/>
+        </w:rPr>
+        <w:t>. 2019.</w:t>
       </w:r>
     </w:p>
     <w:p>
@@ -32010,64 +32459,140 @@
         <w:t>. Acesso em: 09/11/2019.</w:t>
       </w:r>
     </w:p>
-    <w:p/>
-    <w:p/>
+    <w:p>
+      <w:pPr>
+        <w:ind w:firstLine="0"/>
+      </w:pPr>
+    </w:p>
     <w:p>
       <w:pPr>
         <w:pStyle w:val="Bibliography"/>
         <w:spacing w:line="240" w:lineRule="auto"/>
         <w:ind w:firstLine="0"/>
         <w:jc w:val="left"/>
-      </w:pPr>
-    </w:p>
-    <w:p>
-      <w:pPr>
-        <w:pStyle w:val="NormalWeb"/>
-        <w:spacing w:before="0" w:beforeAutospacing="0" w:after="0" w:afterAutospacing="0"/>
-        <w:rPr>
-          <w:rFonts w:ascii="Arial" w:hAnsi="Arial" w:cs="Arial"/>
-          <w:color w:val="000000"/>
-          <w:shd w:val="clear" w:color="auto" w:fill="FFFFFF"/>
-        </w:rPr>
-      </w:pPr>
-    </w:p>
+        <w:rPr>
+          <w:rFonts w:cs="Arial"/>
+        </w:rPr>
+      </w:pPr>
+      <w:r>
+        <w:rPr>
+          <w:rFonts w:cs="Arial"/>
+        </w:rPr>
+        <w:t>TORRES, P. L; IRALA, E. A. F; APRENDIZAGEM COLABORATIVA: TEORIA E PRÁTICA. Coleção Agrinho, 2014, Disponível em: &lt;https://www.agrinho.com.br/site/wp-content/uploads/2014/09/2_03_Aprendizagem-colaborativa.pdf&gt;. Acesso em 12 nov. 2019.</w:t>
+      </w:r>
+    </w:p>
+    <w:p/>
     <w:p>
       <w:pPr>
         <w:pStyle w:val="Bibliography"/>
         <w:spacing w:line="240" w:lineRule="auto"/>
         <w:ind w:firstLine="0"/>
         <w:jc w:val="left"/>
-      </w:pPr>
-    </w:p>
-    <w:p/>
-    <w:p/>
-    <w:p>
-      <w:pPr>
-        <w:ind w:firstLine="0"/>
-      </w:pPr>
-    </w:p>
-    <w:p>
-      <w:pPr>
-        <w:ind w:firstLine="0"/>
-      </w:pPr>
-    </w:p>
-    <w:p/>
-    <w:p/>
-    <w:p>
-      <w:pPr>
+        <w:rPr>
+          <w:rFonts w:cs="Arial"/>
+        </w:rPr>
+      </w:pPr>
+      <w:r>
+        <w:rPr>
+          <w:rFonts w:cs="Arial"/>
+        </w:rPr>
+        <w:t>ROESLER, R; WEB 2.0, INTERAÇÕES SOCIAIS E CONSTRUÇÃO DO CONHECIMENTO. AEDB, 2012, Disponível em: &lt;https://www.aedb.br/wp-content/uploads/2015/04/45817495.pdf&gt;. Acesso em 12 nov. 2019.</w:t>
+      </w:r>
+    </w:p>
+    <w:p>
+      <w:pPr>
+        <w:pStyle w:val="Bibliography"/>
         <w:spacing w:line="240" w:lineRule="auto"/>
         <w:ind w:firstLine="0"/>
         <w:jc w:val="left"/>
-      </w:pPr>
-    </w:p>
-    <w:p>
-      <w:pPr>
+        <w:rPr>
+          <w:rFonts w:cs="Arial"/>
+        </w:rPr>
+      </w:pPr>
+    </w:p>
+    <w:p>
+      <w:pPr>
+        <w:pStyle w:val="Bibliography"/>
+        <w:spacing w:line="240" w:lineRule="auto"/>
         <w:ind w:firstLine="0"/>
         <w:jc w:val="left"/>
+        <w:rPr>
+          <w:rFonts w:cs="Arial"/>
+        </w:rPr>
+      </w:pPr>
+    </w:p>
+    <w:p>
+      <w:pPr>
+        <w:pStyle w:val="Bibliography"/>
+        <w:spacing w:line="240" w:lineRule="auto"/>
+        <w:ind w:firstLine="0"/>
+        <w:jc w:val="left"/>
+        <w:rPr>
+          <w:rFonts w:cs="Arial"/>
+        </w:rPr>
+      </w:pPr>
+    </w:p>
+    <w:p>
+      <w:pPr>
+        <w:pStyle w:val="Bibliography"/>
+        <w:spacing w:line="240" w:lineRule="auto"/>
+        <w:ind w:firstLine="0"/>
+        <w:jc w:val="left"/>
+        <w:rPr>
+          <w:rFonts w:cs="Arial"/>
+        </w:rPr>
+      </w:pPr>
+    </w:p>
+    <w:p>
+      <w:pPr>
+        <w:pStyle w:val="Bibliography"/>
+        <w:spacing w:line="240" w:lineRule="auto"/>
+        <w:ind w:firstLine="0"/>
+        <w:jc w:val="left"/>
+        <w:rPr>
+          <w:rFonts w:cs="Arial"/>
+        </w:rPr>
+      </w:pPr>
+    </w:p>
+    <w:p>
+      <w:pPr>
+        <w:pStyle w:val="Bibliography"/>
+        <w:spacing w:line="240" w:lineRule="auto"/>
+        <w:ind w:firstLine="0"/>
+        <w:jc w:val="left"/>
+        <w:rPr>
+          <w:rFonts w:cs="Arial"/>
+        </w:rPr>
+      </w:pPr>
+    </w:p>
+    <w:p/>
+    <w:p>
+      <w:pPr>
+        <w:ind w:firstLine="0"/>
+      </w:pPr>
+    </w:p>
+    <w:p>
+      <w:pPr>
+        <w:ind w:firstLine="0"/>
+      </w:pPr>
+    </w:p>
+    <w:p/>
+    <w:p/>
+    <w:p>
+      <w:pPr>
+        <w:spacing w:line="240" w:lineRule="auto"/>
+        <w:ind w:firstLine="0"/>
+        <w:jc w:val="left"/>
+      </w:pPr>
+    </w:p>
+    <w:p>
+      <w:pPr>
+        <w:ind w:firstLine="0"/>
+        <w:jc w:val="left"/>
       </w:pPr>
     </w:p>
     <w:sectPr>
-      <w:headerReference w:type="default" r:id="rId34"/>
+      <w:headerReference w:type="default" r:id="rId36"/>
       <w:pgSz w:w="11906" w:h="16838" w:code="9"/>
       <w:pgMar w:top="1701" w:right="1134" w:bottom="1134" w:left="1701" w:header="709" w:footer="709" w:gutter="0"/>
       <w:pgNumType w:start="7"/>
@@ -32079,7 +32604,7 @@
 </file>
 
 <file path=word/endnotes.xml><?xml version="1.0" encoding="utf-8"?>
-<w:endnotes xmlns:wpc="http://schemas.microsoft.com/office/word/2010/wordprocessingCanvas" xmlns:cx="http://schemas.microsoft.com/office/drawing/2014/chartex" xmlns:mc="http://schemas.openxmlformats.org/markup-compatibility/2006" xmlns:o="urn:schemas-microsoft-com:office:office" xmlns:r="http://schemas.openxmlformats.org/officeDocument/2006/relationships" xmlns:m="http://schemas.openxmlformats.org/officeDocument/2006/math" xmlns:v="urn:schemas-microsoft-com:vml" xmlns:wp14="http://schemas.microsoft.com/office/word/2010/wordprocessingDrawing" xmlns:wp="http://schemas.openxmlformats.org/drawingml/2006/wordprocessingDrawing" xmlns:w10="urn:schemas-microsoft-com:office:word" xmlns:w="http://schemas.openxmlformats.org/wordprocessingml/2006/main" xmlns:w14="http://schemas.microsoft.com/office/word/2010/wordml" xmlns:w15="http://schemas.microsoft.com/office/word/2012/wordml" xmlns:w16se="http://schemas.microsoft.com/office/word/2015/wordml/symex" xmlns:wpg="http://schemas.microsoft.com/office/word/2010/wordprocessingGroup" xmlns:wpi="http://schemas.microsoft.com/office/word/2010/wordprocessingInk" xmlns:wne="http://schemas.microsoft.com/office/word/2006/wordml" xmlns:wps="http://schemas.microsoft.com/office/word/2010/wordprocessingShape" mc:Ignorable="w14 w15 w16se wp14">
+<w:endnotes xmlns:wpc="http://schemas.microsoft.com/office/word/2010/wordprocessingCanvas" xmlns:cx="http://schemas.microsoft.com/office/drawing/2014/chartex" xmlns:cx1="http://schemas.microsoft.com/office/drawing/2015/9/8/chartex" xmlns:cx2="http://schemas.microsoft.com/office/drawing/2015/10/21/chartex" xmlns:cx3="http://schemas.microsoft.com/office/drawing/2016/5/9/chartex" xmlns:cx4="http://schemas.microsoft.com/office/drawing/2016/5/10/chartex" xmlns:cx5="http://schemas.microsoft.com/office/drawing/2016/5/11/chartex" xmlns:cx6="http://schemas.microsoft.com/office/drawing/2016/5/12/chartex" xmlns:cx7="http://schemas.microsoft.com/office/drawing/2016/5/13/chartex" xmlns:cx8="http://schemas.microsoft.com/office/drawing/2016/5/14/chartex" xmlns:mc="http://schemas.openxmlformats.org/markup-compatibility/2006" xmlns:aink="http://schemas.microsoft.com/office/drawing/2016/ink" xmlns:am3d="http://schemas.microsoft.com/office/drawing/2017/model3d" xmlns:o="urn:schemas-microsoft-com:office:office" xmlns:r="http://schemas.openxmlformats.org/officeDocument/2006/relationships" xmlns:m="http://schemas.openxmlformats.org/officeDocument/2006/math" xmlns:v="urn:schemas-microsoft-com:vml" xmlns:wp14="http://schemas.microsoft.com/office/word/2010/wordprocessingDrawing" xmlns:wp="http://schemas.openxmlformats.org/drawingml/2006/wordprocessingDrawing" xmlns:w10="urn:schemas-microsoft-com:office:word" xmlns:w="http://schemas.openxmlformats.org/wordprocessingml/2006/main" xmlns:w14="http://schemas.microsoft.com/office/word/2010/wordml" xmlns:w15="http://schemas.microsoft.com/office/word/2012/wordml" xmlns:w16cid="http://schemas.microsoft.com/office/word/2016/wordml/cid" xmlns:w16se="http://schemas.microsoft.com/office/word/2015/wordml/symex" xmlns:wpg="http://schemas.microsoft.com/office/word/2010/wordprocessingGroup" xmlns:wpi="http://schemas.microsoft.com/office/word/2010/wordprocessingInk" xmlns:wne="http://schemas.microsoft.com/office/word/2006/wordml" xmlns:wps="http://schemas.microsoft.com/office/word/2010/wordprocessingShape" mc:Ignorable="w14 w15 w16se w16cid wp14">
   <w:endnote w:type="separator" w:id="-1">
     <w:p>
       <w:pPr>
@@ -32104,7 +32629,7 @@
 </file>
 
 <file path=word/footer1.xml><?xml version="1.0" encoding="utf-8"?>
-<w:ftr xmlns:wpc="http://schemas.microsoft.com/office/word/2010/wordprocessingCanvas" xmlns:cx="http://schemas.microsoft.com/office/drawing/2014/chartex" xmlns:mc="http://schemas.openxmlformats.org/markup-compatibility/2006" xmlns:o="urn:schemas-microsoft-com:office:office" xmlns:r="http://schemas.openxmlformats.org/officeDocument/2006/relationships" xmlns:m="http://schemas.openxmlformats.org/officeDocument/2006/math" xmlns:v="urn:schemas-microsoft-com:vml" xmlns:wp14="http://schemas.microsoft.com/office/word/2010/wordprocessingDrawing" xmlns:wp="http://schemas.openxmlformats.org/drawingml/2006/wordprocessingDrawing" xmlns:w10="urn:schemas-microsoft-com:office:word" xmlns:w="http://schemas.openxmlformats.org/wordprocessingml/2006/main" xmlns:w14="http://schemas.microsoft.com/office/word/2010/wordml" xmlns:w15="http://schemas.microsoft.com/office/word/2012/wordml" xmlns:w16se="http://schemas.microsoft.com/office/word/2015/wordml/symex" xmlns:wpg="http://schemas.microsoft.com/office/word/2010/wordprocessingGroup" xmlns:wpi="http://schemas.microsoft.com/office/word/2010/wordprocessingInk" xmlns:wne="http://schemas.microsoft.com/office/word/2006/wordml" xmlns:wps="http://schemas.microsoft.com/office/word/2010/wordprocessingShape" mc:Ignorable="w14 w15 w16se wp14">
+<w:ftr xmlns:wpc="http://schemas.microsoft.com/office/word/2010/wordprocessingCanvas" xmlns:cx="http://schemas.microsoft.com/office/drawing/2014/chartex" xmlns:cx1="http://schemas.microsoft.com/office/drawing/2015/9/8/chartex" xmlns:cx2="http://schemas.microsoft.com/office/drawing/2015/10/21/chartex" xmlns:cx3="http://schemas.microsoft.com/office/drawing/2016/5/9/chartex" xmlns:cx4="http://schemas.microsoft.com/office/drawing/2016/5/10/chartex" xmlns:cx5="http://schemas.microsoft.com/office/drawing/2016/5/11/chartex" xmlns:cx6="http://schemas.microsoft.com/office/drawing/2016/5/12/chartex" xmlns:cx7="http://schemas.microsoft.com/office/drawing/2016/5/13/chartex" xmlns:cx8="http://schemas.microsoft.com/office/drawing/2016/5/14/chartex" xmlns:mc="http://schemas.openxmlformats.org/markup-compatibility/2006" xmlns:aink="http://schemas.microsoft.com/office/drawing/2016/ink" xmlns:am3d="http://schemas.microsoft.com/office/drawing/2017/model3d" xmlns:o="urn:schemas-microsoft-com:office:office" xmlns:r="http://schemas.openxmlformats.org/officeDocument/2006/relationships" xmlns:m="http://schemas.openxmlformats.org/officeDocument/2006/math" xmlns:v="urn:schemas-microsoft-com:vml" xmlns:wp14="http://schemas.microsoft.com/office/word/2010/wordprocessingDrawing" xmlns:wp="http://schemas.openxmlformats.org/drawingml/2006/wordprocessingDrawing" xmlns:w10="urn:schemas-microsoft-com:office:word" xmlns:w="http://schemas.openxmlformats.org/wordprocessingml/2006/main" xmlns:w14="http://schemas.microsoft.com/office/word/2010/wordml" xmlns:w15="http://schemas.microsoft.com/office/word/2012/wordml" xmlns:w16cid="http://schemas.microsoft.com/office/word/2016/wordml/cid" xmlns:w16se="http://schemas.microsoft.com/office/word/2015/wordml/symex" xmlns:wpg="http://schemas.microsoft.com/office/word/2010/wordprocessingGroup" xmlns:wpi="http://schemas.microsoft.com/office/word/2010/wordprocessingInk" xmlns:wne="http://schemas.microsoft.com/office/word/2006/wordml" xmlns:wps="http://schemas.microsoft.com/office/word/2010/wordprocessingShape" mc:Ignorable="w14 w15 w16se w16cid wp14">
   <w:p>
     <w:pPr>
       <w:pStyle w:val="Footer"/>
@@ -32135,7 +32660,7 @@
 </file>
 
 <file path=word/footer2.xml><?xml version="1.0" encoding="utf-8"?>
-<w:ftr xmlns:wpc="http://schemas.microsoft.com/office/word/2010/wordprocessingCanvas" xmlns:cx="http://schemas.microsoft.com/office/drawing/2014/chartex" xmlns:mc="http://schemas.openxmlformats.org/markup-compatibility/2006" xmlns:o="urn:schemas-microsoft-com:office:office" xmlns:r="http://schemas.openxmlformats.org/officeDocument/2006/relationships" xmlns:m="http://schemas.openxmlformats.org/officeDocument/2006/math" xmlns:v="urn:schemas-microsoft-com:vml" xmlns:wp14="http://schemas.microsoft.com/office/word/2010/wordprocessingDrawing" xmlns:wp="http://schemas.openxmlformats.org/drawingml/2006/wordprocessingDrawing" xmlns:w10="urn:schemas-microsoft-com:office:word" xmlns:w="http://schemas.openxmlformats.org/wordprocessingml/2006/main" xmlns:w14="http://schemas.microsoft.com/office/word/2010/wordml" xmlns:w15="http://schemas.microsoft.com/office/word/2012/wordml" xmlns:w16se="http://schemas.microsoft.com/office/word/2015/wordml/symex" xmlns:wpg="http://schemas.microsoft.com/office/word/2010/wordprocessingGroup" xmlns:wpi="http://schemas.microsoft.com/office/word/2010/wordprocessingInk" xmlns:wne="http://schemas.microsoft.com/office/word/2006/wordml" xmlns:wps="http://schemas.microsoft.com/office/word/2010/wordprocessingShape" mc:Ignorable="w14 w15 w16se wp14">
+<w:ftr xmlns:wpc="http://schemas.microsoft.com/office/word/2010/wordprocessingCanvas" xmlns:cx="http://schemas.microsoft.com/office/drawing/2014/chartex" xmlns:cx1="http://schemas.microsoft.com/office/drawing/2015/9/8/chartex" xmlns:cx2="http://schemas.microsoft.com/office/drawing/2015/10/21/chartex" xmlns:cx3="http://schemas.microsoft.com/office/drawing/2016/5/9/chartex" xmlns:cx4="http://schemas.microsoft.com/office/drawing/2016/5/10/chartex" xmlns:cx5="http://schemas.microsoft.com/office/drawing/2016/5/11/chartex" xmlns:cx6="http://schemas.microsoft.com/office/drawing/2016/5/12/chartex" xmlns:cx7="http://schemas.microsoft.com/office/drawing/2016/5/13/chartex" xmlns:cx8="http://schemas.microsoft.com/office/drawing/2016/5/14/chartex" xmlns:mc="http://schemas.openxmlformats.org/markup-compatibility/2006" xmlns:aink="http://schemas.microsoft.com/office/drawing/2016/ink" xmlns:am3d="http://schemas.microsoft.com/office/drawing/2017/model3d" xmlns:o="urn:schemas-microsoft-com:office:office" xmlns:r="http://schemas.openxmlformats.org/officeDocument/2006/relationships" xmlns:m="http://schemas.openxmlformats.org/officeDocument/2006/math" xmlns:v="urn:schemas-microsoft-com:vml" xmlns:wp14="http://schemas.microsoft.com/office/word/2010/wordprocessingDrawing" xmlns:wp="http://schemas.openxmlformats.org/drawingml/2006/wordprocessingDrawing" xmlns:w10="urn:schemas-microsoft-com:office:word" xmlns:w="http://schemas.openxmlformats.org/wordprocessingml/2006/main" xmlns:w14="http://schemas.microsoft.com/office/word/2010/wordml" xmlns:w15="http://schemas.microsoft.com/office/word/2012/wordml" xmlns:w16cid="http://schemas.microsoft.com/office/word/2016/wordml/cid" xmlns:w16se="http://schemas.microsoft.com/office/word/2015/wordml/symex" xmlns:wpg="http://schemas.microsoft.com/office/word/2010/wordprocessingGroup" xmlns:wpi="http://schemas.microsoft.com/office/word/2010/wordprocessingInk" xmlns:wne="http://schemas.microsoft.com/office/word/2006/wordml" xmlns:wps="http://schemas.microsoft.com/office/word/2010/wordprocessingShape" mc:Ignorable="w14 w15 w16se w16cid wp14">
   <w:p>
     <w:pPr>
       <w:pStyle w:val="Footer"/>
@@ -32154,7 +32679,7 @@
 </file>
 
 <file path=word/footnotes.xml><?xml version="1.0" encoding="utf-8"?>
-<w:footnotes xmlns:wpc="http://schemas.microsoft.com/office/word/2010/wordprocessingCanvas" xmlns:cx="http://schemas.microsoft.com/office/drawing/2014/chartex" xmlns:mc="http://schemas.openxmlformats.org/markup-compatibility/2006" xmlns:o="urn:schemas-microsoft-com:office:office" xmlns:r="http://schemas.openxmlformats.org/officeDocument/2006/relationships" xmlns:m="http://schemas.openxmlformats.org/officeDocument/2006/math" xmlns:v="urn:schemas-microsoft-com:vml" xmlns:wp14="http://schemas.microsoft.com/office/word/2010/wordprocessingDrawing" xmlns:wp="http://schemas.openxmlformats.org/drawingml/2006/wordprocessingDrawing" xmlns:w10="urn:schemas-microsoft-com:office:word" xmlns:w="http://schemas.openxmlformats.org/wordprocessingml/2006/main" xmlns:w14="http://schemas.microsoft.com/office/word/2010/wordml" xmlns:w15="http://schemas.microsoft.com/office/word/2012/wordml" xmlns:w16se="http://schemas.microsoft.com/office/word/2015/wordml/symex" xmlns:wpg="http://schemas.microsoft.com/office/word/2010/wordprocessingGroup" xmlns:wpi="http://schemas.microsoft.com/office/word/2010/wordprocessingInk" xmlns:wne="http://schemas.microsoft.com/office/word/2006/wordml" xmlns:wps="http://schemas.microsoft.com/office/word/2010/wordprocessingShape" mc:Ignorable="w14 w15 w16se wp14">
+<w:footnotes xmlns:wpc="http://schemas.microsoft.com/office/word/2010/wordprocessingCanvas" xmlns:cx="http://schemas.microsoft.com/office/drawing/2014/chartex" xmlns:cx1="http://schemas.microsoft.com/office/drawing/2015/9/8/chartex" xmlns:cx2="http://schemas.microsoft.com/office/drawing/2015/10/21/chartex" xmlns:cx3="http://schemas.microsoft.com/office/drawing/2016/5/9/chartex" xmlns:cx4="http://schemas.microsoft.com/office/drawing/2016/5/10/chartex" xmlns:cx5="http://schemas.microsoft.com/office/drawing/2016/5/11/chartex" xmlns:cx6="http://schemas.microsoft.com/office/drawing/2016/5/12/chartex" xmlns:cx7="http://schemas.microsoft.com/office/drawing/2016/5/13/chartex" xmlns:cx8="http://schemas.microsoft.com/office/drawing/2016/5/14/chartex" xmlns:mc="http://schemas.openxmlformats.org/markup-compatibility/2006" xmlns:aink="http://schemas.microsoft.com/office/drawing/2016/ink" xmlns:am3d="http://schemas.microsoft.com/office/drawing/2017/model3d" xmlns:o="urn:schemas-microsoft-com:office:office" xmlns:r="http://schemas.openxmlformats.org/officeDocument/2006/relationships" xmlns:m="http://schemas.openxmlformats.org/officeDocument/2006/math" xmlns:v="urn:schemas-microsoft-com:vml" xmlns:wp14="http://schemas.microsoft.com/office/word/2010/wordprocessingDrawing" xmlns:wp="http://schemas.openxmlformats.org/drawingml/2006/wordprocessingDrawing" xmlns:w10="urn:schemas-microsoft-com:office:word" xmlns:w="http://schemas.openxmlformats.org/wordprocessingml/2006/main" xmlns:w14="http://schemas.microsoft.com/office/word/2010/wordml" xmlns:w15="http://schemas.microsoft.com/office/word/2012/wordml" xmlns:w16cid="http://schemas.microsoft.com/office/word/2016/wordml/cid" xmlns:w16se="http://schemas.microsoft.com/office/word/2015/wordml/symex" xmlns:wpg="http://schemas.microsoft.com/office/word/2010/wordprocessingGroup" xmlns:wpi="http://schemas.microsoft.com/office/word/2010/wordprocessingInk" xmlns:wne="http://schemas.microsoft.com/office/word/2006/wordml" xmlns:wps="http://schemas.microsoft.com/office/word/2010/wordprocessingShape" mc:Ignorable="w14 w15 w16se w16cid wp14">
   <w:footnote w:type="separator" w:id="-1">
     <w:p>
       <w:pPr>
@@ -32179,7 +32704,7 @@
 </file>
 
 <file path=word/header1.xml><?xml version="1.0" encoding="utf-8"?>
-<w:hdr xmlns:wpc="http://schemas.microsoft.com/office/word/2010/wordprocessingCanvas" xmlns:cx="http://schemas.microsoft.com/office/drawing/2014/chartex" xmlns:mc="http://schemas.openxmlformats.org/markup-compatibility/2006" xmlns:o="urn:schemas-microsoft-com:office:office" xmlns:r="http://schemas.openxmlformats.org/officeDocument/2006/relationships" xmlns:m="http://schemas.openxmlformats.org/officeDocument/2006/math" xmlns:v="urn:schemas-microsoft-com:vml" xmlns:wp14="http://schemas.microsoft.com/office/word/2010/wordprocessingDrawing" xmlns:wp="http://schemas.openxmlformats.org/drawingml/2006/wordprocessingDrawing" xmlns:w10="urn:schemas-microsoft-com:office:word" xmlns:w="http://schemas.openxmlformats.org/wordprocessingml/2006/main" xmlns:w14="http://schemas.microsoft.com/office/word/2010/wordml" xmlns:w15="http://schemas.microsoft.com/office/word/2012/wordml" xmlns:w16se="http://schemas.microsoft.com/office/word/2015/wordml/symex" xmlns:wpg="http://schemas.microsoft.com/office/word/2010/wordprocessingGroup" xmlns:wpi="http://schemas.microsoft.com/office/word/2010/wordprocessingInk" xmlns:wne="http://schemas.microsoft.com/office/word/2006/wordml" xmlns:wps="http://schemas.microsoft.com/office/word/2010/wordprocessingShape" mc:Ignorable="w14 w15 w16se wp14">
+<w:hdr xmlns:wpc="http://schemas.microsoft.com/office/word/2010/wordprocessingCanvas" xmlns:cx="http://schemas.microsoft.com/office/drawing/2014/chartex" xmlns:cx1="http://schemas.microsoft.com/office/drawing/2015/9/8/chartex" xmlns:cx2="http://schemas.microsoft.com/office/drawing/2015/10/21/chartex" xmlns:cx3="http://schemas.microsoft.com/office/drawing/2016/5/9/chartex" xmlns:cx4="http://schemas.microsoft.com/office/drawing/2016/5/10/chartex" xmlns:cx5="http://schemas.microsoft.com/office/drawing/2016/5/11/chartex" xmlns:cx6="http://schemas.microsoft.com/office/drawing/2016/5/12/chartex" xmlns:cx7="http://schemas.microsoft.com/office/drawing/2016/5/13/chartex" xmlns:cx8="http://schemas.microsoft.com/office/drawing/2016/5/14/chartex" xmlns:mc="http://schemas.openxmlformats.org/markup-compatibility/2006" xmlns:aink="http://schemas.microsoft.com/office/drawing/2016/ink" xmlns:am3d="http://schemas.microsoft.com/office/drawing/2017/model3d" xmlns:o="urn:schemas-microsoft-com:office:office" xmlns:r="http://schemas.openxmlformats.org/officeDocument/2006/relationships" xmlns:m="http://schemas.openxmlformats.org/officeDocument/2006/math" xmlns:v="urn:schemas-microsoft-com:vml" xmlns:wp14="http://schemas.microsoft.com/office/word/2010/wordprocessingDrawing" xmlns:wp="http://schemas.openxmlformats.org/drawingml/2006/wordprocessingDrawing" xmlns:w10="urn:schemas-microsoft-com:office:word" xmlns:w="http://schemas.openxmlformats.org/wordprocessingml/2006/main" xmlns:w14="http://schemas.microsoft.com/office/word/2010/wordml" xmlns:w15="http://schemas.microsoft.com/office/word/2012/wordml" xmlns:w16cid="http://schemas.microsoft.com/office/word/2016/wordml/cid" xmlns:w16se="http://schemas.microsoft.com/office/word/2015/wordml/symex" xmlns:wpg="http://schemas.microsoft.com/office/word/2010/wordprocessingGroup" xmlns:wpi="http://schemas.microsoft.com/office/word/2010/wordprocessingInk" xmlns:wne="http://schemas.microsoft.com/office/word/2006/wordml" xmlns:wps="http://schemas.microsoft.com/office/word/2010/wordprocessingShape" mc:Ignorable="w14 w15 w16se w16cid wp14">
   <w:p>
     <w:pPr>
       <w:pStyle w:val="Header"/>
@@ -32207,7 +32732,7 @@
 </file>
 
 <file path=word/header2.xml><?xml version="1.0" encoding="utf-8"?>
-<w:hdr xmlns:wpc="http://schemas.microsoft.com/office/word/2010/wordprocessingCanvas" xmlns:cx="http://schemas.microsoft.com/office/drawing/2014/chartex" xmlns:mc="http://schemas.openxmlformats.org/markup-compatibility/2006" xmlns:o="urn:schemas-microsoft-com:office:office" xmlns:r="http://schemas.openxmlformats.org/officeDocument/2006/relationships" xmlns:m="http://schemas.openxmlformats.org/officeDocument/2006/math" xmlns:v="urn:schemas-microsoft-com:vml" xmlns:wp14="http://schemas.microsoft.com/office/word/2010/wordprocessingDrawing" xmlns:wp="http://schemas.openxmlformats.org/drawingml/2006/wordprocessingDrawing" xmlns:w10="urn:schemas-microsoft-com:office:word" xmlns:w="http://schemas.openxmlformats.org/wordprocessingml/2006/main" xmlns:w14="http://schemas.microsoft.com/office/word/2010/wordml" xmlns:w15="http://schemas.microsoft.com/office/word/2012/wordml" xmlns:w16se="http://schemas.microsoft.com/office/word/2015/wordml/symex" xmlns:wpg="http://schemas.microsoft.com/office/word/2010/wordprocessingGroup" xmlns:wpi="http://schemas.microsoft.com/office/word/2010/wordprocessingInk" xmlns:wne="http://schemas.microsoft.com/office/word/2006/wordml" xmlns:wps="http://schemas.microsoft.com/office/word/2010/wordprocessingShape" mc:Ignorable="w14 w15 w16se wp14">
+<w:hdr xmlns:wpc="http://schemas.microsoft.com/office/word/2010/wordprocessingCanvas" xmlns:cx="http://schemas.microsoft.com/office/drawing/2014/chartex" xmlns:cx1="http://schemas.microsoft.com/office/drawing/2015/9/8/chartex" xmlns:cx2="http://schemas.microsoft.com/office/drawing/2015/10/21/chartex" xmlns:cx3="http://schemas.microsoft.com/office/drawing/2016/5/9/chartex" xmlns:cx4="http://schemas.microsoft.com/office/drawing/2016/5/10/chartex" xmlns:cx5="http://schemas.microsoft.com/office/drawing/2016/5/11/chartex" xmlns:cx6="http://schemas.microsoft.com/office/drawing/2016/5/12/chartex" xmlns:cx7="http://schemas.microsoft.com/office/drawing/2016/5/13/chartex" xmlns:cx8="http://schemas.microsoft.com/office/drawing/2016/5/14/chartex" xmlns:mc="http://schemas.openxmlformats.org/markup-compatibility/2006" xmlns:aink="http://schemas.microsoft.com/office/drawing/2016/ink" xmlns:am3d="http://schemas.microsoft.com/office/drawing/2017/model3d" xmlns:o="urn:schemas-microsoft-com:office:office" xmlns:r="http://schemas.openxmlformats.org/officeDocument/2006/relationships" xmlns:m="http://schemas.openxmlformats.org/officeDocument/2006/math" xmlns:v="urn:schemas-microsoft-com:vml" xmlns:wp14="http://schemas.microsoft.com/office/word/2010/wordprocessingDrawing" xmlns:wp="http://schemas.openxmlformats.org/drawingml/2006/wordprocessingDrawing" xmlns:w10="urn:schemas-microsoft-com:office:word" xmlns:w="http://schemas.openxmlformats.org/wordprocessingml/2006/main" xmlns:w14="http://schemas.microsoft.com/office/word/2010/wordml" xmlns:w15="http://schemas.microsoft.com/office/word/2012/wordml" xmlns:w16cid="http://schemas.microsoft.com/office/word/2016/wordml/cid" xmlns:w16se="http://schemas.microsoft.com/office/word/2015/wordml/symex" xmlns:wpg="http://schemas.microsoft.com/office/word/2010/wordprocessingGroup" xmlns:wpi="http://schemas.microsoft.com/office/word/2010/wordprocessingInk" xmlns:wne="http://schemas.microsoft.com/office/word/2006/wordml" xmlns:wps="http://schemas.microsoft.com/office/word/2010/wordprocessingShape" mc:Ignorable="w14 w15 w16se w16cid wp14">
   <w:sdt>
     <w:sdtPr>
       <w:id w:val="59915970"/>
@@ -32235,7 +32760,13 @@
           <w:rPr>
             <w:noProof/>
           </w:rPr>
-          <w:t>19</w:t>
+          <w:t>1</w:t>
+        </w:r>
+        <w:r>
+          <w:rPr>
+            <w:noProof/>
+          </w:rPr>
+          <w:t>9</w:t>
         </w:r>
         <w:r>
           <w:fldChar w:fldCharType="end"/>
@@ -32258,7 +32789,7 @@
 </file>
 
 <file path=word/numbering.xml><?xml version="1.0" encoding="utf-8"?>
-<w:numbering xmlns:wpc="http://schemas.microsoft.com/office/word/2010/wordprocessingCanvas" xmlns:cx="http://schemas.microsoft.com/office/drawing/2014/chartex" xmlns:mc="http://schemas.openxmlformats.org/markup-compatibility/2006" xmlns:o="urn:schemas-microsoft-com:office:office" xmlns:r="http://schemas.openxmlformats.org/officeDocument/2006/relationships" xmlns:m="http://schemas.openxmlformats.org/officeDocument/2006/math" xmlns:v="urn:schemas-microsoft-com:vml" xmlns:wp14="http://schemas.microsoft.com/office/word/2010/wordprocessingDrawing" xmlns:wp="http://schemas.openxmlformats.org/drawingml/2006/wordprocessingDrawing" xmlns:w10="urn:schemas-microsoft-com:office:word" xmlns:w="http://schemas.openxmlformats.org/wordprocessingml/2006/main" xmlns:w14="http://schemas.microsoft.com/office/word/2010/wordml" xmlns:w15="http://schemas.microsoft.com/office/word/2012/wordml" xmlns:w16se="http://schemas.microsoft.com/office/word/2015/wordml/symex" xmlns:wpg="http://schemas.microsoft.com/office/word/2010/wordprocessingGroup" xmlns:wpi="http://schemas.microsoft.com/office/word/2010/wordprocessingInk" xmlns:wne="http://schemas.microsoft.com/office/word/2006/wordml" xmlns:wps="http://schemas.microsoft.com/office/word/2010/wordprocessingShape" mc:Ignorable="w14 w15 w16se wp14">
+<w:numbering xmlns:wpc="http://schemas.microsoft.com/office/word/2010/wordprocessingCanvas" xmlns:cx="http://schemas.microsoft.com/office/drawing/2014/chartex" xmlns:cx1="http://schemas.microsoft.com/office/drawing/2015/9/8/chartex" xmlns:cx2="http://schemas.microsoft.com/office/drawing/2015/10/21/chartex" xmlns:cx3="http://schemas.microsoft.com/office/drawing/2016/5/9/chartex" xmlns:cx4="http://schemas.microsoft.com/office/drawing/2016/5/10/chartex" xmlns:cx5="http://schemas.microsoft.com/office/drawing/2016/5/11/chartex" xmlns:cx6="http://schemas.microsoft.com/office/drawing/2016/5/12/chartex" xmlns:cx7="http://schemas.microsoft.com/office/drawing/2016/5/13/chartex" xmlns:cx8="http://schemas.microsoft.com/office/drawing/2016/5/14/chartex" xmlns:mc="http://schemas.openxmlformats.org/markup-compatibility/2006" xmlns:aink="http://schemas.microsoft.com/office/drawing/2016/ink" xmlns:am3d="http://schemas.microsoft.com/office/drawing/2017/model3d" xmlns:o="urn:schemas-microsoft-com:office:office" xmlns:r="http://schemas.openxmlformats.org/officeDocument/2006/relationships" xmlns:m="http://schemas.openxmlformats.org/officeDocument/2006/math" xmlns:v="urn:schemas-microsoft-com:vml" xmlns:wp14="http://schemas.microsoft.com/office/word/2010/wordprocessingDrawing" xmlns:wp="http://schemas.openxmlformats.org/drawingml/2006/wordprocessingDrawing" xmlns:w10="urn:schemas-microsoft-com:office:word" xmlns:w="http://schemas.openxmlformats.org/wordprocessingml/2006/main" xmlns:w14="http://schemas.microsoft.com/office/word/2010/wordml" xmlns:w15="http://schemas.microsoft.com/office/word/2012/wordml" xmlns:w16cid="http://schemas.microsoft.com/office/word/2016/wordml/cid" xmlns:w16se="http://schemas.microsoft.com/office/word/2015/wordml/symex" xmlns:wpg="http://schemas.microsoft.com/office/word/2010/wordprocessingGroup" xmlns:wpi="http://schemas.microsoft.com/office/word/2010/wordprocessingInk" xmlns:wne="http://schemas.microsoft.com/office/word/2006/wordml" xmlns:wps="http://schemas.microsoft.com/office/word/2010/wordprocessingShape" mc:Ignorable="w14 w15 w16se w16cid wp14">
   <w:abstractNum w:abstractNumId="0" w15:restartNumberingAfterBreak="0">
     <w:nsid w:val="02D420D3"/>
     <w:multiLevelType w:val="multilevel"/>
@@ -33343,7 +33874,7 @@
 </file>
 
 <file path=word/styles.xml><?xml version="1.0" encoding="utf-8"?>
-<w:styles xmlns:mc="http://schemas.openxmlformats.org/markup-compatibility/2006" xmlns:r="http://schemas.openxmlformats.org/officeDocument/2006/relationships" xmlns:w="http://schemas.openxmlformats.org/wordprocessingml/2006/main" xmlns:w14="http://schemas.microsoft.com/office/word/2010/wordml" xmlns:w15="http://schemas.microsoft.com/office/word/2012/wordml" xmlns:w16se="http://schemas.microsoft.com/office/word/2015/wordml/symex" mc:Ignorable="w14 w15 w16se">
+<w:styles xmlns:mc="http://schemas.openxmlformats.org/markup-compatibility/2006" xmlns:r="http://schemas.openxmlformats.org/officeDocument/2006/relationships" xmlns:w="http://schemas.openxmlformats.org/wordprocessingml/2006/main" xmlns:w14="http://schemas.microsoft.com/office/word/2010/wordml" xmlns:w15="http://schemas.microsoft.com/office/word/2012/wordml" xmlns:w16cid="http://schemas.microsoft.com/office/word/2016/wordml/cid" xmlns:w16se="http://schemas.microsoft.com/office/word/2015/wordml/symex" mc:Ignorable="w14 w15 w16se w16cid">
   <w:docDefaults>
     <w:rPrDefault>
       <w:rPr>
@@ -33359,7 +33890,7 @@
       </w:pPr>
     </w:pPrDefault>
   </w:docDefaults>
-  <w:latentStyles w:defLockedState="0" w:defUIPriority="99" w:defSemiHidden="0" w:defUnhideWhenUsed="0" w:defQFormat="0" w:count="371">
+  <w:latentStyles w:defLockedState="0" w:defUIPriority="99" w:defSemiHidden="0" w:defUnhideWhenUsed="0" w:defQFormat="0" w:count="376">
     <w:lsdException w:name="Normal" w:uiPriority="0" w:qFormat="1"/>
     <w:lsdException w:name="heading 1" w:uiPriority="9" w:qFormat="1"/>
     <w:lsdException w:name="heading 2" w:semiHidden="1" w:uiPriority="9" w:unhideWhenUsed="1" w:qFormat="1"/>
@@ -33465,7 +33996,6 @@
     <w:lsdException w:name="HTML Sample" w:semiHidden="1" w:unhideWhenUsed="1"/>
     <w:lsdException w:name="HTML Typewriter" w:semiHidden="1" w:unhideWhenUsed="1"/>
     <w:lsdException w:name="HTML Variable" w:semiHidden="1" w:unhideWhenUsed="1"/>
-    <w:lsdException w:name="Normal Table" w:semiHidden="1" w:unhideWhenUsed="1"/>
     <w:lsdException w:name="annotation subject" w:semiHidden="1" w:unhideWhenUsed="1"/>
     <w:lsdException w:name="No List" w:semiHidden="1" w:unhideWhenUsed="1"/>
     <w:lsdException w:name="Outline List 1" w:semiHidden="1" w:unhideWhenUsed="1"/>
@@ -33508,11 +34038,8 @@
     <w:lsdException w:name="Table Contemporary" w:semiHidden="1" w:unhideWhenUsed="1"/>
     <w:lsdException w:name="Table Elegant" w:semiHidden="1" w:unhideWhenUsed="1"/>
     <w:lsdException w:name="Table Professional" w:semiHidden="1" w:unhideWhenUsed="1"/>
-    <w:lsdException w:name="Table Subtle 1" w:semiHidden="1" w:unhideWhenUsed="1"/>
     <w:lsdException w:name="Table Subtle 2" w:semiHidden="1" w:unhideWhenUsed="1"/>
     <w:lsdException w:name="Table Web 1" w:semiHidden="1" w:unhideWhenUsed="1"/>
-    <w:lsdException w:name="Table Web 2" w:semiHidden="1" w:unhideWhenUsed="1"/>
-    <w:lsdException w:name="Table Web 3" w:semiHidden="1" w:unhideWhenUsed="1"/>
     <w:lsdException w:name="Balloon Text" w:semiHidden="1" w:unhideWhenUsed="1"/>
     <w:lsdException w:name="Table Grid" w:uiPriority="39"/>
     <w:lsdException w:name="Table Theme" w:semiHidden="1" w:unhideWhenUsed="1"/>
@@ -33731,6 +34258,11 @@
     <w:lsdException w:name="List Table 5 Dark Accent 6" w:uiPriority="50"/>
     <w:lsdException w:name="List Table 6 Colorful Accent 6" w:uiPriority="51"/>
     <w:lsdException w:name="List Table 7 Colorful Accent 6" w:uiPriority="52"/>
+    <w:lsdException w:name="Mention" w:semiHidden="1" w:unhideWhenUsed="1"/>
+    <w:lsdException w:name="Smart Hyperlink" w:semiHidden="1" w:unhideWhenUsed="1"/>
+    <w:lsdException w:name="Hashtag" w:semiHidden="1" w:unhideWhenUsed="1"/>
+    <w:lsdException w:name="Unresolved Mention" w:semiHidden="1" w:unhideWhenUsed="1"/>
+    <w:lsdException w:name="Smart Link" w:semiHidden="1" w:unhideWhenUsed="1"/>
   </w:latentStyles>
   <w:style w:type="paragraph" w:default="1" w:styleId="Normal">
     <w:name w:val="Normal"/>
@@ -34427,8 +34959,8 @@
       <w:contextualSpacing/>
     </w:pPr>
   </w:style>
-  <w:style w:type="character" w:customStyle="1" w:styleId="UnresolvedMention">
-    <w:name w:val="Unresolved Mention"/>
+  <w:style w:type="character" w:customStyle="1" w:styleId="UnresolvedMention1">
+    <w:name w:val="Unresolved Mention1"/>
     <w:basedOn w:val="DefaultParagraphFont"/>
     <w:uiPriority w:val="99"/>
     <w:semiHidden/>
@@ -34511,6 +35043,11 @@
         <w:numId w:val="11"/>
       </w:numPr>
     </w:pPr>
+  </w:style>
+  <w:style w:type="character" w:customStyle="1" w:styleId="freebirdanalyticsviewquestiontitle">
+    <w:name w:val="freebirdanalyticsviewquestiontitle"/>
+    <w:basedOn w:val="DefaultParagraphFont"/>
+    <w:rsid w:val="00360B8C"/>
   </w:style>
 </w:styles>
 </file>
@@ -34815,7 +35352,7 @@
 </file>
 
 <file path=customXml/itemProps1.xml><?xml version="1.0" encoding="utf-8"?>
-<ds:datastoreItem xmlns:ds="http://schemas.openxmlformats.org/officeDocument/2006/customXml" ds:itemID="{AE590C78-1EF0-4AB7-BD6B-D52C64BBEFD2}">
+<ds:datastoreItem xmlns:ds="http://schemas.openxmlformats.org/officeDocument/2006/customXml" ds:itemID="{0CA352DF-E3EB-48A0-BC18-AC435DCBF97D}">
   <ds:schemaRefs>
     <ds:schemaRef ds:uri="http://schemas.openxmlformats.org/officeDocument/2006/bibliography"/>
   </ds:schemaRefs>

</xml_diff>